<commit_message>
update resume Aug 2024
</commit_message>
<xml_diff>
--- a/assets/docs/AdiatmaResume.docx
+++ b/assets/docs/AdiatmaResume.docx
@@ -1,6 +1,6 @@
 
 <file path=word/document.xml><?xml version="1.0" encoding="utf-8"?>
-<w:document xmlns:wpc="http://schemas.microsoft.com/office/word/2010/wordprocessingCanvas" xmlns:cx="http://schemas.microsoft.com/office/drawing/2014/chartex" xmlns:cx1="http://schemas.microsoft.com/office/drawing/2015/9/8/chartex" xmlns:cx2="http://schemas.microsoft.com/office/drawing/2015/10/21/chartex" xmlns:cx3="http://schemas.microsoft.com/office/drawing/2016/5/9/chartex" xmlns:cx4="http://schemas.microsoft.com/office/drawing/2016/5/10/chartex" xmlns:cx5="http://schemas.microsoft.com/office/drawing/2016/5/11/chartex" xmlns:cx6="http://schemas.microsoft.com/office/drawing/2016/5/12/chartex" xmlns:cx7="http://schemas.microsoft.com/office/drawing/2016/5/13/chartex" xmlns:cx8="http://schemas.microsoft.com/office/drawing/2016/5/14/chartex" xmlns:mc="http://schemas.openxmlformats.org/markup-compatibility/2006" xmlns:aink="http://schemas.microsoft.com/office/drawing/2016/ink" xmlns:am3d="http://schemas.microsoft.com/office/drawing/2017/model3d" xmlns:o="urn:schemas-microsoft-com:office:office" xmlns:oel="http://schemas.microsoft.com/office/2019/extlst" xmlns:r="http://schemas.openxmlformats.org/officeDocument/2006/relationships" xmlns:m="http://schemas.openxmlformats.org/officeDocument/2006/math" xmlns:v="urn:schemas-microsoft-com:vml" xmlns:wp14="http://schemas.microsoft.com/office/word/2010/wordprocessingDrawing" xmlns:wp="http://schemas.openxmlformats.org/drawingml/2006/wordprocessingDrawing" xmlns:w10="urn:schemas-microsoft-com:office:word" xmlns:w="http://schemas.openxmlformats.org/wordprocessingml/2006/main" xmlns:w14="http://schemas.microsoft.com/office/word/2010/wordml" xmlns:w15="http://schemas.microsoft.com/office/word/2012/wordml" xmlns:w16cex="http://schemas.microsoft.com/office/word/2018/wordml/cex" xmlns:w16cid="http://schemas.microsoft.com/office/word/2016/wordml/cid" xmlns:w16="http://schemas.microsoft.com/office/word/2018/wordml" xmlns:w16sdtdh="http://schemas.microsoft.com/office/word/2020/wordml/sdtdatahash" xmlns:w16se="http://schemas.microsoft.com/office/word/2015/wordml/symex" xmlns:wpg="http://schemas.microsoft.com/office/word/2010/wordprocessingGroup" xmlns:wpi="http://schemas.microsoft.com/office/word/2010/wordprocessingInk" xmlns:wne="http://schemas.microsoft.com/office/word/2006/wordml" xmlns:wps="http://schemas.microsoft.com/office/word/2010/wordprocessingShape" mc:Ignorable="w14 w15 w16se w16cid w16 w16cex w16sdtdh wp14">
+<w:document xmlns:wpc="http://schemas.microsoft.com/office/word/2010/wordprocessingCanvas" xmlns:cx="http://schemas.microsoft.com/office/drawing/2014/chartex" xmlns:cx1="http://schemas.microsoft.com/office/drawing/2015/9/8/chartex" xmlns:cx2="http://schemas.microsoft.com/office/drawing/2015/10/21/chartex" xmlns:cx3="http://schemas.microsoft.com/office/drawing/2016/5/9/chartex" xmlns:cx4="http://schemas.microsoft.com/office/drawing/2016/5/10/chartex" xmlns:cx5="http://schemas.microsoft.com/office/drawing/2016/5/11/chartex" xmlns:cx6="http://schemas.microsoft.com/office/drawing/2016/5/12/chartex" xmlns:cx7="http://schemas.microsoft.com/office/drawing/2016/5/13/chartex" xmlns:cx8="http://schemas.microsoft.com/office/drawing/2016/5/14/chartex" xmlns:mc="http://schemas.openxmlformats.org/markup-compatibility/2006" xmlns:aink="http://schemas.microsoft.com/office/drawing/2016/ink" xmlns:am3d="http://schemas.microsoft.com/office/drawing/2017/model3d" xmlns:o="urn:schemas-microsoft-com:office:office" xmlns:oel="http://schemas.microsoft.com/office/2019/extlst" xmlns:r="http://schemas.openxmlformats.org/officeDocument/2006/relationships" xmlns:m="http://schemas.openxmlformats.org/officeDocument/2006/math" xmlns:v="urn:schemas-microsoft-com:vml" xmlns:wp14="http://schemas.microsoft.com/office/word/2010/wordprocessingDrawing" xmlns:wp="http://schemas.openxmlformats.org/drawingml/2006/wordprocessingDrawing" xmlns:w10="urn:schemas-microsoft-com:office:word" xmlns:w="http://schemas.openxmlformats.org/wordprocessingml/2006/main" xmlns:w14="http://schemas.microsoft.com/office/word/2010/wordml" xmlns:w15="http://schemas.microsoft.com/office/word/2012/wordml" xmlns:w16cex="http://schemas.microsoft.com/office/word/2018/wordml/cex" xmlns:w16cid="http://schemas.microsoft.com/office/word/2016/wordml/cid" xmlns:w16="http://schemas.microsoft.com/office/word/2018/wordml" xmlns:w16du="http://schemas.microsoft.com/office/word/2023/wordml/word16du" xmlns:w16sdtdh="http://schemas.microsoft.com/office/word/2020/wordml/sdtdatahash" xmlns:w16se="http://schemas.microsoft.com/office/word/2015/wordml/symex" xmlns:wpg="http://schemas.microsoft.com/office/word/2010/wordprocessingGroup" xmlns:wpi="http://schemas.microsoft.com/office/word/2010/wordprocessingInk" xmlns:wne="http://schemas.microsoft.com/office/word/2006/wordml" xmlns:wps="http://schemas.microsoft.com/office/word/2010/wordprocessingShape" mc:Ignorable="w14 w15 w16se w16cid w16 w16cex w16sdtdh w16du wp14">
   <w:body>
     <w:p>
       <w:pPr>
@@ -140,7 +140,6 @@
       <w:r>
         <w:t xml:space="preserve">, </w:t>
       </w:r>
-      <w:proofErr w:type="spellStart"/>
       <w:r>
         <w:rPr>
           <w:rFonts w:ascii="Calibri" w:hAnsi="Calibri" w:cs="Calibri"/>
@@ -153,7 +152,6 @@
         </w:rPr>
         <w:t>Nd</w:t>
       </w:r>
-      <w:proofErr w:type="spellEnd"/>
       <w:r>
         <w:t>)</w:t>
       </w:r>
@@ -234,23 +232,7 @@
       </w:r>
       <w:r>
         <w:tab/>
-        <w:t xml:space="preserve">BS in Geology, </w:t>
-      </w:r>
-      <w:proofErr w:type="spellStart"/>
-      <w:r>
-        <w:t>Institut</w:t>
-      </w:r>
-      <w:proofErr w:type="spellEnd"/>
-      <w:r>
-        <w:t xml:space="preserve"> </w:t>
-      </w:r>
-      <w:proofErr w:type="spellStart"/>
-      <w:r>
-        <w:t>Teknologi</w:t>
-      </w:r>
-      <w:proofErr w:type="spellEnd"/>
-      <w:r>
-        <w:t xml:space="preserve"> Bandung</w:t>
+        <w:t>BS in Geology, Institut Teknologi Bandung</w:t>
       </w:r>
     </w:p>
     <w:p>
@@ -318,22 +300,7 @@
           <w:i/>
           <w:iCs/>
         </w:rPr>
-        <w:t>analyses (I/Ca, δ</w:t>
-      </w:r>
-      <w:r>
-        <w:rPr>
-          <w:i/>
-          <w:iCs/>
-          <w:vertAlign w:val="superscript"/>
-        </w:rPr>
-        <w:t>238</w:t>
-      </w:r>
-      <w:r>
-        <w:rPr>
-          <w:i/>
-          <w:iCs/>
-        </w:rPr>
-        <w:t>U, Fe speciation) on</w:t>
+        <w:t>analyses (I/Ca, Fe speciation) on</w:t>
       </w:r>
       <w:r>
         <w:rPr>
@@ -361,7 +328,21 @@
           <w:i/>
           <w:iCs/>
         </w:rPr>
-        <w:t xml:space="preserve"> to reconstruct the paleoredox states of the Cambrian to Ordovician seawater.</w:t>
+        <w:t xml:space="preserve"> to reconstruct the paleoredox states of Camb</w:t>
+      </w:r>
+      <w:r>
+        <w:rPr>
+          <w:i/>
+          <w:iCs/>
+        </w:rPr>
+        <w:t>rian -</w:t>
+      </w:r>
+      <w:r>
+        <w:rPr>
+          <w:i/>
+          <w:iCs/>
+        </w:rPr>
+        <w:t xml:space="preserve"> Ordovician seawater.</w:t>
       </w:r>
     </w:p>
     <w:p>
@@ -653,7 +634,6 @@
         </w:rPr>
         <w:t xml:space="preserve">, </w:t>
       </w:r>
-      <w:proofErr w:type="spellStart"/>
       <w:r>
         <w:rPr>
           <w:i/>
@@ -669,7 +649,6 @@
         </w:rPr>
         <w:t>Nd</w:t>
       </w:r>
-      <w:proofErr w:type="spellEnd"/>
       <w:r>
         <w:rPr>
           <w:i/>
@@ -770,85 +749,21 @@
         <w:ind w:left="1980" w:hanging="1980"/>
       </w:pPr>
       <w:r>
-        <w:t>2022</w:t>
+        <w:t>2024</w:t>
       </w:r>
       <w:r>
         <w:tab/>
-      </w:r>
-      <w:r>
-        <w:t xml:space="preserve">Avila, T.D., Saltzman, M.R., </w:t>
       </w:r>
       <w:r>
         <w:rPr>
           <w:b/>
           <w:bCs/>
         </w:rPr>
-        <w:t>Adiatma, Y.D.</w:t>
-      </w:r>
-      <w:r>
-        <w:t xml:space="preserve">, </w:t>
-      </w:r>
-      <w:proofErr w:type="spellStart"/>
-      <w:r>
-        <w:t>Joachimski</w:t>
-      </w:r>
-      <w:proofErr w:type="spellEnd"/>
-      <w:r>
-        <w:t xml:space="preserve">, M.M., Griffith, E.M., </w:t>
-      </w:r>
-      <w:proofErr w:type="spellStart"/>
-      <w:r>
-        <w:t>Olesik</w:t>
-      </w:r>
-      <w:proofErr w:type="spellEnd"/>
-      <w:r>
-        <w:t xml:space="preserve">, J.W., 2022. </w:t>
-      </w:r>
-      <w:r>
-        <w:rPr>
-          <w:i/>
-          <w:iCs/>
-        </w:rPr>
-        <w:t xml:space="preserve">Role of seafloor production versus continental basalt weathering in Middle to Late Ordovician seawater </w:t>
-      </w:r>
-      <w:r>
-        <w:rPr>
-          <w:i/>
-          <w:iCs/>
-          <w:vertAlign w:val="superscript"/>
-        </w:rPr>
-        <w:t>87</w:t>
-      </w:r>
-      <w:r>
-        <w:rPr>
-          <w:i/>
-          <w:iCs/>
-        </w:rPr>
-        <w:t>Sr/</w:t>
-      </w:r>
-      <w:r>
-        <w:rPr>
-          <w:i/>
-          <w:iCs/>
-          <w:vertAlign w:val="superscript"/>
-        </w:rPr>
-        <w:t>86</w:t>
-      </w:r>
-      <w:r>
-        <w:rPr>
-          <w:i/>
-          <w:iCs/>
-        </w:rPr>
-        <w:t>Sr and climate</w:t>
-      </w:r>
-      <w:r>
-        <w:t>. Earth and Planetary Science Letters 593, 117641.</w:t>
-      </w:r>
-    </w:p>
-    <w:p>
-      <w:pPr>
-        <w:ind w:left="1980" w:hanging="1980"/>
-      </w:pPr>
+        <w:t>Adiatma, Y.D.,</w:t>
+      </w:r>
+      <w:r>
+        <w:t xml:space="preserve"> Saltzman, M.R., Griffith, E.M., 2024. Calcium isotope constraints on a Middle Ordovician carbon isotope excursion. Earth and Planetary Science Letters 641, 118805.</w:t>
+      </w:r>
     </w:p>
     <w:p>
       <w:pPr>
@@ -861,7 +776,7 @@
         <w:tab/>
       </w:r>
       <w:r>
-        <w:t xml:space="preserve">Conwell, C.T., Saltzman, M.R., Edwards, C.T., Griffith, E.M., </w:t>
+        <w:t xml:space="preserve">Avila, T.D., Saltzman, M.R., </w:t>
       </w:r>
       <w:r>
         <w:rPr>
@@ -871,18 +786,53 @@
         <w:t>Adiatma, Y.D.</w:t>
       </w:r>
       <w:r>
-        <w:t xml:space="preserve">, 2022. </w:t>
-      </w:r>
-      <w:r>
-        <w:rPr>
-          <w:i/>
-          <w:iCs/>
-        </w:rPr>
-        <w:t>Nd isotopic evidence for enhanced mafic weathering leading to Ordovician cooling</w:t>
-      </w:r>
-      <w:r>
-        <w:t>. Geology.</w:t>
-      </w:r>
+        <w:t xml:space="preserve">, Joachimski, M.M., Griffith, E.M., Olesik, J.W., 2022. </w:t>
+      </w:r>
+      <w:r>
+        <w:rPr>
+          <w:i/>
+          <w:iCs/>
+        </w:rPr>
+        <w:t xml:space="preserve">Role of seafloor production versus continental basalt weathering in Middle to Late Ordovician seawater </w:t>
+      </w:r>
+      <w:r>
+        <w:rPr>
+          <w:i/>
+          <w:iCs/>
+          <w:vertAlign w:val="superscript"/>
+        </w:rPr>
+        <w:t>87</w:t>
+      </w:r>
+      <w:r>
+        <w:rPr>
+          <w:i/>
+          <w:iCs/>
+        </w:rPr>
+        <w:t>Sr/</w:t>
+      </w:r>
+      <w:r>
+        <w:rPr>
+          <w:i/>
+          <w:iCs/>
+          <w:vertAlign w:val="superscript"/>
+        </w:rPr>
+        <w:t>86</w:t>
+      </w:r>
+      <w:r>
+        <w:rPr>
+          <w:i/>
+          <w:iCs/>
+        </w:rPr>
+        <w:t>Sr and climate</w:t>
+      </w:r>
+      <w:r>
+        <w:t>. Earth and Planetary Science Letters 593, 117641.</w:t>
+      </w:r>
+    </w:p>
+    <w:p>
+      <w:pPr>
+        <w:ind w:left="1980" w:hanging="1980"/>
+      </w:pPr>
     </w:p>
     <w:p>
       <w:pPr>
@@ -890,20 +840,54 @@
       </w:pPr>
       <w:r>
         <w:lastRenderedPageBreak/>
-        <w:t>2019</w:t>
+        <w:t>2022</w:t>
+      </w:r>
+      <w:r>
+        <w:tab/>
+      </w:r>
+      <w:r>
+        <w:t xml:space="preserve">Conwell, C.T., Saltzman, M.R., Edwards, C.T., Griffith, E.M., </w:t>
       </w:r>
       <w:r>
         <w:rPr>
           <w:b/>
           <w:bCs/>
         </w:rPr>
-        <w:tab/>
+        <w:t>Adiatma, Y.D.</w:t>
+      </w:r>
+      <w:r>
+        <w:t xml:space="preserve">, 2022. </w:t>
+      </w:r>
+      <w:r>
+        <w:rPr>
+          <w:i/>
+          <w:iCs/>
+        </w:rPr>
+        <w:t>Nd isotopic evidence for enhanced mafic weathering leading to Ordovician cooling</w:t>
+      </w:r>
+      <w:r>
+        <w:t>. Geology.</w:t>
+      </w:r>
+    </w:p>
+    <w:p>
+      <w:pPr>
+        <w:ind w:left="1980" w:hanging="1980"/>
+      </w:pPr>
+      <w:r>
+        <w:t>2019</w:t>
       </w:r>
       <w:r>
         <w:rPr>
           <w:b/>
           <w:bCs/>
         </w:rPr>
+        <w:tab/>
+      </w:r>
+      <w:r>
+        <w:rPr>
+          <w:b/>
+          <w:bCs/>
+        </w:rPr>
         <w:t>Adiatma, Y.D</w:t>
       </w:r>
       <w:r>
@@ -917,23 +901,7 @@
         <w:t>Did early land plants produce a stepwise change in atmospheric oxygen during the Late Ordovician (Sandbian ~458 Ma)?</w:t>
       </w:r>
       <w:r>
-        <w:t xml:space="preserve"> </w:t>
-      </w:r>
-      <w:proofErr w:type="spellStart"/>
-      <w:r>
-        <w:t>Palaeogeography</w:t>
-      </w:r>
-      <w:proofErr w:type="spellEnd"/>
-      <w:r>
-        <w:t xml:space="preserve">, Palaeoclimatology, </w:t>
-      </w:r>
-      <w:proofErr w:type="spellStart"/>
-      <w:r>
-        <w:t>Palaeoecology</w:t>
-      </w:r>
-      <w:proofErr w:type="spellEnd"/>
-      <w:r>
-        <w:t xml:space="preserve"> 534, 109341.</w:t>
+        <w:t xml:space="preserve"> Palaeogeography, Palaeoclimatology, Palaeoecology 534, 109341.</w:t>
       </w:r>
     </w:p>
     <w:p>
@@ -962,6 +930,9 @@
     <w:p>
       <w:pPr>
         <w:ind w:left="1980" w:hanging="1980"/>
+        <w:rPr>
+          <w:rFonts w:cs="CMTI10"/>
+        </w:rPr>
       </w:pPr>
       <w:r>
         <w:rPr>
@@ -994,192 +965,228 @@
         <w:t>Adiatma, Y.D.</w:t>
       </w:r>
       <w:r>
-        <w:t xml:space="preserve">, Saltzman, M.R., </w:t>
-      </w:r>
-      <w:r>
-        <w:t>Griffith, E.M.</w:t>
-      </w:r>
-      <w:r>
-        <w:t>,</w:t>
+        <w:t>, Saltzman, M.R., Liu X-M., Wang, X</w:t>
+      </w:r>
+      <w:r>
+        <w:t>-K</w:t>
+      </w:r>
+      <w:r>
+        <w:t>.</w:t>
+      </w:r>
+      <w:r>
+        <w:t>, Edwards, C.T.</w:t>
+      </w:r>
+      <w:r>
+        <w:t xml:space="preserve">, </w:t>
+      </w:r>
+      <w:r>
+        <w:rPr>
+          <w:i/>
+          <w:iCs/>
+        </w:rPr>
+        <w:t xml:space="preserve">Lithium isotope </w:t>
+      </w:r>
+      <w:r>
+        <w:rPr>
+          <w:i/>
+          <w:iCs/>
+        </w:rPr>
+        <w:t>and</w:t>
+      </w:r>
+      <w:r>
+        <w:rPr>
+          <w:i/>
+          <w:iCs/>
+        </w:rPr>
+        <w:t xml:space="preserve"> Ordovician</w:t>
+      </w:r>
+      <w:r>
+        <w:rPr>
+          <w:i/>
+          <w:iCs/>
+        </w:rPr>
+        <w:t xml:space="preserve"> weathering</w:t>
+      </w:r>
+      <w:r>
+        <w:rPr>
+          <w:i/>
+          <w:iCs/>
+        </w:rPr>
+        <w:t>.</w:t>
+      </w:r>
+      <w:r>
+        <w:rPr>
+          <w:i/>
+          <w:iCs/>
+        </w:rPr>
+        <w:t xml:space="preserve"> </w:t>
       </w:r>
       <w:r>
         <w:rPr>
           <w:rFonts w:cs="CMTI10"/>
         </w:rPr>
+        <w:t xml:space="preserve">in </w:t>
+      </w:r>
+      <w:r>
+        <w:rPr>
+          <w:rFonts w:cs="CMTI10"/>
+        </w:rPr>
+        <w:t>revision</w:t>
+      </w:r>
+      <w:r>
+        <w:rPr>
+          <w:rFonts w:cs="CMTI10"/>
+        </w:rPr>
+        <w:t>.</w:t>
+      </w:r>
+    </w:p>
+    <w:p>
+      <w:pPr>
+        <w:ind w:left="1980" w:hanging="1980"/>
+        <w:rPr>
+          <w:i/>
+          <w:iCs/>
+        </w:rPr>
+      </w:pPr>
+      <w:r>
+        <w:rPr>
+          <w:i/>
+          <w:iCs/>
+        </w:rPr>
+        <w:t>in review</w:t>
+      </w:r>
+      <w:r>
+        <w:rPr>
+          <w:i/>
+          <w:iCs/>
+        </w:rPr>
+        <w:tab/>
+      </w:r>
+      <w:r>
+        <w:t>Wang, X-K., Liu, X-M., Husinec, A., Cao, C., Dera, G.,</w:t>
+      </w:r>
+      <w:r>
         <w:t xml:space="preserve"> </w:t>
       </w:r>
       <w:r>
         <w:rPr>
-          <w:i/>
-          <w:iCs/>
-        </w:rPr>
-        <w:t>Calcium isotope constraints on a Middle Ordovician carbon isotope excursion</w:t>
-      </w:r>
-      <w:r>
-        <w:t>.</w:t>
-      </w:r>
-      <w:r>
-        <w:t xml:space="preserve"> </w:t>
-      </w:r>
-      <w:r>
-        <w:rPr>
-          <w:rFonts w:cs="CMTI10"/>
-        </w:rPr>
-        <w:t xml:space="preserve">in </w:t>
-      </w:r>
-      <w:r>
-        <w:rPr>
-          <w:rFonts w:cs="CMTI10"/>
-        </w:rPr>
-        <w:t>revision</w:t>
-      </w:r>
-      <w:r>
-        <w:rPr>
-          <w:rFonts w:cs="CMTI10"/>
-        </w:rPr>
-        <w:t xml:space="preserve"> for Earth and Planetary Science Letters</w:t>
-      </w:r>
-    </w:p>
-    <w:p>
-      <w:pPr>
-        <w:ind w:left="1980" w:hanging="1980"/>
-        <w:rPr>
-          <w:i/>
-          <w:iCs/>
-        </w:rPr>
-      </w:pPr>
-    </w:p>
-    <w:p>
-      <w:pPr>
-        <w:ind w:left="1980" w:hanging="1980"/>
-      </w:pPr>
-      <w:r>
-        <w:rPr>
-          <w:i/>
-          <w:iCs/>
-        </w:rPr>
-        <w:t xml:space="preserve">in </w:t>
-      </w:r>
-      <w:r>
-        <w:rPr>
-          <w:i/>
-          <w:iCs/>
-        </w:rPr>
-        <w:t>review</w:t>
-      </w:r>
-      <w:r>
-        <w:rPr>
-          <w:rFonts w:cs="CMBX10"/>
           <w:b/>
           <w:bCs/>
         </w:rPr>
+        <w:t>Adiatma, Y. D.</w:t>
+      </w:r>
+      <w:r>
+        <w:t>,</w:t>
+      </w:r>
+      <w:r>
+        <w:t xml:space="preserve"> </w:t>
+      </w:r>
+      <w:r>
+        <w:rPr>
+          <w:i/>
+          <w:iCs/>
+        </w:rPr>
+        <w:t>Lithium isotope evidence for enhanced hydrothermal activity in the Jurassic</w:t>
+      </w:r>
+    </w:p>
+    <w:p>
+      <w:pPr>
+        <w:ind w:left="1980" w:hanging="1980"/>
+      </w:pPr>
+    </w:p>
+    <w:p>
+      <w:pPr>
+        <w:ind w:left="1980" w:hanging="1980"/>
+      </w:pPr>
+    </w:p>
+    <w:p>
+      <w:pPr>
+        <w:pStyle w:val="Heading2"/>
+      </w:pPr>
+      <w:r>
+        <w:t xml:space="preserve">Selected </w:t>
+      </w:r>
+      <w:r>
+        <w:t>Conference Abstracts and Presentations</w:t>
+      </w:r>
+    </w:p>
+    <w:p>
+      <w:pPr>
+        <w:ind w:left="1980" w:hanging="1980"/>
+      </w:pPr>
+      <w:r>
+        <w:t>2023</w:t>
+      </w:r>
+      <w:r>
         <w:tab/>
       </w:r>
       <w:r>
         <w:rPr>
-          <w:rFonts w:cs="CMBX10"/>
           <w:b/>
           <w:bCs/>
         </w:rPr>
         <w:t>Adiatma, Y.D.</w:t>
       </w:r>
       <w:r>
-        <w:t>, Saltzman, M.R., Liu X-M., Wang, X</w:t>
-      </w:r>
-      <w:r>
-        <w:t>-K</w:t>
+        <w:t xml:space="preserve">, Saltzman, M.R., </w:t>
+      </w:r>
+      <w:r>
+        <w:t>Gri</w:t>
+      </w:r>
+      <w:r>
+        <w:t>ffi</w:t>
+      </w:r>
+      <w:r>
+        <w:t>th</w:t>
+      </w:r>
+      <w:r>
+        <w:t>, E.M.,</w:t>
+      </w:r>
+      <w:r>
+        <w:t xml:space="preserve">, Haber, P.C., Braun, M.G., Edwards, C.T., Diamond, C.W., </w:t>
+      </w:r>
+      <w:r>
+        <w:t>2022</w:t>
+      </w:r>
+      <w:r>
+        <w:t>. Calcium isotope constraints on the origin of the Mid-Darriwilian Carbon Isotope Excursion.</w:t>
+      </w:r>
+      <w:r>
+        <w:t xml:space="preserve"> Presented at</w:t>
+      </w:r>
+      <w:r>
+        <w:t xml:space="preserve"> </w:t>
+      </w:r>
+      <w:r>
+        <w:t xml:space="preserve">the </w:t>
+      </w:r>
+      <w:r>
+        <w:t xml:space="preserve">GSA Annual Meeting, </w:t>
+      </w:r>
+      <w:r>
+        <w:t>Pittsburgh</w:t>
+      </w:r>
+      <w:r>
+        <w:t xml:space="preserve">, </w:t>
+      </w:r>
+      <w:r>
+        <w:t>PA</w:t>
       </w:r>
       <w:r>
         <w:t>.</w:t>
       </w:r>
-      <w:r>
-        <w:t>, Edwards, C.T.</w:t>
-      </w:r>
-      <w:r>
-        <w:t xml:space="preserve">, </w:t>
-      </w:r>
-      <w:r>
-        <w:rPr>
-          <w:i/>
-          <w:iCs/>
-        </w:rPr>
-        <w:t xml:space="preserve">Lithium isotope </w:t>
-      </w:r>
-      <w:r>
-        <w:rPr>
-          <w:i/>
-          <w:iCs/>
-        </w:rPr>
-        <w:t>and</w:t>
-      </w:r>
-      <w:r>
-        <w:rPr>
-          <w:i/>
-          <w:iCs/>
-        </w:rPr>
-        <w:t xml:space="preserve"> Ordovician</w:t>
-      </w:r>
-      <w:r>
-        <w:rPr>
-          <w:i/>
-          <w:iCs/>
-        </w:rPr>
-        <w:t xml:space="preserve"> weathering</w:t>
-      </w:r>
-      <w:r>
-        <w:rPr>
-          <w:i/>
-          <w:iCs/>
-        </w:rPr>
-        <w:t>.</w:t>
-      </w:r>
-      <w:r>
-        <w:rPr>
-          <w:i/>
-          <w:iCs/>
-        </w:rPr>
-        <w:t xml:space="preserve"> </w:t>
-      </w:r>
-      <w:r>
-        <w:rPr>
-          <w:rFonts w:cs="CMTI10"/>
-        </w:rPr>
-        <w:t xml:space="preserve">in </w:t>
-      </w:r>
-      <w:r>
-        <w:rPr>
-          <w:rFonts w:cs="CMTI10"/>
-        </w:rPr>
-        <w:t>review.</w:t>
-      </w:r>
-    </w:p>
-    <w:p>
-      <w:pPr>
-        <w:ind w:left="1980" w:hanging="1980"/>
-      </w:pPr>
-    </w:p>
-    <w:p>
-      <w:pPr>
-        <w:ind w:left="1980" w:hanging="1980"/>
-      </w:pPr>
-    </w:p>
-    <w:p>
-      <w:pPr>
-        <w:pStyle w:val="Heading2"/>
-      </w:pPr>
-      <w:r>
-        <w:t xml:space="preserve">Selected </w:t>
-      </w:r>
-      <w:r>
-        <w:t>Conference Abstracts and Presentations</w:t>
-      </w:r>
-    </w:p>
-    <w:p>
-      <w:pPr>
-        <w:ind w:left="1980" w:hanging="1980"/>
-      </w:pPr>
-      <w:r>
-        <w:t>2023</w:t>
+    </w:p>
+    <w:p>
+      <w:pPr>
+        <w:ind w:left="1980" w:hanging="1980"/>
+      </w:pPr>
+    </w:p>
+    <w:p>
+      <w:pPr>
+        <w:ind w:left="1980" w:hanging="1980"/>
+      </w:pPr>
+      <w:r>
+        <w:t>2022</w:t>
       </w:r>
       <w:r>
         <w:tab/>
@@ -1204,64 +1211,53 @@
         <w:t>th</w:t>
       </w:r>
       <w:r>
-        <w:t xml:space="preserve">, </w:t>
-      </w:r>
-      <w:proofErr w:type="gramStart"/>
-      <w:r>
-        <w:t>E.M.,</w:t>
-      </w:r>
-      <w:r>
-        <w:t>,</w:t>
-      </w:r>
-      <w:proofErr w:type="gramEnd"/>
-      <w:r>
-        <w:t xml:space="preserve"> Haber, P.C., Braun, M.G., Edwards, C.T., Diamond, C.W., </w:t>
+        <w:t>, E.M.,</w:t>
+      </w:r>
+      <w:r>
+        <w:t xml:space="preserve">, Haber, P.C., Edwards, C.T., Diamond, C.W., </w:t>
       </w:r>
       <w:r>
         <w:t>2022</w:t>
       </w:r>
       <w:r>
-        <w:t>. Calcium isotope constraints on the origin of the Mid-Darriwilian Carbon Isotope Excursion.</w:t>
-      </w:r>
-      <w:r>
-        <w:t xml:space="preserve"> Presented at</w:t>
-      </w:r>
-      <w:r>
-        <w:t xml:space="preserve"> </w:t>
-      </w:r>
-      <w:r>
-        <w:t xml:space="preserve">the </w:t>
-      </w:r>
-      <w:r>
-        <w:t xml:space="preserve">GSA Annual Meeting, </w:t>
-      </w:r>
-      <w:r>
-        <w:t>Pittsburgh</w:t>
-      </w:r>
-      <w:r>
-        <w:t xml:space="preserve">, </w:t>
-      </w:r>
-      <w:r>
-        <w:t>PA</w:t>
-      </w:r>
-      <w:r>
-        <w:t>.</w:t>
-      </w:r>
-    </w:p>
-    <w:p>
-      <w:pPr>
-        <w:ind w:left="1980" w:hanging="1980"/>
-      </w:pPr>
-    </w:p>
-    <w:p>
-      <w:pPr>
-        <w:ind w:left="1980" w:hanging="1980"/>
-      </w:pPr>
-      <w:r>
-        <w:t>2022</w:t>
-      </w:r>
+        <w:t xml:space="preserve">. </w:t>
+      </w:r>
+      <w:r>
+        <w:t>Calcium Isotope Constraints on Diagenetic Effects in Carbon Isotope (δ</w:t>
+      </w:r>
+      <w:r>
+        <w:rPr>
+          <w:vertAlign w:val="superscript"/>
+        </w:rPr>
+        <w:t>13</w:t>
+      </w:r>
+      <w:r>
+        <w:t>C) Data: A Case Study from Middle Ordovician Carbonate Strata at Meiklejohn Peak, Nevada</w:t>
+      </w:r>
+      <w:r>
+        <w:t>. Presented at the AGU Fall Meeting, Chicago, IL.</w:t>
+      </w:r>
+    </w:p>
+    <w:p>
+      <w:pPr>
+        <w:ind w:left="1980" w:hanging="1980"/>
+      </w:pPr>
+    </w:p>
+    <w:p>
+      <w:pPr>
+        <w:ind w:left="1980" w:hanging="1980"/>
+      </w:pPr>
       <w:r>
         <w:tab/>
+      </w:r>
+      <w:r>
+        <w:t>Haber, P.C., Saltzman, M.R., Gri</w:t>
+      </w:r>
+      <w:r>
+        <w:t>ffi</w:t>
+      </w:r>
+      <w:r>
+        <w:t xml:space="preserve">th, E.M., </w:t>
       </w:r>
       <w:r>
         <w:rPr>
@@ -1271,82 +1267,6 @@
         <w:t>Adiatma, Y.D.</w:t>
       </w:r>
       <w:r>
-        <w:t xml:space="preserve">, Saltzman, M.R., </w:t>
-      </w:r>
-      <w:r>
-        <w:t>Gri</w:t>
-      </w:r>
-      <w:r>
-        <w:t>ffi</w:t>
-      </w:r>
-      <w:r>
-        <w:t>th</w:t>
-      </w:r>
-      <w:r>
-        <w:t xml:space="preserve">, </w:t>
-      </w:r>
-      <w:proofErr w:type="gramStart"/>
-      <w:r>
-        <w:t>E.M.,</w:t>
-      </w:r>
-      <w:r>
-        <w:t>,</w:t>
-      </w:r>
-      <w:proofErr w:type="gramEnd"/>
-      <w:r>
-        <w:t xml:space="preserve"> Haber, P.C., Edwards, C.T., Diamond, C.W., </w:t>
-      </w:r>
-      <w:r>
-        <w:t>2022</w:t>
-      </w:r>
-      <w:r>
-        <w:t xml:space="preserve">. </w:t>
-      </w:r>
-      <w:r>
-        <w:t>Calcium Isotope Constraints on Diagenetic Effects in Carbon Isotope (δ</w:t>
-      </w:r>
-      <w:r>
-        <w:rPr>
-          <w:vertAlign w:val="superscript"/>
-        </w:rPr>
-        <w:t>13</w:t>
-      </w:r>
-      <w:r>
-        <w:t>C) Data: A Case Study from Middle Ordovician Carbonate Strata at Meiklejohn Peak, Nevada</w:t>
-      </w:r>
-      <w:r>
-        <w:t>. Presented at the AGU Fall Meeting, Chicago, IL.</w:t>
-      </w:r>
-    </w:p>
-    <w:p>
-      <w:pPr>
-        <w:ind w:left="1980" w:hanging="1980"/>
-      </w:pPr>
-    </w:p>
-    <w:p>
-      <w:pPr>
-        <w:ind w:left="1980" w:hanging="1980"/>
-      </w:pPr>
-      <w:r>
-        <w:tab/>
-      </w:r>
-      <w:r>
-        <w:t>Haber, P.C., Saltzman, M.R., Gri</w:t>
-      </w:r>
-      <w:r>
-        <w:t>ffi</w:t>
-      </w:r>
-      <w:r>
-        <w:t xml:space="preserve">th, E.M., </w:t>
-      </w:r>
-      <w:r>
-        <w:rPr>
-          <w:b/>
-          <w:bCs/>
-        </w:rPr>
-        <w:t>Adiatma, Y.D.</w:t>
-      </w:r>
-      <w:r>
         <w:t>, 2022. Early Mississippian calcium</w:t>
       </w:r>
       <w:r>
@@ -1425,23 +1345,7 @@
         <w:t>’</w:t>
       </w:r>
       <w:r>
-        <w:t xml:space="preserve">s List, </w:t>
-      </w:r>
-      <w:proofErr w:type="spellStart"/>
-      <w:r>
-        <w:t>Institut</w:t>
-      </w:r>
-      <w:proofErr w:type="spellEnd"/>
-      <w:r>
-        <w:t xml:space="preserve"> </w:t>
-      </w:r>
-      <w:proofErr w:type="spellStart"/>
-      <w:r>
-        <w:t>Teknologi</w:t>
-      </w:r>
-      <w:proofErr w:type="spellEnd"/>
-      <w:r>
-        <w:t xml:space="preserve"> Bandung, Faculty of Earth Sciences and Technology</w:t>
+        <w:t>s List, Institut Teknologi Bandung, Faculty of Earth Sciences and Technology</w:t>
       </w:r>
     </w:p>
     <w:p>
@@ -1591,16 +1495,26 @@
         <w:ind w:left="1980" w:hanging="1980"/>
       </w:pPr>
       <w:r>
+        <w:t>2024</w:t>
+      </w:r>
+      <w:r>
+        <w:tab/>
+        <w:t>Trail Creek, Idaho, USA (12 days)</w:t>
+      </w:r>
+    </w:p>
+    <w:p>
+      <w:pPr>
+        <w:ind w:left="1980" w:hanging="1980"/>
+      </w:pPr>
+      <w:r>
         <w:t>2019</w:t>
       </w:r>
       <w:r>
         <w:tab/>
       </w:r>
-      <w:proofErr w:type="spellStart"/>
       <w:r>
         <w:t>Collierstown</w:t>
       </w:r>
-      <w:proofErr w:type="spellEnd"/>
       <w:r>
         <w:t>, Virginia,</w:t>
       </w:r>
@@ -1710,13 +1624,8 @@
       <w:r>
         <w:tab/>
       </w:r>
-      <w:proofErr w:type="spellStart"/>
-      <w:r>
-        <w:t>Tapin</w:t>
-      </w:r>
-      <w:proofErr w:type="spellEnd"/>
-      <w:r>
-        <w:t xml:space="preserve"> District, South Kalimantan, Indonesia (5 weeks)</w:t>
+      <w:r>
+        <w:t>Tapin District, South Kalimantan, Indonesia (5 weeks)</w:t>
       </w:r>
     </w:p>
     <w:p/>
@@ -1926,11 +1835,9 @@
                 <w:numId w:val="6"/>
               </w:numPr>
             </w:pPr>
-            <w:proofErr w:type="spellStart"/>
             <w:r>
               <w:t>Matlab</w:t>
             </w:r>
-            <w:proofErr w:type="spellEnd"/>
           </w:p>
           <w:p>
             <w:pPr>
@@ -2003,7 +1910,7 @@
 </file>
 
 <file path=word/endnotes.xml><?xml version="1.0" encoding="utf-8"?>
-<w:endnotes xmlns:wpc="http://schemas.microsoft.com/office/word/2010/wordprocessingCanvas" xmlns:cx="http://schemas.microsoft.com/office/drawing/2014/chartex" xmlns:cx1="http://schemas.microsoft.com/office/drawing/2015/9/8/chartex" xmlns:cx2="http://schemas.microsoft.com/office/drawing/2015/10/21/chartex" xmlns:cx3="http://schemas.microsoft.com/office/drawing/2016/5/9/chartex" xmlns:cx4="http://schemas.microsoft.com/office/drawing/2016/5/10/chartex" xmlns:cx5="http://schemas.microsoft.com/office/drawing/2016/5/11/chartex" xmlns:cx6="http://schemas.microsoft.com/office/drawing/2016/5/12/chartex" xmlns:cx7="http://schemas.microsoft.com/office/drawing/2016/5/13/chartex" xmlns:cx8="http://schemas.microsoft.com/office/drawing/2016/5/14/chartex" xmlns:mc="http://schemas.openxmlformats.org/markup-compatibility/2006" xmlns:aink="http://schemas.microsoft.com/office/drawing/2016/ink" xmlns:am3d="http://schemas.microsoft.com/office/drawing/2017/model3d" xmlns:o="urn:schemas-microsoft-com:office:office" xmlns:oel="http://schemas.microsoft.com/office/2019/extlst" xmlns:r="http://schemas.openxmlformats.org/officeDocument/2006/relationships" xmlns:m="http://schemas.openxmlformats.org/officeDocument/2006/math" xmlns:v="urn:schemas-microsoft-com:vml" xmlns:wp14="http://schemas.microsoft.com/office/word/2010/wordprocessingDrawing" xmlns:wp="http://schemas.openxmlformats.org/drawingml/2006/wordprocessingDrawing" xmlns:w10="urn:schemas-microsoft-com:office:word" xmlns:w="http://schemas.openxmlformats.org/wordprocessingml/2006/main" xmlns:w14="http://schemas.microsoft.com/office/word/2010/wordml" xmlns:w15="http://schemas.microsoft.com/office/word/2012/wordml" xmlns:w16cex="http://schemas.microsoft.com/office/word/2018/wordml/cex" xmlns:w16cid="http://schemas.microsoft.com/office/word/2016/wordml/cid" xmlns:w16="http://schemas.microsoft.com/office/word/2018/wordml" xmlns:w16sdtdh="http://schemas.microsoft.com/office/word/2020/wordml/sdtdatahash" xmlns:w16se="http://schemas.microsoft.com/office/word/2015/wordml/symex" xmlns:wpg="http://schemas.microsoft.com/office/word/2010/wordprocessingGroup" xmlns:wpi="http://schemas.microsoft.com/office/word/2010/wordprocessingInk" xmlns:wne="http://schemas.microsoft.com/office/word/2006/wordml" xmlns:wps="http://schemas.microsoft.com/office/word/2010/wordprocessingShape" mc:Ignorable="w14 w15 w16se w16cid w16 w16cex w16sdtdh wp14">
+<w:endnotes xmlns:wpc="http://schemas.microsoft.com/office/word/2010/wordprocessingCanvas" xmlns:cx="http://schemas.microsoft.com/office/drawing/2014/chartex" xmlns:cx1="http://schemas.microsoft.com/office/drawing/2015/9/8/chartex" xmlns:cx2="http://schemas.microsoft.com/office/drawing/2015/10/21/chartex" xmlns:cx3="http://schemas.microsoft.com/office/drawing/2016/5/9/chartex" xmlns:cx4="http://schemas.microsoft.com/office/drawing/2016/5/10/chartex" xmlns:cx5="http://schemas.microsoft.com/office/drawing/2016/5/11/chartex" xmlns:cx6="http://schemas.microsoft.com/office/drawing/2016/5/12/chartex" xmlns:cx7="http://schemas.microsoft.com/office/drawing/2016/5/13/chartex" xmlns:cx8="http://schemas.microsoft.com/office/drawing/2016/5/14/chartex" xmlns:mc="http://schemas.openxmlformats.org/markup-compatibility/2006" xmlns:aink="http://schemas.microsoft.com/office/drawing/2016/ink" xmlns:am3d="http://schemas.microsoft.com/office/drawing/2017/model3d" xmlns:o="urn:schemas-microsoft-com:office:office" xmlns:oel="http://schemas.microsoft.com/office/2019/extlst" xmlns:r="http://schemas.openxmlformats.org/officeDocument/2006/relationships" xmlns:m="http://schemas.openxmlformats.org/officeDocument/2006/math" xmlns:v="urn:schemas-microsoft-com:vml" xmlns:wp14="http://schemas.microsoft.com/office/word/2010/wordprocessingDrawing" xmlns:wp="http://schemas.openxmlformats.org/drawingml/2006/wordprocessingDrawing" xmlns:w10="urn:schemas-microsoft-com:office:word" xmlns:w="http://schemas.openxmlformats.org/wordprocessingml/2006/main" xmlns:w14="http://schemas.microsoft.com/office/word/2010/wordml" xmlns:w15="http://schemas.microsoft.com/office/word/2012/wordml" xmlns:w16cex="http://schemas.microsoft.com/office/word/2018/wordml/cex" xmlns:w16cid="http://schemas.microsoft.com/office/word/2016/wordml/cid" xmlns:w16="http://schemas.microsoft.com/office/word/2018/wordml" xmlns:w16du="http://schemas.microsoft.com/office/word/2023/wordml/word16du" xmlns:w16sdtdh="http://schemas.microsoft.com/office/word/2020/wordml/sdtdatahash" xmlns:w16se="http://schemas.microsoft.com/office/word/2015/wordml/symex" xmlns:wpg="http://schemas.microsoft.com/office/word/2010/wordprocessingGroup" xmlns:wpi="http://schemas.microsoft.com/office/word/2010/wordprocessingInk" xmlns:wne="http://schemas.microsoft.com/office/word/2006/wordml" xmlns:wps="http://schemas.microsoft.com/office/word/2010/wordprocessingShape" mc:Ignorable="w14 w15 w16se w16cid w16 w16cex w16sdtdh w16du wp14">
   <w:endnote w:type="separator" w:id="-1">
     <w:p>
       <w:r>
@@ -2022,7 +1929,7 @@
 </file>
 
 <file path=word/footer1.xml><?xml version="1.0" encoding="utf-8"?>
-<w:ftr xmlns:wpc="http://schemas.microsoft.com/office/word/2010/wordprocessingCanvas" xmlns:cx="http://schemas.microsoft.com/office/drawing/2014/chartex" xmlns:cx1="http://schemas.microsoft.com/office/drawing/2015/9/8/chartex" xmlns:cx2="http://schemas.microsoft.com/office/drawing/2015/10/21/chartex" xmlns:cx3="http://schemas.microsoft.com/office/drawing/2016/5/9/chartex" xmlns:cx4="http://schemas.microsoft.com/office/drawing/2016/5/10/chartex" xmlns:cx5="http://schemas.microsoft.com/office/drawing/2016/5/11/chartex" xmlns:cx6="http://schemas.microsoft.com/office/drawing/2016/5/12/chartex" xmlns:cx7="http://schemas.microsoft.com/office/drawing/2016/5/13/chartex" xmlns:cx8="http://schemas.microsoft.com/office/drawing/2016/5/14/chartex" xmlns:mc="http://schemas.openxmlformats.org/markup-compatibility/2006" xmlns:aink="http://schemas.microsoft.com/office/drawing/2016/ink" xmlns:am3d="http://schemas.microsoft.com/office/drawing/2017/model3d" xmlns:o="urn:schemas-microsoft-com:office:office" xmlns:oel="http://schemas.microsoft.com/office/2019/extlst" xmlns:r="http://schemas.openxmlformats.org/officeDocument/2006/relationships" xmlns:m="http://schemas.openxmlformats.org/officeDocument/2006/math" xmlns:v="urn:schemas-microsoft-com:vml" xmlns:wp14="http://schemas.microsoft.com/office/word/2010/wordprocessingDrawing" xmlns:wp="http://schemas.openxmlformats.org/drawingml/2006/wordprocessingDrawing" xmlns:w10="urn:schemas-microsoft-com:office:word" xmlns:w="http://schemas.openxmlformats.org/wordprocessingml/2006/main" xmlns:w14="http://schemas.microsoft.com/office/word/2010/wordml" xmlns:w15="http://schemas.microsoft.com/office/word/2012/wordml" xmlns:w16cex="http://schemas.microsoft.com/office/word/2018/wordml/cex" xmlns:w16cid="http://schemas.microsoft.com/office/word/2016/wordml/cid" xmlns:w16="http://schemas.microsoft.com/office/word/2018/wordml" xmlns:w16sdtdh="http://schemas.microsoft.com/office/word/2020/wordml/sdtdatahash" xmlns:w16se="http://schemas.microsoft.com/office/word/2015/wordml/symex" xmlns:wpg="http://schemas.microsoft.com/office/word/2010/wordprocessingGroup" xmlns:wpi="http://schemas.microsoft.com/office/word/2010/wordprocessingInk" xmlns:wne="http://schemas.microsoft.com/office/word/2006/wordml" xmlns:wps="http://schemas.microsoft.com/office/word/2010/wordprocessingShape" mc:Ignorable="w14 w15 w16se w16cid w16 w16cex w16sdtdh wp14">
+<w:ftr xmlns:wpc="http://schemas.microsoft.com/office/word/2010/wordprocessingCanvas" xmlns:cx="http://schemas.microsoft.com/office/drawing/2014/chartex" xmlns:cx1="http://schemas.microsoft.com/office/drawing/2015/9/8/chartex" xmlns:cx2="http://schemas.microsoft.com/office/drawing/2015/10/21/chartex" xmlns:cx3="http://schemas.microsoft.com/office/drawing/2016/5/9/chartex" xmlns:cx4="http://schemas.microsoft.com/office/drawing/2016/5/10/chartex" xmlns:cx5="http://schemas.microsoft.com/office/drawing/2016/5/11/chartex" xmlns:cx6="http://schemas.microsoft.com/office/drawing/2016/5/12/chartex" xmlns:cx7="http://schemas.microsoft.com/office/drawing/2016/5/13/chartex" xmlns:cx8="http://schemas.microsoft.com/office/drawing/2016/5/14/chartex" xmlns:mc="http://schemas.openxmlformats.org/markup-compatibility/2006" xmlns:aink="http://schemas.microsoft.com/office/drawing/2016/ink" xmlns:am3d="http://schemas.microsoft.com/office/drawing/2017/model3d" xmlns:o="urn:schemas-microsoft-com:office:office" xmlns:oel="http://schemas.microsoft.com/office/2019/extlst" xmlns:r="http://schemas.openxmlformats.org/officeDocument/2006/relationships" xmlns:m="http://schemas.openxmlformats.org/officeDocument/2006/math" xmlns:v="urn:schemas-microsoft-com:vml" xmlns:wp14="http://schemas.microsoft.com/office/word/2010/wordprocessingDrawing" xmlns:wp="http://schemas.openxmlformats.org/drawingml/2006/wordprocessingDrawing" xmlns:w10="urn:schemas-microsoft-com:office:word" xmlns:w="http://schemas.openxmlformats.org/wordprocessingml/2006/main" xmlns:w14="http://schemas.microsoft.com/office/word/2010/wordml" xmlns:w15="http://schemas.microsoft.com/office/word/2012/wordml" xmlns:w16cex="http://schemas.microsoft.com/office/word/2018/wordml/cex" xmlns:w16cid="http://schemas.microsoft.com/office/word/2016/wordml/cid" xmlns:w16="http://schemas.microsoft.com/office/word/2018/wordml" xmlns:w16du="http://schemas.microsoft.com/office/word/2023/wordml/word16du" xmlns:w16sdtdh="http://schemas.microsoft.com/office/word/2020/wordml/sdtdatahash" xmlns:w16se="http://schemas.microsoft.com/office/word/2015/wordml/symex" xmlns:wpg="http://schemas.microsoft.com/office/word/2010/wordprocessingGroup" xmlns:wpi="http://schemas.microsoft.com/office/word/2010/wordprocessingInk" xmlns:wne="http://schemas.microsoft.com/office/word/2006/wordml" xmlns:wps="http://schemas.microsoft.com/office/word/2010/wordprocessingShape" mc:Ignorable="w14 w15 w16se w16cid w16 w16cex w16sdtdh w16du wp14">
   <w:sdt>
     <w:sdtPr>
       <w:id w:val="-472750378"/>
@@ -2105,7 +2012,7 @@
 </file>
 
 <file path=word/footnotes.xml><?xml version="1.0" encoding="utf-8"?>
-<w:footnotes xmlns:wpc="http://schemas.microsoft.com/office/word/2010/wordprocessingCanvas" xmlns:cx="http://schemas.microsoft.com/office/drawing/2014/chartex" xmlns:cx1="http://schemas.microsoft.com/office/drawing/2015/9/8/chartex" xmlns:cx2="http://schemas.microsoft.com/office/drawing/2015/10/21/chartex" xmlns:cx3="http://schemas.microsoft.com/office/drawing/2016/5/9/chartex" xmlns:cx4="http://schemas.microsoft.com/office/drawing/2016/5/10/chartex" xmlns:cx5="http://schemas.microsoft.com/office/drawing/2016/5/11/chartex" xmlns:cx6="http://schemas.microsoft.com/office/drawing/2016/5/12/chartex" xmlns:cx7="http://schemas.microsoft.com/office/drawing/2016/5/13/chartex" xmlns:cx8="http://schemas.microsoft.com/office/drawing/2016/5/14/chartex" xmlns:mc="http://schemas.openxmlformats.org/markup-compatibility/2006" xmlns:aink="http://schemas.microsoft.com/office/drawing/2016/ink" xmlns:am3d="http://schemas.microsoft.com/office/drawing/2017/model3d" xmlns:o="urn:schemas-microsoft-com:office:office" xmlns:oel="http://schemas.microsoft.com/office/2019/extlst" xmlns:r="http://schemas.openxmlformats.org/officeDocument/2006/relationships" xmlns:m="http://schemas.openxmlformats.org/officeDocument/2006/math" xmlns:v="urn:schemas-microsoft-com:vml" xmlns:wp14="http://schemas.microsoft.com/office/word/2010/wordprocessingDrawing" xmlns:wp="http://schemas.openxmlformats.org/drawingml/2006/wordprocessingDrawing" xmlns:w10="urn:schemas-microsoft-com:office:word" xmlns:w="http://schemas.openxmlformats.org/wordprocessingml/2006/main" xmlns:w14="http://schemas.microsoft.com/office/word/2010/wordml" xmlns:w15="http://schemas.microsoft.com/office/word/2012/wordml" xmlns:w16cex="http://schemas.microsoft.com/office/word/2018/wordml/cex" xmlns:w16cid="http://schemas.microsoft.com/office/word/2016/wordml/cid" xmlns:w16="http://schemas.microsoft.com/office/word/2018/wordml" xmlns:w16sdtdh="http://schemas.microsoft.com/office/word/2020/wordml/sdtdatahash" xmlns:w16se="http://schemas.microsoft.com/office/word/2015/wordml/symex" xmlns:wpg="http://schemas.microsoft.com/office/word/2010/wordprocessingGroup" xmlns:wpi="http://schemas.microsoft.com/office/word/2010/wordprocessingInk" xmlns:wne="http://schemas.microsoft.com/office/word/2006/wordml" xmlns:wps="http://schemas.microsoft.com/office/word/2010/wordprocessingShape" mc:Ignorable="w14 w15 w16se w16cid w16 w16cex w16sdtdh wp14">
+<w:footnotes xmlns:wpc="http://schemas.microsoft.com/office/word/2010/wordprocessingCanvas" xmlns:cx="http://schemas.microsoft.com/office/drawing/2014/chartex" xmlns:cx1="http://schemas.microsoft.com/office/drawing/2015/9/8/chartex" xmlns:cx2="http://schemas.microsoft.com/office/drawing/2015/10/21/chartex" xmlns:cx3="http://schemas.microsoft.com/office/drawing/2016/5/9/chartex" xmlns:cx4="http://schemas.microsoft.com/office/drawing/2016/5/10/chartex" xmlns:cx5="http://schemas.microsoft.com/office/drawing/2016/5/11/chartex" xmlns:cx6="http://schemas.microsoft.com/office/drawing/2016/5/12/chartex" xmlns:cx7="http://schemas.microsoft.com/office/drawing/2016/5/13/chartex" xmlns:cx8="http://schemas.microsoft.com/office/drawing/2016/5/14/chartex" xmlns:mc="http://schemas.openxmlformats.org/markup-compatibility/2006" xmlns:aink="http://schemas.microsoft.com/office/drawing/2016/ink" xmlns:am3d="http://schemas.microsoft.com/office/drawing/2017/model3d" xmlns:o="urn:schemas-microsoft-com:office:office" xmlns:oel="http://schemas.microsoft.com/office/2019/extlst" xmlns:r="http://schemas.openxmlformats.org/officeDocument/2006/relationships" xmlns:m="http://schemas.openxmlformats.org/officeDocument/2006/math" xmlns:v="urn:schemas-microsoft-com:vml" xmlns:wp14="http://schemas.microsoft.com/office/word/2010/wordprocessingDrawing" xmlns:wp="http://schemas.openxmlformats.org/drawingml/2006/wordprocessingDrawing" xmlns:w10="urn:schemas-microsoft-com:office:word" xmlns:w="http://schemas.openxmlformats.org/wordprocessingml/2006/main" xmlns:w14="http://schemas.microsoft.com/office/word/2010/wordml" xmlns:w15="http://schemas.microsoft.com/office/word/2012/wordml" xmlns:w16cex="http://schemas.microsoft.com/office/word/2018/wordml/cex" xmlns:w16cid="http://schemas.microsoft.com/office/word/2016/wordml/cid" xmlns:w16="http://schemas.microsoft.com/office/word/2018/wordml" xmlns:w16du="http://schemas.microsoft.com/office/word/2023/wordml/word16du" xmlns:w16sdtdh="http://schemas.microsoft.com/office/word/2020/wordml/sdtdatahash" xmlns:w16se="http://schemas.microsoft.com/office/word/2015/wordml/symex" xmlns:wpg="http://schemas.microsoft.com/office/word/2010/wordprocessingGroup" xmlns:wpi="http://schemas.microsoft.com/office/word/2010/wordprocessingInk" xmlns:wne="http://schemas.microsoft.com/office/word/2006/wordml" xmlns:wps="http://schemas.microsoft.com/office/word/2010/wordprocessingShape" mc:Ignorable="w14 w15 w16se w16cid w16 w16cex w16sdtdh w16du wp14">
   <w:footnote w:type="separator" w:id="-1">
     <w:p>
       <w:r>
@@ -2124,7 +2031,7 @@
 </file>
 
 <file path=word/numbering.xml><?xml version="1.0" encoding="utf-8"?>
-<w:numbering xmlns:wpc="http://schemas.microsoft.com/office/word/2010/wordprocessingCanvas" xmlns:cx="http://schemas.microsoft.com/office/drawing/2014/chartex" xmlns:cx1="http://schemas.microsoft.com/office/drawing/2015/9/8/chartex" xmlns:cx2="http://schemas.microsoft.com/office/drawing/2015/10/21/chartex" xmlns:cx3="http://schemas.microsoft.com/office/drawing/2016/5/9/chartex" xmlns:cx4="http://schemas.microsoft.com/office/drawing/2016/5/10/chartex" xmlns:cx5="http://schemas.microsoft.com/office/drawing/2016/5/11/chartex" xmlns:cx6="http://schemas.microsoft.com/office/drawing/2016/5/12/chartex" xmlns:cx7="http://schemas.microsoft.com/office/drawing/2016/5/13/chartex" xmlns:cx8="http://schemas.microsoft.com/office/drawing/2016/5/14/chartex" xmlns:mc="http://schemas.openxmlformats.org/markup-compatibility/2006" xmlns:aink="http://schemas.microsoft.com/office/drawing/2016/ink" xmlns:am3d="http://schemas.microsoft.com/office/drawing/2017/model3d" xmlns:o="urn:schemas-microsoft-com:office:office" xmlns:oel="http://schemas.microsoft.com/office/2019/extlst" xmlns:r="http://schemas.openxmlformats.org/officeDocument/2006/relationships" xmlns:m="http://schemas.openxmlformats.org/officeDocument/2006/math" xmlns:v="urn:schemas-microsoft-com:vml" xmlns:wp14="http://schemas.microsoft.com/office/word/2010/wordprocessingDrawing" xmlns:wp="http://schemas.openxmlformats.org/drawingml/2006/wordprocessingDrawing" xmlns:w10="urn:schemas-microsoft-com:office:word" xmlns:w="http://schemas.openxmlformats.org/wordprocessingml/2006/main" xmlns:w14="http://schemas.microsoft.com/office/word/2010/wordml" xmlns:w15="http://schemas.microsoft.com/office/word/2012/wordml" xmlns:w16cex="http://schemas.microsoft.com/office/word/2018/wordml/cex" xmlns:w16cid="http://schemas.microsoft.com/office/word/2016/wordml/cid" xmlns:w16="http://schemas.microsoft.com/office/word/2018/wordml" xmlns:w16sdtdh="http://schemas.microsoft.com/office/word/2020/wordml/sdtdatahash" xmlns:w16se="http://schemas.microsoft.com/office/word/2015/wordml/symex" xmlns:wpg="http://schemas.microsoft.com/office/word/2010/wordprocessingGroup" xmlns:wpi="http://schemas.microsoft.com/office/word/2010/wordprocessingInk" xmlns:wne="http://schemas.microsoft.com/office/word/2006/wordml" xmlns:wps="http://schemas.microsoft.com/office/word/2010/wordprocessingShape" mc:Ignorable="w14 w15 w16se w16cid w16 w16cex w16sdtdh wp14">
+<w:numbering xmlns:wpc="http://schemas.microsoft.com/office/word/2010/wordprocessingCanvas" xmlns:cx="http://schemas.microsoft.com/office/drawing/2014/chartex" xmlns:cx1="http://schemas.microsoft.com/office/drawing/2015/9/8/chartex" xmlns:cx2="http://schemas.microsoft.com/office/drawing/2015/10/21/chartex" xmlns:cx3="http://schemas.microsoft.com/office/drawing/2016/5/9/chartex" xmlns:cx4="http://schemas.microsoft.com/office/drawing/2016/5/10/chartex" xmlns:cx5="http://schemas.microsoft.com/office/drawing/2016/5/11/chartex" xmlns:cx6="http://schemas.microsoft.com/office/drawing/2016/5/12/chartex" xmlns:cx7="http://schemas.microsoft.com/office/drawing/2016/5/13/chartex" xmlns:cx8="http://schemas.microsoft.com/office/drawing/2016/5/14/chartex" xmlns:mc="http://schemas.openxmlformats.org/markup-compatibility/2006" xmlns:aink="http://schemas.microsoft.com/office/drawing/2016/ink" xmlns:am3d="http://schemas.microsoft.com/office/drawing/2017/model3d" xmlns:o="urn:schemas-microsoft-com:office:office" xmlns:oel="http://schemas.microsoft.com/office/2019/extlst" xmlns:r="http://schemas.openxmlformats.org/officeDocument/2006/relationships" xmlns:m="http://schemas.openxmlformats.org/officeDocument/2006/math" xmlns:v="urn:schemas-microsoft-com:vml" xmlns:wp14="http://schemas.microsoft.com/office/word/2010/wordprocessingDrawing" xmlns:wp="http://schemas.openxmlformats.org/drawingml/2006/wordprocessingDrawing" xmlns:w10="urn:schemas-microsoft-com:office:word" xmlns:w="http://schemas.openxmlformats.org/wordprocessingml/2006/main" xmlns:w14="http://schemas.microsoft.com/office/word/2010/wordml" xmlns:w15="http://schemas.microsoft.com/office/word/2012/wordml" xmlns:w16cex="http://schemas.microsoft.com/office/word/2018/wordml/cex" xmlns:w16cid="http://schemas.microsoft.com/office/word/2016/wordml/cid" xmlns:w16="http://schemas.microsoft.com/office/word/2018/wordml" xmlns:w16du="http://schemas.microsoft.com/office/word/2023/wordml/word16du" xmlns:w16sdtdh="http://schemas.microsoft.com/office/word/2020/wordml/sdtdatahash" xmlns:w16se="http://schemas.microsoft.com/office/word/2015/wordml/symex" xmlns:wpg="http://schemas.microsoft.com/office/word/2010/wordprocessingGroup" xmlns:wpi="http://schemas.microsoft.com/office/word/2010/wordprocessingInk" xmlns:wne="http://schemas.microsoft.com/office/word/2006/wordml" xmlns:wps="http://schemas.microsoft.com/office/word/2010/wordprocessingShape" mc:Ignorable="w14 w15 w16se w16cid w16 w16cex w16sdtdh w16du wp14">
   <w:abstractNum w:abstractNumId="0" w15:restartNumberingAfterBreak="0">
     <w:nsid w:val="0E8A6577"/>
     <w:multiLevelType w:val="hybridMultilevel"/>
@@ -3057,7 +2964,7 @@
 </file>
 
 <file path=word/styles.xml><?xml version="1.0" encoding="utf-8"?>
-<w:styles xmlns:mc="http://schemas.openxmlformats.org/markup-compatibility/2006" xmlns:r="http://schemas.openxmlformats.org/officeDocument/2006/relationships" xmlns:w="http://schemas.openxmlformats.org/wordprocessingml/2006/main" xmlns:w14="http://schemas.microsoft.com/office/word/2010/wordml" xmlns:w15="http://schemas.microsoft.com/office/word/2012/wordml" xmlns:w16cex="http://schemas.microsoft.com/office/word/2018/wordml/cex" xmlns:w16cid="http://schemas.microsoft.com/office/word/2016/wordml/cid" xmlns:w16="http://schemas.microsoft.com/office/word/2018/wordml" xmlns:w16sdtdh="http://schemas.microsoft.com/office/word/2020/wordml/sdtdatahash" xmlns:w16se="http://schemas.microsoft.com/office/word/2015/wordml/symex" mc:Ignorable="w14 w15 w16se w16cid w16 w16cex w16sdtdh">
+<w:styles xmlns:mc="http://schemas.openxmlformats.org/markup-compatibility/2006" xmlns:r="http://schemas.openxmlformats.org/officeDocument/2006/relationships" xmlns:w="http://schemas.openxmlformats.org/wordprocessingml/2006/main" xmlns:w14="http://schemas.microsoft.com/office/word/2010/wordml" xmlns:w15="http://schemas.microsoft.com/office/word/2012/wordml" xmlns:w16cex="http://schemas.microsoft.com/office/word/2018/wordml/cex" xmlns:w16cid="http://schemas.microsoft.com/office/word/2016/wordml/cid" xmlns:w16="http://schemas.microsoft.com/office/word/2018/wordml" xmlns:w16du="http://schemas.microsoft.com/office/word/2023/wordml/word16du" xmlns:w16sdtdh="http://schemas.microsoft.com/office/word/2020/wordml/sdtdatahash" xmlns:w16se="http://schemas.microsoft.com/office/word/2015/wordml/symex" mc:Ignorable="w14 w15 w16se w16cid w16 w16cex w16sdtdh w16du">
   <w:docDefaults>
     <w:rPrDefault>
       <w:rPr>
@@ -3956,14 +3863,12 @@
 </file>
 
 <file path=customXml/item1.xml><?xml version="1.0" encoding="utf-8"?>
-<p:properties xmlns:p="http://schemas.microsoft.com/office/2006/metadata/properties" xmlns:xsi="http://www.w3.org/2001/XMLSchema-instance" xmlns:pc="http://schemas.microsoft.com/office/infopath/2007/PartnerControls">
-  <documentManagement>
-    <TaxCatchAll xmlns="843b9c1d-8df0-4ec0-81a9-4bc2f34606ca" xsi:nil="true"/>
-    <lcf76f155ced4ddcb4097134ff3c332f xmlns="57e84181-875d-44d0-9488-c8281ece40b3">
-      <Terms xmlns="http://schemas.microsoft.com/office/infopath/2007/PartnerControls"/>
-    </lcf76f155ced4ddcb4097134ff3c332f>
-  </documentManagement>
-</p:properties>
+<?mso-contentType ?>
+<FormTemplates xmlns="http://schemas.microsoft.com/sharepoint/v3/contenttype/forms">
+  <Display>DocumentLibraryForm</Display>
+  <Edit>DocumentLibraryForm</Edit>
+  <New>DocumentLibraryForm</New>
+</FormTemplates>
 </file>
 
 <file path=customXml/item2.xml><?xml version="1.0" encoding="utf-8"?>
@@ -4222,21 +4127,20 @@
 </file>
 
 <file path=customXml/item3.xml><?xml version="1.0" encoding="utf-8"?>
-<?mso-contentType ?>
-<FormTemplates xmlns="http://schemas.microsoft.com/sharepoint/v3/contenttype/forms">
-  <Display>DocumentLibraryForm</Display>
-  <Edit>DocumentLibraryForm</Edit>
-  <New>DocumentLibraryForm</New>
-</FormTemplates>
+<p:properties xmlns:p="http://schemas.microsoft.com/office/2006/metadata/properties" xmlns:xsi="http://www.w3.org/2001/XMLSchema-instance" xmlns:pc="http://schemas.microsoft.com/office/infopath/2007/PartnerControls">
+  <documentManagement>
+    <TaxCatchAll xmlns="843b9c1d-8df0-4ec0-81a9-4bc2f34606ca" xsi:nil="true"/>
+    <lcf76f155ced4ddcb4097134ff3c332f xmlns="57e84181-875d-44d0-9488-c8281ece40b3">
+      <Terms xmlns="http://schemas.microsoft.com/office/infopath/2007/PartnerControls"/>
+    </lcf76f155ced4ddcb4097134ff3c332f>
+  </documentManagement>
+</p:properties>
 </file>
 
 <file path=customXml/itemProps1.xml><?xml version="1.0" encoding="utf-8"?>
-<ds:datastoreItem xmlns:ds="http://schemas.openxmlformats.org/officeDocument/2006/customXml" ds:itemID="{7E6AA6B4-2086-4B5D-8281-16AC6E0C9CF1}">
+<ds:datastoreItem xmlns:ds="http://schemas.openxmlformats.org/officeDocument/2006/customXml" ds:itemID="{84ADC7DD-00C6-4EB3-97C0-305F3349B289}">
   <ds:schemaRefs>
-    <ds:schemaRef ds:uri="http://schemas.microsoft.com/office/2006/metadata/properties"/>
-    <ds:schemaRef ds:uri="http://schemas.microsoft.com/office/infopath/2007/PartnerControls"/>
-    <ds:schemaRef ds:uri="843b9c1d-8df0-4ec0-81a9-4bc2f34606ca"/>
-    <ds:schemaRef ds:uri="57e84181-875d-44d0-9488-c8281ece40b3"/>
+    <ds:schemaRef ds:uri="http://schemas.microsoft.com/sharepoint/v3/contenttype/forms"/>
   </ds:schemaRefs>
 </ds:datastoreItem>
 </file>
@@ -4261,9 +4165,12 @@
 </file>
 
 <file path=customXml/itemProps3.xml><?xml version="1.0" encoding="utf-8"?>
-<ds:datastoreItem xmlns:ds="http://schemas.openxmlformats.org/officeDocument/2006/customXml" ds:itemID="{84ADC7DD-00C6-4EB3-97C0-305F3349B289}">
+<ds:datastoreItem xmlns:ds="http://schemas.openxmlformats.org/officeDocument/2006/customXml" ds:itemID="{7E6AA6B4-2086-4B5D-8281-16AC6E0C9CF1}">
   <ds:schemaRefs>
-    <ds:schemaRef ds:uri="http://schemas.microsoft.com/sharepoint/v3/contenttype/forms"/>
+    <ds:schemaRef ds:uri="http://schemas.microsoft.com/office/2006/metadata/properties"/>
+    <ds:schemaRef ds:uri="http://schemas.microsoft.com/office/infopath/2007/PartnerControls"/>
+    <ds:schemaRef ds:uri="843b9c1d-8df0-4ec0-81a9-4bc2f34606ca"/>
+    <ds:schemaRef ds:uri="57e84181-875d-44d0-9488-c8281ece40b3"/>
   </ds:schemaRefs>
 </ds:datastoreItem>
 </file>
</xml_diff>

<commit_message>
update resume and publication Aug 2024
</commit_message>
<xml_diff>
--- a/assets/docs/AdiatmaResume.docx
+++ b/assets/docs/AdiatmaResume.docx
@@ -59,7 +59,11 @@
         <w:t>(</w:t>
       </w:r>
       <w:r>
-        <w:t xml:space="preserve">e.g., </w:t>
+        <w:t>e.g</w:t>
+      </w:r>
+      <w:proofErr w:type="gramStart"/>
+      <w:r>
+        <w:t xml:space="preserve">., </w:t>
       </w:r>
       <w:r>
         <w:rPr>
@@ -76,6 +80,7 @@
       <w:r>
         <w:t>C</w:t>
       </w:r>
+      <w:proofErr w:type="gramEnd"/>
       <w:r>
         <w:t xml:space="preserve">, </w:t>
       </w:r>
@@ -232,7 +237,23 @@
       </w:r>
       <w:r>
         <w:tab/>
-        <w:t>BS in Geology, Institut Teknologi Bandung</w:t>
+        <w:t xml:space="preserve">BS in Geology, </w:t>
+      </w:r>
+      <w:proofErr w:type="spellStart"/>
+      <w:r>
+        <w:t>Institut</w:t>
+      </w:r>
+      <w:proofErr w:type="spellEnd"/>
+      <w:r>
+        <w:t xml:space="preserve"> </w:t>
+      </w:r>
+      <w:proofErr w:type="spellStart"/>
+      <w:r>
+        <w:t>Teknologi</w:t>
+      </w:r>
+      <w:proofErr w:type="spellEnd"/>
+      <w:r>
+        <w:t xml:space="preserve"> Bandung</w:t>
       </w:r>
     </w:p>
     <w:p>
@@ -762,7 +783,17 @@
         <w:t>Adiatma, Y.D.,</w:t>
       </w:r>
       <w:r>
-        <w:t xml:space="preserve"> Saltzman, M.R., Griffith, E.M., 2024. Calcium isotope constraints on a Middle Ordovician carbon isotope excursion. Earth and Planetary Science Letters 641, 118805.</w:t>
+        <w:t xml:space="preserve"> Saltzman, M.R., Griffith, E.M., 2024. </w:t>
+      </w:r>
+      <w:r>
+        <w:rPr>
+          <w:i/>
+          <w:iCs/>
+        </w:rPr>
+        <w:t>Calcium isotope constraints on a Middle Ordovician carbon isotope excursion</w:t>
+      </w:r>
+      <w:r>
+        <w:t>. Earth and Planetary Science Letters 641, 118805.</w:t>
       </w:r>
     </w:p>
     <w:p>
@@ -786,7 +817,15 @@
         <w:t>Adiatma, Y.D.</w:t>
       </w:r>
       <w:r>
-        <w:t xml:space="preserve">, Joachimski, M.M., Griffith, E.M., Olesik, J.W., 2022. </w:t>
+        <w:t xml:space="preserve">, </w:t>
+      </w:r>
+      <w:proofErr w:type="spellStart"/>
+      <w:r>
+        <w:t>Joachimski</w:t>
+      </w:r>
+      <w:proofErr w:type="spellEnd"/>
+      <w:r>
+        <w:t xml:space="preserve">, M.M., Griffith, E.M., Olesik, J.W., 2022. </w:t>
       </w:r>
       <w:r>
         <w:rPr>
@@ -901,7 +940,23 @@
         <w:t>Did early land plants produce a stepwise change in atmospheric oxygen during the Late Ordovician (Sandbian ~458 Ma)?</w:t>
       </w:r>
       <w:r>
-        <w:t xml:space="preserve"> Palaeogeography, Palaeoclimatology, Palaeoecology 534, 109341.</w:t>
+        <w:t xml:space="preserve"> </w:t>
+      </w:r>
+      <w:proofErr w:type="spellStart"/>
+      <w:r>
+        <w:t>Palaeogeography</w:t>
+      </w:r>
+      <w:proofErr w:type="spellEnd"/>
+      <w:r>
+        <w:t xml:space="preserve">, Palaeoclimatology, </w:t>
+      </w:r>
+      <w:proofErr w:type="spellStart"/>
+      <w:r>
+        <w:t>Palaeoecology</w:t>
+      </w:r>
+      <w:proofErr w:type="spellEnd"/>
+      <w:r>
+        <w:t xml:space="preserve"> 534, 109341.</w:t>
       </w:r>
     </w:p>
     <w:p>
@@ -1063,7 +1118,15 @@
         <w:tab/>
       </w:r>
       <w:r>
-        <w:t>Wang, X-K., Liu, X-M., Husinec, A., Cao, C., Dera, G.,</w:t>
+        <w:t xml:space="preserve">Wang, X-K., Liu, X-M., </w:t>
+      </w:r>
+      <w:proofErr w:type="spellStart"/>
+      <w:r>
+        <w:t>Husinec</w:t>
+      </w:r>
+      <w:proofErr w:type="spellEnd"/>
+      <w:r>
+        <w:t>, A., Cao, C., Dera, G.,</w:t>
       </w:r>
       <w:r>
         <w:t xml:space="preserve"> </w:t>
@@ -1140,10 +1203,18 @@
         <w:t>th</w:t>
       </w:r>
       <w:r>
-        <w:t>, E.M.,</w:t>
-      </w:r>
-      <w:r>
-        <w:t xml:space="preserve">, Haber, P.C., Braun, M.G., Edwards, C.T., Diamond, C.W., </w:t>
+        <w:t xml:space="preserve">, </w:t>
+      </w:r>
+      <w:proofErr w:type="gramStart"/>
+      <w:r>
+        <w:t>E.M.,</w:t>
+      </w:r>
+      <w:r>
+        <w:t>,</w:t>
+      </w:r>
+      <w:proofErr w:type="gramEnd"/>
+      <w:r>
+        <w:t xml:space="preserve"> Haber, P.C., Braun, M.G., Edwards, C.T., Diamond, C.W., </w:t>
       </w:r>
       <w:r>
         <w:t>2022</w:t>
@@ -1211,10 +1282,18 @@
         <w:t>th</w:t>
       </w:r>
       <w:r>
-        <w:t>, E.M.,</w:t>
-      </w:r>
-      <w:r>
-        <w:t xml:space="preserve">, Haber, P.C., Edwards, C.T., Diamond, C.W., </w:t>
+        <w:t xml:space="preserve">, </w:t>
+      </w:r>
+      <w:proofErr w:type="gramStart"/>
+      <w:r>
+        <w:t>E.M.,</w:t>
+      </w:r>
+      <w:r>
+        <w:t>,</w:t>
+      </w:r>
+      <w:proofErr w:type="gramEnd"/>
+      <w:r>
+        <w:t xml:space="preserve"> Haber, P.C., Edwards, C.T., Diamond, C.W., </w:t>
       </w:r>
       <w:r>
         <w:t>2022</w:t>
@@ -1345,7 +1424,23 @@
         <w:t>’</w:t>
       </w:r>
       <w:r>
-        <w:t>s List, Institut Teknologi Bandung, Faculty of Earth Sciences and Technology</w:t>
+        <w:t xml:space="preserve">s List, </w:t>
+      </w:r>
+      <w:proofErr w:type="spellStart"/>
+      <w:r>
+        <w:t>Institut</w:t>
+      </w:r>
+      <w:proofErr w:type="spellEnd"/>
+      <w:r>
+        <w:t xml:space="preserve"> </w:t>
+      </w:r>
+      <w:proofErr w:type="spellStart"/>
+      <w:r>
+        <w:t>Teknologi</w:t>
+      </w:r>
+      <w:proofErr w:type="spellEnd"/>
+      <w:r>
+        <w:t xml:space="preserve"> Bandung, Faculty of Earth Sciences and Technology</w:t>
       </w:r>
     </w:p>
     <w:p>
@@ -1624,8 +1719,13 @@
       <w:r>
         <w:tab/>
       </w:r>
-      <w:r>
-        <w:t>Tapin District, South Kalimantan, Indonesia (5 weeks)</w:t>
+      <w:proofErr w:type="spellStart"/>
+      <w:r>
+        <w:t>Tapin</w:t>
+      </w:r>
+      <w:proofErr w:type="spellEnd"/>
+      <w:r>
+        <w:t xml:space="preserve"> District, South Kalimantan, Indonesia (5 weeks)</w:t>
       </w:r>
     </w:p>
     <w:p/>
@@ -1835,9 +1935,11 @@
                 <w:numId w:val="6"/>
               </w:numPr>
             </w:pPr>
+            <w:proofErr w:type="spellStart"/>
             <w:r>
               <w:t>Matlab</w:t>
             </w:r>
+            <w:proofErr w:type="spellEnd"/>
           </w:p>
           <w:p>
             <w:pPr>
@@ -3863,12 +3965,14 @@
 </file>
 
 <file path=customXml/item1.xml><?xml version="1.0" encoding="utf-8"?>
-<?mso-contentType ?>
-<FormTemplates xmlns="http://schemas.microsoft.com/sharepoint/v3/contenttype/forms">
-  <Display>DocumentLibraryForm</Display>
-  <Edit>DocumentLibraryForm</Edit>
-  <New>DocumentLibraryForm</New>
-</FormTemplates>
+<p:properties xmlns:p="http://schemas.microsoft.com/office/2006/metadata/properties" xmlns:xsi="http://www.w3.org/2001/XMLSchema-instance" xmlns:pc="http://schemas.microsoft.com/office/infopath/2007/PartnerControls">
+  <documentManagement>
+    <TaxCatchAll xmlns="843b9c1d-8df0-4ec0-81a9-4bc2f34606ca" xsi:nil="true"/>
+    <lcf76f155ced4ddcb4097134ff3c332f xmlns="57e84181-875d-44d0-9488-c8281ece40b3">
+      <Terms xmlns="http://schemas.microsoft.com/office/infopath/2007/PartnerControls"/>
+    </lcf76f155ced4ddcb4097134ff3c332f>
+  </documentManagement>
+</p:properties>
 </file>
 
 <file path=customXml/item2.xml><?xml version="1.0" encoding="utf-8"?>
@@ -4127,20 +4231,21 @@
 </file>
 
 <file path=customXml/item3.xml><?xml version="1.0" encoding="utf-8"?>
-<p:properties xmlns:p="http://schemas.microsoft.com/office/2006/metadata/properties" xmlns:xsi="http://www.w3.org/2001/XMLSchema-instance" xmlns:pc="http://schemas.microsoft.com/office/infopath/2007/PartnerControls">
-  <documentManagement>
-    <TaxCatchAll xmlns="843b9c1d-8df0-4ec0-81a9-4bc2f34606ca" xsi:nil="true"/>
-    <lcf76f155ced4ddcb4097134ff3c332f xmlns="57e84181-875d-44d0-9488-c8281ece40b3">
-      <Terms xmlns="http://schemas.microsoft.com/office/infopath/2007/PartnerControls"/>
-    </lcf76f155ced4ddcb4097134ff3c332f>
-  </documentManagement>
-</p:properties>
+<?mso-contentType ?>
+<FormTemplates xmlns="http://schemas.microsoft.com/sharepoint/v3/contenttype/forms">
+  <Display>DocumentLibraryForm</Display>
+  <Edit>DocumentLibraryForm</Edit>
+  <New>DocumentLibraryForm</New>
+</FormTemplates>
 </file>
 
 <file path=customXml/itemProps1.xml><?xml version="1.0" encoding="utf-8"?>
-<ds:datastoreItem xmlns:ds="http://schemas.openxmlformats.org/officeDocument/2006/customXml" ds:itemID="{84ADC7DD-00C6-4EB3-97C0-305F3349B289}">
+<ds:datastoreItem xmlns:ds="http://schemas.openxmlformats.org/officeDocument/2006/customXml" ds:itemID="{7E6AA6B4-2086-4B5D-8281-16AC6E0C9CF1}">
   <ds:schemaRefs>
-    <ds:schemaRef ds:uri="http://schemas.microsoft.com/sharepoint/v3/contenttype/forms"/>
+    <ds:schemaRef ds:uri="http://schemas.microsoft.com/office/2006/metadata/properties"/>
+    <ds:schemaRef ds:uri="http://schemas.microsoft.com/office/infopath/2007/PartnerControls"/>
+    <ds:schemaRef ds:uri="843b9c1d-8df0-4ec0-81a9-4bc2f34606ca"/>
+    <ds:schemaRef ds:uri="57e84181-875d-44d0-9488-c8281ece40b3"/>
   </ds:schemaRefs>
 </ds:datastoreItem>
 </file>
@@ -4165,12 +4270,9 @@
 </file>
 
 <file path=customXml/itemProps3.xml><?xml version="1.0" encoding="utf-8"?>
-<ds:datastoreItem xmlns:ds="http://schemas.openxmlformats.org/officeDocument/2006/customXml" ds:itemID="{7E6AA6B4-2086-4B5D-8281-16AC6E0C9CF1}">
+<ds:datastoreItem xmlns:ds="http://schemas.openxmlformats.org/officeDocument/2006/customXml" ds:itemID="{84ADC7DD-00C6-4EB3-97C0-305F3349B289}">
   <ds:schemaRefs>
-    <ds:schemaRef ds:uri="http://schemas.microsoft.com/office/2006/metadata/properties"/>
-    <ds:schemaRef ds:uri="http://schemas.microsoft.com/office/infopath/2007/PartnerControls"/>
-    <ds:schemaRef ds:uri="843b9c1d-8df0-4ec0-81a9-4bc2f34606ca"/>
-    <ds:schemaRef ds:uri="57e84181-875d-44d0-9488-c8281ece40b3"/>
+    <ds:schemaRef ds:uri="http://schemas.microsoft.com/sharepoint/v3/contenttype/forms"/>
   </ds:schemaRefs>
 </ds:datastoreItem>
 </file>
</xml_diff>

<commit_message>
update cv and email address
</commit_message>
<xml_diff>
--- a/assets/docs/AdiatmaResume.docx
+++ b/assets/docs/AdiatmaResume.docx
@@ -59,11 +59,7 @@
         <w:t>(</w:t>
       </w:r>
       <w:r>
-        <w:t>e.g</w:t>
-      </w:r>
-      <w:proofErr w:type="gramStart"/>
-      <w:r>
-        <w:t xml:space="preserve">., </w:t>
+        <w:t xml:space="preserve">e.g., </w:t>
       </w:r>
       <w:r>
         <w:rPr>
@@ -80,7 +76,6 @@
       <w:r>
         <w:t>C</w:t>
       </w:r>
-      <w:proofErr w:type="gramEnd"/>
       <w:r>
         <w:t xml:space="preserve">, </w:t>
       </w:r>
@@ -580,7 +575,7 @@
           <w:i/>
           <w:iCs/>
         </w:rPr>
-        <w:t>numerous geochemical analyses</w:t>
+        <w:t>geochemical analyses</w:t>
       </w:r>
       <w:r>
         <w:rPr>
@@ -768,240 +763,12 @@
     <w:p>
       <w:pPr>
         <w:ind w:left="1980" w:hanging="1980"/>
+        <w:rPr>
+          <w:rFonts w:cs="CMTI10"/>
+        </w:rPr>
       </w:pPr>
       <w:r>
         <w:t>2024</w:t>
-      </w:r>
-      <w:r>
-        <w:tab/>
-      </w:r>
-      <w:r>
-        <w:rPr>
-          <w:b/>
-          <w:bCs/>
-        </w:rPr>
-        <w:t>Adiatma, Y.D.,</w:t>
-      </w:r>
-      <w:r>
-        <w:t xml:space="preserve"> Saltzman, M.R., Griffith, E.M., 2024. </w:t>
-      </w:r>
-      <w:r>
-        <w:rPr>
-          <w:i/>
-          <w:iCs/>
-        </w:rPr>
-        <w:t>Calcium isotope constraints on a Middle Ordovician carbon isotope excursion</w:t>
-      </w:r>
-      <w:r>
-        <w:t>. Earth and Planetary Science Letters 641, 118805.</w:t>
-      </w:r>
-    </w:p>
-    <w:p>
-      <w:pPr>
-        <w:ind w:left="1980" w:hanging="1980"/>
-      </w:pPr>
-      <w:r>
-        <w:t>2022</w:t>
-      </w:r>
-      <w:r>
-        <w:tab/>
-      </w:r>
-      <w:r>
-        <w:t xml:space="preserve">Avila, T.D., Saltzman, M.R., </w:t>
-      </w:r>
-      <w:r>
-        <w:rPr>
-          <w:b/>
-          <w:bCs/>
-        </w:rPr>
-        <w:t>Adiatma, Y.D.</w:t>
-      </w:r>
-      <w:r>
-        <w:t xml:space="preserve">, </w:t>
-      </w:r>
-      <w:proofErr w:type="spellStart"/>
-      <w:r>
-        <w:t>Joachimski</w:t>
-      </w:r>
-      <w:proofErr w:type="spellEnd"/>
-      <w:r>
-        <w:t xml:space="preserve">, M.M., Griffith, E.M., Olesik, J.W., 2022. </w:t>
-      </w:r>
-      <w:r>
-        <w:rPr>
-          <w:i/>
-          <w:iCs/>
-        </w:rPr>
-        <w:t xml:space="preserve">Role of seafloor production versus continental basalt weathering in Middle to Late Ordovician seawater </w:t>
-      </w:r>
-      <w:r>
-        <w:rPr>
-          <w:i/>
-          <w:iCs/>
-          <w:vertAlign w:val="superscript"/>
-        </w:rPr>
-        <w:t>87</w:t>
-      </w:r>
-      <w:r>
-        <w:rPr>
-          <w:i/>
-          <w:iCs/>
-        </w:rPr>
-        <w:t>Sr/</w:t>
-      </w:r>
-      <w:r>
-        <w:rPr>
-          <w:i/>
-          <w:iCs/>
-          <w:vertAlign w:val="superscript"/>
-        </w:rPr>
-        <w:t>86</w:t>
-      </w:r>
-      <w:r>
-        <w:rPr>
-          <w:i/>
-          <w:iCs/>
-        </w:rPr>
-        <w:t>Sr and climate</w:t>
-      </w:r>
-      <w:r>
-        <w:t>. Earth and Planetary Science Letters 593, 117641.</w:t>
-      </w:r>
-    </w:p>
-    <w:p>
-      <w:pPr>
-        <w:ind w:left="1980" w:hanging="1980"/>
-      </w:pPr>
-    </w:p>
-    <w:p>
-      <w:pPr>
-        <w:ind w:left="1980" w:hanging="1980"/>
-      </w:pPr>
-      <w:r>
-        <w:lastRenderedPageBreak/>
-        <w:t>2022</w:t>
-      </w:r>
-      <w:r>
-        <w:tab/>
-      </w:r>
-      <w:r>
-        <w:t xml:space="preserve">Conwell, C.T., Saltzman, M.R., Edwards, C.T., Griffith, E.M., </w:t>
-      </w:r>
-      <w:r>
-        <w:rPr>
-          <w:b/>
-          <w:bCs/>
-        </w:rPr>
-        <w:t>Adiatma, Y.D.</w:t>
-      </w:r>
-      <w:r>
-        <w:t xml:space="preserve">, 2022. </w:t>
-      </w:r>
-      <w:r>
-        <w:rPr>
-          <w:i/>
-          <w:iCs/>
-        </w:rPr>
-        <w:t>Nd isotopic evidence for enhanced mafic weathering leading to Ordovician cooling</w:t>
-      </w:r>
-      <w:r>
-        <w:t>. Geology.</w:t>
-      </w:r>
-    </w:p>
-    <w:p>
-      <w:pPr>
-        <w:ind w:left="1980" w:hanging="1980"/>
-      </w:pPr>
-      <w:r>
-        <w:t>2019</w:t>
-      </w:r>
-      <w:r>
-        <w:rPr>
-          <w:b/>
-          <w:bCs/>
-        </w:rPr>
-        <w:tab/>
-      </w:r>
-      <w:r>
-        <w:rPr>
-          <w:b/>
-          <w:bCs/>
-        </w:rPr>
-        <w:t>Adiatma, Y.D</w:t>
-      </w:r>
-      <w:r>
-        <w:t xml:space="preserve">., Saltzman, M.R., Young, S.A., Griffith, E.M., Kozik, N.P., Edwards, C.T., Leslie, S.A., Bancroft, A.M., 2019. </w:t>
-      </w:r>
-      <w:r>
-        <w:rPr>
-          <w:i/>
-          <w:iCs/>
-        </w:rPr>
-        <w:t>Did early land plants produce a stepwise change in atmospheric oxygen during the Late Ordovician (Sandbian ~458 Ma)?</w:t>
-      </w:r>
-      <w:r>
-        <w:t xml:space="preserve"> </w:t>
-      </w:r>
-      <w:proofErr w:type="spellStart"/>
-      <w:r>
-        <w:t>Palaeogeography</w:t>
-      </w:r>
-      <w:proofErr w:type="spellEnd"/>
-      <w:r>
-        <w:t xml:space="preserve">, Palaeoclimatology, </w:t>
-      </w:r>
-      <w:proofErr w:type="spellStart"/>
-      <w:r>
-        <w:t>Palaeoecology</w:t>
-      </w:r>
-      <w:proofErr w:type="spellEnd"/>
-      <w:r>
-        <w:t xml:space="preserve"> 534, 109341.</w:t>
-      </w:r>
-    </w:p>
-    <w:p>
-      <w:pPr>
-        <w:ind w:left="1980" w:hanging="1980"/>
-      </w:pPr>
-    </w:p>
-    <w:p>
-      <w:pPr>
-        <w:ind w:left="1980" w:hanging="1980"/>
-      </w:pPr>
-    </w:p>
-    <w:p>
-      <w:pPr>
-        <w:ind w:left="1980" w:hanging="1980"/>
-      </w:pPr>
-      <w:r>
-        <w:t>Manuscripts in review / in preparation</w:t>
-      </w:r>
-    </w:p>
-    <w:p>
-      <w:pPr>
-        <w:ind w:left="1980" w:hanging="1980"/>
-      </w:pPr>
-    </w:p>
-    <w:p>
-      <w:pPr>
-        <w:ind w:left="1980" w:hanging="1980"/>
-        <w:rPr>
-          <w:rFonts w:cs="CMTI10"/>
-        </w:rPr>
-      </w:pPr>
-      <w:r>
-        <w:rPr>
-          <w:i/>
-          <w:iCs/>
-        </w:rPr>
-        <w:t xml:space="preserve">in </w:t>
-      </w:r>
-      <w:r>
-        <w:rPr>
-          <w:i/>
-          <w:iCs/>
-        </w:rPr>
-        <w:t>revision</w:t>
       </w:r>
       <w:r>
         <w:rPr>
@@ -1046,6 +813,13 @@
           <w:i/>
           <w:iCs/>
         </w:rPr>
+        <w:t xml:space="preserve">stratigraphy </w:t>
+      </w:r>
+      <w:r>
+        <w:rPr>
+          <w:i/>
+          <w:iCs/>
+        </w:rPr>
         <w:t>and</w:t>
       </w:r>
       <w:r>
@@ -1077,111 +851,61 @@
         <w:t xml:space="preserve"> </w:t>
       </w:r>
       <w:r>
-        <w:rPr>
-          <w:rFonts w:cs="CMTI10"/>
-        </w:rPr>
-        <w:t xml:space="preserve">in </w:t>
-      </w:r>
-      <w:r>
-        <w:rPr>
-          <w:rFonts w:cs="CMTI10"/>
-        </w:rPr>
-        <w:t>revision</w:t>
-      </w:r>
-      <w:r>
-        <w:rPr>
-          <w:rFonts w:cs="CMTI10"/>
-        </w:rPr>
+        <w:t>Earth and Planetary Science Letters 64</w:t>
+      </w:r>
+      <w:r>
+        <w:t>7</w:t>
+      </w:r>
+      <w:r>
+        <w:t xml:space="preserve">, </w:t>
+      </w:r>
+      <w:r>
+        <w:t>119030</w:t>
+      </w:r>
+      <w:r>
         <w:t>.</w:t>
       </w:r>
     </w:p>
     <w:p>
       <w:pPr>
         <w:ind w:left="1980" w:hanging="1980"/>
-        <w:rPr>
-          <w:i/>
-          <w:iCs/>
-        </w:rPr>
-      </w:pPr>
-      <w:r>
-        <w:rPr>
-          <w:i/>
-          <w:iCs/>
-        </w:rPr>
-        <w:t>in review</w:t>
-      </w:r>
-      <w:r>
-        <w:rPr>
-          <w:i/>
-          <w:iCs/>
-        </w:rPr>
+      </w:pPr>
+      <w:r>
         <w:tab/>
-      </w:r>
-      <w:r>
-        <w:t xml:space="preserve">Wang, X-K., Liu, X-M., </w:t>
-      </w:r>
-      <w:proofErr w:type="spellStart"/>
-      <w:r>
-        <w:t>Husinec</w:t>
-      </w:r>
-      <w:proofErr w:type="spellEnd"/>
-      <w:r>
-        <w:t>, A., Cao, C., Dera, G.,</w:t>
-      </w:r>
-      <w:r>
-        <w:t xml:space="preserve"> </w:t>
       </w:r>
       <w:r>
         <w:rPr>
           <w:b/>
           <w:bCs/>
         </w:rPr>
-        <w:t>Adiatma, Y. D.</w:t>
-      </w:r>
-      <w:r>
-        <w:t>,</w:t>
-      </w:r>
-      <w:r>
-        <w:t xml:space="preserve"> </w:t>
-      </w:r>
-      <w:r>
-        <w:rPr>
-          <w:i/>
-          <w:iCs/>
-        </w:rPr>
-        <w:t>Lithium isotope evidence for enhanced hydrothermal activity in the Jurassic</w:t>
-      </w:r>
-    </w:p>
-    <w:p>
-      <w:pPr>
-        <w:ind w:left="1980" w:hanging="1980"/>
-      </w:pPr>
-    </w:p>
-    <w:p>
-      <w:pPr>
-        <w:ind w:left="1980" w:hanging="1980"/>
-      </w:pPr>
-    </w:p>
-    <w:p>
-      <w:pPr>
-        <w:pStyle w:val="Heading2"/>
-      </w:pPr>
-      <w:r>
-        <w:t xml:space="preserve">Selected </w:t>
-      </w:r>
-      <w:r>
-        <w:t>Conference Abstracts and Presentations</w:t>
-      </w:r>
-    </w:p>
-    <w:p>
-      <w:pPr>
-        <w:ind w:left="1980" w:hanging="1980"/>
-      </w:pPr>
-      <w:r>
-        <w:t>2023</w:t>
+        <w:t>Adiatma, Y.D.,</w:t>
+      </w:r>
+      <w:r>
+        <w:t xml:space="preserve"> Saltzman, M.R., Griffith, E.M., 2024. </w:t>
+      </w:r>
+      <w:r>
+        <w:rPr>
+          <w:i/>
+          <w:iCs/>
+        </w:rPr>
+        <w:t>Calcium isotope constraints on a Middle Ordovician carbon isotope excursion</w:t>
+      </w:r>
+      <w:r>
+        <w:t>. Earth and Planetary Science Letters 641, 118805.</w:t>
+      </w:r>
+    </w:p>
+    <w:p>
+      <w:pPr>
+        <w:ind w:left="1980" w:hanging="1980"/>
+      </w:pPr>
+      <w:r>
+        <w:t>2022</w:t>
       </w:r>
       <w:r>
         <w:tab/>
+      </w:r>
+      <w:r>
+        <w:t xml:space="preserve">Avila, T.D., Saltzman, M.R., </w:t>
       </w:r>
       <w:r>
         <w:rPr>
@@ -1191,76 +915,77 @@
         <w:t>Adiatma, Y.D.</w:t>
       </w:r>
       <w:r>
-        <w:t xml:space="preserve">, Saltzman, M.R., </w:t>
-      </w:r>
-      <w:r>
-        <w:t>Gri</w:t>
-      </w:r>
-      <w:r>
-        <w:t>ffi</w:t>
-      </w:r>
-      <w:r>
-        <w:t>th</w:t>
-      </w:r>
-      <w:r>
         <w:t xml:space="preserve">, </w:t>
       </w:r>
-      <w:proofErr w:type="gramStart"/>
-      <w:r>
-        <w:t>E.M.,</w:t>
-      </w:r>
-      <w:r>
-        <w:t>,</w:t>
-      </w:r>
-      <w:proofErr w:type="gramEnd"/>
-      <w:r>
-        <w:t xml:space="preserve"> Haber, P.C., Braun, M.G., Edwards, C.T., Diamond, C.W., </w:t>
-      </w:r>
+      <w:proofErr w:type="spellStart"/>
+      <w:r>
+        <w:t>Joachimski</w:t>
+      </w:r>
+      <w:proofErr w:type="spellEnd"/>
+      <w:r>
+        <w:t xml:space="preserve">, M.M., Griffith, E.M., Olesik, J.W., 2022. </w:t>
+      </w:r>
+      <w:r>
+        <w:rPr>
+          <w:i/>
+          <w:iCs/>
+        </w:rPr>
+        <w:t xml:space="preserve">Role of seafloor production versus continental basalt </w:t>
+      </w:r>
+      <w:r>
+        <w:rPr>
+          <w:i/>
+          <w:iCs/>
+        </w:rPr>
+        <w:lastRenderedPageBreak/>
+        <w:t xml:space="preserve">weathering in Middle to Late Ordovician seawater </w:t>
+      </w:r>
+      <w:r>
+        <w:rPr>
+          <w:i/>
+          <w:iCs/>
+          <w:vertAlign w:val="superscript"/>
+        </w:rPr>
+        <w:t>87</w:t>
+      </w:r>
+      <w:r>
+        <w:rPr>
+          <w:i/>
+          <w:iCs/>
+        </w:rPr>
+        <w:t>Sr/</w:t>
+      </w:r>
+      <w:r>
+        <w:rPr>
+          <w:i/>
+          <w:iCs/>
+          <w:vertAlign w:val="superscript"/>
+        </w:rPr>
+        <w:t>86</w:t>
+      </w:r>
+      <w:r>
+        <w:rPr>
+          <w:i/>
+          <w:iCs/>
+        </w:rPr>
+        <w:t>Sr and climate</w:t>
+      </w:r>
+      <w:r>
+        <w:t>. Earth and Planetary Science Letters 593, 117641.</w:t>
+      </w:r>
+    </w:p>
+    <w:p>
+      <w:pPr>
+        <w:ind w:left="1980" w:hanging="1980"/>
+      </w:pPr>
       <w:r>
         <w:t>2022</w:t>
       </w:r>
       <w:r>
-        <w:t>. Calcium isotope constraints on the origin of the Mid-Darriwilian Carbon Isotope Excursion.</w:t>
-      </w:r>
-      <w:r>
-        <w:t xml:space="preserve"> Presented at</w:t>
-      </w:r>
-      <w:r>
-        <w:t xml:space="preserve"> </w:t>
-      </w:r>
-      <w:r>
-        <w:t xml:space="preserve">the </w:t>
-      </w:r>
-      <w:r>
-        <w:t xml:space="preserve">GSA Annual Meeting, </w:t>
-      </w:r>
-      <w:r>
-        <w:t>Pittsburgh</w:t>
-      </w:r>
-      <w:r>
-        <w:t xml:space="preserve">, </w:t>
-      </w:r>
-      <w:r>
-        <w:t>PA</w:t>
-      </w:r>
-      <w:r>
-        <w:t>.</w:t>
-      </w:r>
-    </w:p>
-    <w:p>
-      <w:pPr>
-        <w:ind w:left="1980" w:hanging="1980"/>
-      </w:pPr>
-    </w:p>
-    <w:p>
-      <w:pPr>
-        <w:ind w:left="1980" w:hanging="1980"/>
-      </w:pPr>
-      <w:r>
-        <w:t>2022</w:t>
-      </w:r>
-      <w:r>
         <w:tab/>
+      </w:r>
+      <w:r>
+        <w:t xml:space="preserve">Conwell, C.T., Saltzman, M.R., Edwards, C.T., Griffith, E.M., </w:t>
       </w:r>
       <w:r>
         <w:rPr>
@@ -1270,95 +995,143 @@
         <w:t>Adiatma, Y.D.</w:t>
       </w:r>
       <w:r>
-        <w:t xml:space="preserve">, Saltzman, M.R., </w:t>
-      </w:r>
-      <w:r>
-        <w:t>Gri</w:t>
-      </w:r>
-      <w:r>
-        <w:t>ffi</w:t>
-      </w:r>
-      <w:r>
-        <w:t>th</w:t>
-      </w:r>
-      <w:r>
-        <w:t xml:space="preserve">, </w:t>
-      </w:r>
-      <w:proofErr w:type="gramStart"/>
-      <w:r>
-        <w:t>E.M.,</w:t>
-      </w:r>
-      <w:r>
-        <w:t>,</w:t>
-      </w:r>
-      <w:proofErr w:type="gramEnd"/>
-      <w:r>
-        <w:t xml:space="preserve"> Haber, P.C., Edwards, C.T., Diamond, C.W., </w:t>
-      </w:r>
-      <w:r>
-        <w:t>2022</w:t>
-      </w:r>
-      <w:r>
-        <w:t xml:space="preserve">. </w:t>
-      </w:r>
-      <w:r>
-        <w:t>Calcium Isotope Constraints on Diagenetic Effects in Carbon Isotope (δ</w:t>
-      </w:r>
-      <w:r>
-        <w:rPr>
-          <w:vertAlign w:val="superscript"/>
-        </w:rPr>
-        <w:t>13</w:t>
-      </w:r>
-      <w:r>
-        <w:t>C) Data: A Case Study from Middle Ordovician Carbonate Strata at Meiklejohn Peak, Nevada</w:t>
-      </w:r>
-      <w:r>
-        <w:t>. Presented at the AGU Fall Meeting, Chicago, IL.</w:t>
-      </w:r>
-    </w:p>
-    <w:p>
-      <w:pPr>
-        <w:ind w:left="1980" w:hanging="1980"/>
-      </w:pPr>
-    </w:p>
-    <w:p>
-      <w:pPr>
-        <w:ind w:left="1980" w:hanging="1980"/>
-      </w:pPr>
-      <w:r>
-        <w:tab/>
-      </w:r>
-      <w:r>
-        <w:t>Haber, P.C., Saltzman, M.R., Gri</w:t>
-      </w:r>
-      <w:r>
-        <w:t>ffi</w:t>
-      </w:r>
-      <w:r>
-        <w:t xml:space="preserve">th, E.M., </w:t>
+        <w:t xml:space="preserve">, 2022. </w:t>
+      </w:r>
+      <w:r>
+        <w:rPr>
+          <w:i/>
+          <w:iCs/>
+        </w:rPr>
+        <w:t>Nd isotopic evidence for enhanced mafic weathering leading to Ordovician cooling</w:t>
+      </w:r>
+      <w:r>
+        <w:t>. Geology.</w:t>
+      </w:r>
+    </w:p>
+    <w:p>
+      <w:pPr>
+        <w:ind w:left="1980" w:hanging="1980"/>
+      </w:pPr>
+      <w:r>
+        <w:t>2019</w:t>
       </w:r>
       <w:r>
         <w:rPr>
           <w:b/>
           <w:bCs/>
         </w:rPr>
-        <w:t>Adiatma, Y.D.</w:t>
-      </w:r>
-      <w:r>
-        <w:t>, 2022. Early Mississippian calcium</w:t>
+        <w:tab/>
+      </w:r>
+      <w:r>
+        <w:rPr>
+          <w:b/>
+          <w:bCs/>
+        </w:rPr>
+        <w:t>Adiatma, Y.D</w:t>
+      </w:r>
+      <w:r>
+        <w:t xml:space="preserve">., Saltzman, M.R., Young, S.A., Griffith, E.M., Kozik, N.P., Edwards, C.T., Leslie, S.A., Bancroft, A.M., 2019. </w:t>
+      </w:r>
+      <w:r>
+        <w:rPr>
+          <w:i/>
+          <w:iCs/>
+        </w:rPr>
+        <w:t>Did early land plants produce a stepwise change in atmospheric oxygen during the Late Ordovician (Sandbian ~458 Ma)?</w:t>
       </w:r>
       <w:r>
         <w:t xml:space="preserve"> </w:t>
       </w:r>
-      <w:r>
-        <w:t>isotope stratigraphy and implications for conditions of carbonate deposition. Presented at the Joint</w:t>
+      <w:proofErr w:type="spellStart"/>
+      <w:r>
+        <w:t>Palaeogeography</w:t>
+      </w:r>
+      <w:proofErr w:type="spellEnd"/>
+      <w:r>
+        <w:t xml:space="preserve">, Palaeoclimatology, </w:t>
+      </w:r>
+      <w:proofErr w:type="spellStart"/>
+      <w:r>
+        <w:t>Palaeoecology</w:t>
+      </w:r>
+      <w:proofErr w:type="spellEnd"/>
+      <w:r>
+        <w:t xml:space="preserve"> 534, 109341.</w:t>
+      </w:r>
+    </w:p>
+    <w:p>
+      <w:pPr>
+        <w:ind w:left="1980" w:hanging="1980"/>
+      </w:pPr>
+    </w:p>
+    <w:p>
+      <w:pPr>
+        <w:ind w:left="1980" w:hanging="1980"/>
+      </w:pPr>
+      <w:r>
+        <w:t>Manuscripts in review / in preparation</w:t>
+      </w:r>
+    </w:p>
+    <w:p>
+      <w:pPr>
+        <w:ind w:left="1980" w:hanging="1980"/>
+      </w:pPr>
+    </w:p>
+    <w:p>
+      <w:pPr>
+        <w:ind w:left="1980" w:hanging="1980"/>
+        <w:rPr>
+          <w:i/>
+          <w:iCs/>
+        </w:rPr>
+      </w:pPr>
+      <w:r>
+        <w:rPr>
+          <w:i/>
+          <w:iCs/>
+        </w:rPr>
+        <w:t>in review</w:t>
+      </w:r>
+      <w:r>
+        <w:rPr>
+          <w:i/>
+          <w:iCs/>
+        </w:rPr>
+        <w:tab/>
+      </w:r>
+      <w:r>
+        <w:t xml:space="preserve">Wang, X-K., Liu, X-M., </w:t>
+      </w:r>
+      <w:proofErr w:type="spellStart"/>
+      <w:r>
+        <w:t>Husinec</w:t>
+      </w:r>
+      <w:proofErr w:type="spellEnd"/>
+      <w:r>
+        <w:t>, A., Cao, C., Dera, G.,</w:t>
       </w:r>
       <w:r>
         <w:t xml:space="preserve"> </w:t>
       </w:r>
       <w:r>
-        <w:t>Annual North-Central and Southeastern GSA Section Meeting, Cincinnati, OH.</w:t>
+        <w:rPr>
+          <w:b/>
+          <w:bCs/>
+        </w:rPr>
+        <w:t>Adiatma, Y. D.</w:t>
+      </w:r>
+      <w:r>
+        <w:t>,</w:t>
+      </w:r>
+      <w:r>
+        <w:t xml:space="preserve"> </w:t>
+      </w:r>
+      <w:r>
+        <w:rPr>
+          <w:i/>
+          <w:iCs/>
+        </w:rPr>
+        <w:t>Lithium isotope evidence for enhanced hydrothermal activity in the Jurassic</w:t>
       </w:r>
     </w:p>
     <w:p>
@@ -1376,191 +1149,296 @@
         <w:pStyle w:val="Heading2"/>
       </w:pPr>
       <w:r>
-        <w:t>Honors and Awards</w:t>
-      </w:r>
-    </w:p>
-    <w:p>
-      <w:pPr>
-        <w:ind w:left="1980" w:hanging="1980"/>
-      </w:pPr>
-      <w:r>
-        <w:t>2022</w:t>
+        <w:t>Teaching Experience</w:t>
+      </w:r>
+    </w:p>
+    <w:p>
+      <w:pPr>
+        <w:ind w:left="1980" w:hanging="1980"/>
+      </w:pPr>
+      <w:r>
+        <w:t>Fall 2024</w:t>
       </w:r>
       <w:r>
         <w:tab/>
-        <w:t xml:space="preserve">The Michael S. Johnson </w:t>
-      </w:r>
-      <w:r>
-        <w:t xml:space="preserve">Outstanding </w:t>
-      </w:r>
-      <w:r>
-        <w:t>Graduate Student Award, The Ohio State University, School of Earth Sciences</w:t>
-      </w:r>
-    </w:p>
-    <w:p>
-      <w:pPr>
-        <w:ind w:left="1980" w:hanging="1980"/>
-      </w:pPr>
-      <w:r>
-        <w:t xml:space="preserve">2010 </w:t>
-      </w:r>
-      <w:r>
-        <w:rPr>
-          <w:rFonts w:ascii="Arial" w:hAnsi="Arial" w:cs="Arial"/>
-        </w:rPr>
-        <w:t>–</w:t>
-      </w:r>
-      <w:r>
-        <w:t xml:space="preserve"> 2013</w:t>
-      </w:r>
+        <w:t>ESC1000 Introductory Earth Science</w:t>
+      </w:r>
+    </w:p>
+    <w:p>
+      <w:pPr>
+        <w:ind w:left="1980" w:hanging="1980"/>
+      </w:pPr>
       <w:r>
         <w:tab/>
-        <w:t>Dean</w:t>
-      </w:r>
-      <w:r>
-        <w:rPr>
-          <w:rFonts w:ascii="Arial" w:hAnsi="Arial" w:cs="Arial"/>
-        </w:rPr>
-        <w:t>’</w:t>
-      </w:r>
-      <w:r>
-        <w:t xml:space="preserve">s List, </w:t>
-      </w:r>
-      <w:proofErr w:type="spellStart"/>
-      <w:r>
-        <w:t>Institut</w:t>
-      </w:r>
-      <w:proofErr w:type="spellEnd"/>
-      <w:r>
-        <w:t xml:space="preserve"> </w:t>
-      </w:r>
-      <w:proofErr w:type="spellStart"/>
-      <w:r>
-        <w:t>Teknologi</w:t>
-      </w:r>
-      <w:proofErr w:type="spellEnd"/>
-      <w:r>
-        <w:t xml:space="preserve"> Bandung, Faculty of Earth Sciences and Technology</w:t>
-      </w:r>
-    </w:p>
-    <w:p>
-      <w:pPr>
-        <w:ind w:left="1980" w:hanging="1980"/>
-      </w:pPr>
-    </w:p>
-    <w:p>
-      <w:pPr>
-        <w:ind w:left="1980" w:hanging="1980"/>
-      </w:pPr>
-    </w:p>
-    <w:p>
-      <w:pPr>
-        <w:pStyle w:val="Heading2"/>
-      </w:pPr>
-      <w:r>
-        <w:t>Research Grants</w:t>
-      </w:r>
-    </w:p>
-    <w:p>
-      <w:pPr>
-        <w:ind w:left="1980" w:hanging="1980"/>
-      </w:pPr>
-      <w:r>
-        <w:t>2020</w:t>
+        <w:t>Florida State University, Department of Earth Ocean &amp; Atmospheric Science</w:t>
+      </w:r>
+    </w:p>
+    <w:p>
+      <w:pPr>
+        <w:pStyle w:val="ListParagraph"/>
+        <w:numPr>
+          <w:ilvl w:val="0"/>
+          <w:numId w:val="8"/>
+        </w:numPr>
+        <w:ind w:left="2880"/>
+      </w:pPr>
+      <w:r>
+        <w:t>Instructor of records</w:t>
+      </w:r>
+    </w:p>
+    <w:p>
+      <w:pPr>
+        <w:ind w:left="1980" w:hanging="1980"/>
+      </w:pPr>
+    </w:p>
+    <w:p>
+      <w:pPr>
+        <w:ind w:left="1980" w:hanging="1980"/>
+      </w:pPr>
+      <w:r>
+        <w:t>Spring 2023</w:t>
       </w:r>
       <w:r>
         <w:tab/>
-      </w:r>
-      <w:r>
-        <w:t>Graduate Student Research Grants</w:t>
-      </w:r>
-      <w:r>
-        <w:t xml:space="preserve">, </w:t>
-      </w:r>
-      <w:r>
-        <w:t>Geological Society of America</w:t>
-      </w:r>
-      <w:r>
-        <w:t xml:space="preserve"> ($2800)</w:t>
-      </w:r>
-    </w:p>
-    <w:p>
-      <w:pPr>
-        <w:ind w:left="1980" w:hanging="1980"/>
-      </w:pPr>
-      <w:r>
-        <w:t>2020</w:t>
-      </w:r>
+        <w:t>ES2155 – ENR2155 Energy and Environment</w:t>
+      </w:r>
+    </w:p>
+    <w:p>
+      <w:pPr>
+        <w:ind w:left="1980" w:hanging="1980"/>
+      </w:pPr>
       <w:r>
         <w:tab/>
-        <w:t>Grants-in-Aid</w:t>
-      </w:r>
-      <w:r>
-        <w:t xml:space="preserve">, </w:t>
-      </w:r>
-      <w:r>
-        <w:t>American Association of Petroleum Geologist</w:t>
-      </w:r>
-      <w:r>
-        <w:t xml:space="preserve"> ($2500)</w:t>
-      </w:r>
-    </w:p>
-    <w:p>
-      <w:pPr>
-        <w:ind w:left="1980" w:hanging="1980"/>
-      </w:pPr>
-      <w:r>
-        <w:t>2017 -</w:t>
-      </w:r>
-      <w:r>
-        <w:t xml:space="preserve"> 2021</w:t>
+        <w:t>The Ohio State University, Scho</w:t>
+      </w:r>
+      <w:r>
+        <w:t>o</w:t>
+      </w:r>
+      <w:r>
+        <w:t>l of Earth Sciences and School of Environment and Natural Resources</w:t>
+      </w:r>
+    </w:p>
+    <w:p>
+      <w:pPr>
+        <w:pStyle w:val="ListParagraph"/>
+        <w:numPr>
+          <w:ilvl w:val="0"/>
+          <w:numId w:val="8"/>
+        </w:numPr>
+        <w:ind w:left="2880"/>
+      </w:pPr>
+      <w:r>
+        <w:t>Guest lecture (an overview of Earth system and the anthropogenic climate change)</w:t>
+      </w:r>
+    </w:p>
+    <w:p>
+      <w:pPr>
+        <w:pStyle w:val="ListParagraph"/>
+        <w:ind w:left="2970" w:firstLine="0"/>
+      </w:pPr>
+    </w:p>
+    <w:p>
+      <w:pPr>
+        <w:ind w:left="1980" w:hanging="1980"/>
+      </w:pPr>
+      <w:r>
+        <w:t>Summer 2023</w:t>
       </w:r>
       <w:r>
         <w:tab/>
-        <w:t>Friends of Orton Hall</w:t>
-      </w:r>
-      <w:r>
-        <w:t xml:space="preserve">, </w:t>
-      </w:r>
-      <w:r>
+        <w:t>ES5189 Field Geology</w:t>
+      </w:r>
+    </w:p>
+    <w:p>
+      <w:pPr>
+        <w:ind w:left="1980" w:hanging="1980"/>
+      </w:pPr>
+      <w:r>
+        <w:tab/>
         <w:t>The Ohio State University, School of Earth Sciences</w:t>
       </w:r>
-      <w:r>
-        <w:t xml:space="preserve"> (</w:t>
-      </w:r>
-      <w:r>
-        <w:t xml:space="preserve">range from $1500 to </w:t>
-      </w:r>
-      <w:r>
-        <w:t>$5000)</w:t>
-      </w:r>
-    </w:p>
-    <w:p>
-      <w:pPr>
-        <w:ind w:left="1980" w:hanging="1980"/>
-      </w:pPr>
-      <w:r>
-        <w:t>2013</w:t>
+    </w:p>
+    <w:p>
+      <w:pPr>
+        <w:pStyle w:val="ListParagraph"/>
+        <w:numPr>
+          <w:ilvl w:val="0"/>
+          <w:numId w:val="8"/>
+        </w:numPr>
+        <w:ind w:left="2880"/>
+      </w:pPr>
+      <w:r>
+        <w:t>Assisted students during field camp (6 weeks) in Utah</w:t>
+      </w:r>
+    </w:p>
+    <w:p>
+      <w:pPr>
+        <w:pStyle w:val="ListParagraph"/>
+        <w:ind w:left="2970" w:firstLine="0"/>
+      </w:pPr>
+    </w:p>
+    <w:p>
+      <w:pPr>
+        <w:ind w:left="1980" w:hanging="1980"/>
+      </w:pPr>
+      <w:r>
+        <w:t>Spring 2022</w:t>
       </w:r>
       <w:r>
         <w:tab/>
-        <w:t>L. Austin Weeks Grant</w:t>
-      </w:r>
-      <w:r>
-        <w:t xml:space="preserve"> </w:t>
-      </w:r>
-      <w:r>
-        <w:t xml:space="preserve">American </w:t>
-      </w:r>
-      <w:r>
-        <w:t>Association of Petroleum Geologist</w:t>
-      </w:r>
-      <w:r>
-        <w:t xml:space="preserve"> ($500)</w:t>
-      </w:r>
-    </w:p>
-    <w:p>
-      <w:pPr>
+        <w:t>ES1200 Introduction to Earth Science Lab.</w:t>
+      </w:r>
+    </w:p>
+    <w:p>
+      <w:pPr>
+        <w:ind w:left="1980" w:hanging="1980"/>
+      </w:pPr>
+      <w:r>
+        <w:tab/>
+        <w:t>The Ohio State University, School of Earth Sciences</w:t>
+      </w:r>
+    </w:p>
+    <w:p>
+      <w:pPr>
+        <w:pStyle w:val="ListParagraph"/>
+        <w:numPr>
+          <w:ilvl w:val="0"/>
+          <w:numId w:val="8"/>
+        </w:numPr>
+        <w:ind w:left="2880"/>
+      </w:pPr>
+      <w:r>
+        <w:t>Taught lab sessions and held office hours</w:t>
+      </w:r>
+    </w:p>
+    <w:p/>
+    <w:p>
+      <w:pPr>
+        <w:ind w:left="1980" w:hanging="1980"/>
+      </w:pPr>
+      <w:r>
+        <w:t>Fall 2020</w:t>
+      </w:r>
+      <w:r>
+        <w:tab/>
+        <w:t>ES1122 Earth through Time</w:t>
+      </w:r>
+    </w:p>
+    <w:p>
+      <w:pPr>
+        <w:ind w:left="1980" w:hanging="1980"/>
+      </w:pPr>
+      <w:r>
+        <w:tab/>
+        <w:t>The Ohio State University, School of Earth Sciences</w:t>
+      </w:r>
+    </w:p>
+    <w:p>
+      <w:pPr>
+        <w:pStyle w:val="ListParagraph"/>
+        <w:numPr>
+          <w:ilvl w:val="0"/>
+          <w:numId w:val="8"/>
+        </w:numPr>
+        <w:ind w:left="2880"/>
+      </w:pPr>
+      <w:r>
+        <w:t>Taught lab sessions and held office hours</w:t>
+      </w:r>
+    </w:p>
+    <w:p>
+      <w:pPr>
+        <w:pStyle w:val="ListParagraph"/>
+        <w:numPr>
+          <w:ilvl w:val="0"/>
+          <w:numId w:val="8"/>
+        </w:numPr>
+        <w:ind w:left="2880"/>
+      </w:pPr>
+      <w:r>
+        <w:t>Spearheaded efforts to create an online version of the lab materials</w:t>
+      </w:r>
+    </w:p>
+    <w:p>
+      <w:pPr>
+        <w:pStyle w:val="ListParagraph"/>
+        <w:ind w:left="2880" w:firstLine="0"/>
+      </w:pPr>
+    </w:p>
+    <w:p>
+      <w:pPr>
+        <w:ind w:left="1980" w:hanging="1980"/>
+      </w:pPr>
+      <w:r>
+        <w:t>Spring 2019</w:t>
+      </w:r>
+      <w:r>
+        <w:tab/>
+        <w:t>ES1122 Earth through Time</w:t>
+      </w:r>
+    </w:p>
+    <w:p>
+      <w:pPr>
+        <w:ind w:left="1980" w:hanging="1980"/>
+      </w:pPr>
+      <w:r>
+        <w:tab/>
+        <w:t>The Ohio State University, School of Earth Sciences</w:t>
+      </w:r>
+    </w:p>
+    <w:p>
+      <w:pPr>
+        <w:pStyle w:val="ListParagraph"/>
+        <w:numPr>
+          <w:ilvl w:val="0"/>
+          <w:numId w:val="8"/>
+        </w:numPr>
+        <w:ind w:left="2880"/>
+      </w:pPr>
+      <w:r>
+        <w:t>Taught lab sessions and held office hours</w:t>
+      </w:r>
+    </w:p>
+    <w:p>
+      <w:pPr>
+        <w:pStyle w:val="ListParagraph"/>
+        <w:ind w:left="2880" w:firstLine="0"/>
+      </w:pPr>
+    </w:p>
+    <w:p>
+      <w:pPr>
+        <w:ind w:left="1980" w:hanging="1980"/>
+      </w:pPr>
+      <w:r>
+        <w:tab/>
+        <w:t>ES1121 Dynamic Earth</w:t>
+      </w:r>
+    </w:p>
+    <w:p>
+      <w:pPr>
+        <w:ind w:left="1980" w:hanging="1980"/>
+      </w:pPr>
+      <w:r>
+        <w:tab/>
+        <w:t>The Ohio State University, School of Earth Sciences</w:t>
+      </w:r>
+    </w:p>
+    <w:p>
+      <w:pPr>
+        <w:pStyle w:val="ListParagraph"/>
+        <w:numPr>
+          <w:ilvl w:val="0"/>
+          <w:numId w:val="8"/>
+        </w:numPr>
+        <w:ind w:left="2880"/>
+      </w:pPr>
+      <w:r>
+        <w:t>Taught lab sessions and held office hours</w:t>
+      </w:r>
+    </w:p>
+    <w:p>
+      <w:pPr>
+        <w:ind w:left="1980" w:hanging="1980"/>
         <w:sectPr>
           <w:type w:val="continuous"/>
           <w:pgSz w:w="12240" w:h="15840"/>
@@ -1572,10 +1450,360 @@
     </w:p>
     <w:p>
       <w:pPr>
+        <w:ind w:left="1980" w:hanging="1980"/>
+      </w:pPr>
+      <w:r>
+        <w:lastRenderedPageBreak/>
+        <w:t xml:space="preserve">Spring </w:t>
+      </w:r>
+      <w:r>
+        <w:rPr>
+          <w:rFonts w:ascii="Arial" w:hAnsi="Arial" w:cs="Arial"/>
+        </w:rPr>
+        <w:t>–</w:t>
+      </w:r>
+      <w:r>
+        <w:t xml:space="preserve"> Fall 2013</w:t>
+      </w:r>
+      <w:r>
+        <w:tab/>
+        <w:t>Sedimentology (undergraduate head TA)</w:t>
+      </w:r>
+    </w:p>
+    <w:p>
+      <w:pPr>
+        <w:ind w:left="1980" w:hanging="1980"/>
+      </w:pPr>
+      <w:r>
+        <w:tab/>
+      </w:r>
+      <w:proofErr w:type="spellStart"/>
+      <w:r>
+        <w:t>Institut</w:t>
+      </w:r>
+      <w:proofErr w:type="spellEnd"/>
+      <w:r>
+        <w:t xml:space="preserve"> </w:t>
+      </w:r>
+      <w:proofErr w:type="spellStart"/>
+      <w:r>
+        <w:t>Teknologi</w:t>
+      </w:r>
+      <w:proofErr w:type="spellEnd"/>
+      <w:r>
+        <w:t xml:space="preserve"> Bandung, Faculty of Earth Sciences and Technology</w:t>
+      </w:r>
+    </w:p>
+    <w:p>
+      <w:pPr>
+        <w:pStyle w:val="ListParagraph"/>
+        <w:numPr>
+          <w:ilvl w:val="0"/>
+          <w:numId w:val="2"/>
+        </w:numPr>
+      </w:pPr>
+      <w:r>
+        <w:t>Conducted training for new teaching assistants</w:t>
+      </w:r>
+    </w:p>
+    <w:p>
+      <w:pPr>
+        <w:pStyle w:val="ListParagraph"/>
+        <w:numPr>
+          <w:ilvl w:val="0"/>
+          <w:numId w:val="2"/>
+        </w:numPr>
+      </w:pPr>
+      <w:r>
+        <w:t xml:space="preserve">Prepared lab materials </w:t>
+      </w:r>
+    </w:p>
+    <w:p>
+      <w:pPr>
+        <w:pStyle w:val="ListParagraph"/>
+        <w:numPr>
+          <w:ilvl w:val="0"/>
+          <w:numId w:val="2"/>
+        </w:numPr>
+      </w:pPr>
+      <w:r>
+        <w:t>Graded exams and quizzes</w:t>
+      </w:r>
+    </w:p>
+    <w:p>
+      <w:pPr>
+        <w:pStyle w:val="ListParagraph"/>
+        <w:numPr>
+          <w:ilvl w:val="0"/>
+          <w:numId w:val="2"/>
+        </w:numPr>
+      </w:pPr>
+      <w:r>
+        <w:t>Coordinated class fieldtrips for &gt;80 students</w:t>
+      </w:r>
+    </w:p>
+    <w:p/>
+    <w:p>
+      <w:pPr>
+        <w:ind w:left="1980" w:hanging="1980"/>
+      </w:pPr>
+      <w:r>
+        <w:t>Fall 2013</w:t>
+      </w:r>
+      <w:r>
+        <w:tab/>
+        <w:t>Well Logging and Petrophysics</w:t>
+      </w:r>
+    </w:p>
+    <w:p>
+      <w:pPr>
+        <w:ind w:left="1980" w:hanging="1980"/>
+      </w:pPr>
+      <w:r>
+        <w:tab/>
+      </w:r>
+      <w:proofErr w:type="spellStart"/>
+      <w:r>
+        <w:t>Institut</w:t>
+      </w:r>
+      <w:proofErr w:type="spellEnd"/>
+      <w:r>
+        <w:t xml:space="preserve"> </w:t>
+      </w:r>
+      <w:proofErr w:type="spellStart"/>
+      <w:r>
+        <w:t>Teknologi</w:t>
+      </w:r>
+      <w:proofErr w:type="spellEnd"/>
+      <w:r>
+        <w:t xml:space="preserve"> Bandung, Faculty of Earth Sciences and Technology</w:t>
+      </w:r>
+    </w:p>
+    <w:p>
+      <w:pPr>
+        <w:pStyle w:val="ListParagraph"/>
+        <w:numPr>
+          <w:ilvl w:val="0"/>
+          <w:numId w:val="3"/>
+        </w:numPr>
+      </w:pPr>
+      <w:r>
+        <w:t>Taught lab sessions and held office hours</w:t>
+      </w:r>
+    </w:p>
+    <w:p>
+      <w:pPr>
+        <w:ind w:left="1980" w:hanging="1980"/>
+      </w:pPr>
+    </w:p>
+    <w:p>
+      <w:pPr>
+        <w:ind w:left="1980" w:hanging="1980"/>
+      </w:pPr>
+    </w:p>
+    <w:p>
+      <w:pPr>
         <w:pStyle w:val="Heading2"/>
       </w:pPr>
       <w:r>
-        <w:lastRenderedPageBreak/>
+        <w:t>Honors and Awards</w:t>
+      </w:r>
+    </w:p>
+    <w:p>
+      <w:pPr>
+        <w:ind w:left="1980" w:hanging="1980"/>
+      </w:pPr>
+      <w:r>
+        <w:t>2022</w:t>
+      </w:r>
+      <w:r>
+        <w:tab/>
+        <w:t xml:space="preserve">The Michael S. Johnson </w:t>
+      </w:r>
+      <w:r>
+        <w:t xml:space="preserve">Outstanding </w:t>
+      </w:r>
+      <w:r>
+        <w:t>Graduate Student Award, The Ohio State University, School of Earth Sciences</w:t>
+      </w:r>
+    </w:p>
+    <w:p>
+      <w:pPr>
+        <w:ind w:left="1980" w:hanging="1980"/>
+      </w:pPr>
+      <w:r>
+        <w:t xml:space="preserve">2010 </w:t>
+      </w:r>
+      <w:r>
+        <w:rPr>
+          <w:rFonts w:ascii="Arial" w:hAnsi="Arial" w:cs="Arial"/>
+        </w:rPr>
+        <w:t>–</w:t>
+      </w:r>
+      <w:r>
+        <w:t xml:space="preserve"> 2013</w:t>
+      </w:r>
+      <w:r>
+        <w:tab/>
+        <w:t>Dean</w:t>
+      </w:r>
+      <w:r>
+        <w:rPr>
+          <w:rFonts w:ascii="Arial" w:hAnsi="Arial" w:cs="Arial"/>
+        </w:rPr>
+        <w:t>’</w:t>
+      </w:r>
+      <w:r>
+        <w:t xml:space="preserve">s List, </w:t>
+      </w:r>
+      <w:proofErr w:type="spellStart"/>
+      <w:r>
+        <w:t>Institut</w:t>
+      </w:r>
+      <w:proofErr w:type="spellEnd"/>
+      <w:r>
+        <w:t xml:space="preserve"> </w:t>
+      </w:r>
+      <w:proofErr w:type="spellStart"/>
+      <w:r>
+        <w:t>Teknologi</w:t>
+      </w:r>
+      <w:proofErr w:type="spellEnd"/>
+      <w:r>
+        <w:t xml:space="preserve"> Bandung, Faculty of Earth Sciences and Technology</w:t>
+      </w:r>
+    </w:p>
+    <w:p>
+      <w:pPr>
+        <w:ind w:left="1980" w:hanging="1980"/>
+      </w:pPr>
+    </w:p>
+    <w:p>
+      <w:pPr>
+        <w:ind w:left="1980" w:hanging="1980"/>
+      </w:pPr>
+    </w:p>
+    <w:p>
+      <w:pPr>
+        <w:pStyle w:val="Heading2"/>
+      </w:pPr>
+      <w:r>
+        <w:t>Research Grants</w:t>
+      </w:r>
+    </w:p>
+    <w:p>
+      <w:pPr>
+        <w:ind w:left="1980" w:hanging="1980"/>
+      </w:pPr>
+      <w:r>
+        <w:t>2020</w:t>
+      </w:r>
+      <w:r>
+        <w:tab/>
+      </w:r>
+      <w:r>
+        <w:t>Graduate Student Research Grants</w:t>
+      </w:r>
+      <w:r>
+        <w:t xml:space="preserve">, </w:t>
+      </w:r>
+      <w:r>
+        <w:t>Geological Society of America</w:t>
+      </w:r>
+      <w:r>
+        <w:t xml:space="preserve"> ($2800)</w:t>
+      </w:r>
+    </w:p>
+    <w:p>
+      <w:pPr>
+        <w:ind w:left="1980" w:hanging="1980"/>
+      </w:pPr>
+      <w:r>
+        <w:t>2020</w:t>
+      </w:r>
+      <w:r>
+        <w:tab/>
+        <w:t>Grants-in-Aid</w:t>
+      </w:r>
+      <w:r>
+        <w:t xml:space="preserve">, </w:t>
+      </w:r>
+      <w:r>
+        <w:t>American Association of Petroleum Geologist</w:t>
+      </w:r>
+      <w:r>
+        <w:t xml:space="preserve"> ($2500)</w:t>
+      </w:r>
+    </w:p>
+    <w:p>
+      <w:pPr>
+        <w:ind w:left="1980" w:hanging="1980"/>
+      </w:pPr>
+      <w:r>
+        <w:t>2017 -</w:t>
+      </w:r>
+      <w:r>
+        <w:t xml:space="preserve"> 2021</w:t>
+      </w:r>
+      <w:r>
+        <w:tab/>
+        <w:t>Friends of Orton Hall</w:t>
+      </w:r>
+      <w:r>
+        <w:t xml:space="preserve">, </w:t>
+      </w:r>
+      <w:r>
+        <w:t>The Ohio State University, School of Earth Sciences</w:t>
+      </w:r>
+      <w:r>
+        <w:t xml:space="preserve"> (</w:t>
+      </w:r>
+      <w:r>
+        <w:t xml:space="preserve">range from $1500 to </w:t>
+      </w:r>
+      <w:r>
+        <w:t>$5000)</w:t>
+      </w:r>
+    </w:p>
+    <w:p>
+      <w:pPr>
+        <w:ind w:left="1980" w:hanging="1980"/>
+      </w:pPr>
+      <w:r>
+        <w:t>2013</w:t>
+      </w:r>
+      <w:r>
+        <w:tab/>
+        <w:t>L. Austin Weeks Grant</w:t>
+      </w:r>
+      <w:r>
+        <w:t xml:space="preserve"> </w:t>
+      </w:r>
+      <w:r>
+        <w:t xml:space="preserve">American </w:t>
+      </w:r>
+      <w:r>
+        <w:t>Association of Petroleum Geologist</w:t>
+      </w:r>
+      <w:r>
+        <w:t xml:space="preserve"> ($500)</w:t>
+      </w:r>
+    </w:p>
+    <w:p>
+      <w:pPr>
+        <w:ind w:left="1980" w:hanging="1980"/>
+      </w:pPr>
+    </w:p>
+    <w:p>
+      <w:pPr>
+        <w:ind w:left="1980" w:hanging="1980"/>
+      </w:pPr>
+    </w:p>
+    <w:p>
+      <w:pPr>
+        <w:pStyle w:val="Heading2"/>
+      </w:pPr>
+      <w:r>
         <w:t>Field</w:t>
       </w:r>
       <w:r>
@@ -1806,8 +2034,20 @@
     <w:p>
       <w:pPr>
         <w:pStyle w:val="Heading2"/>
-      </w:pPr>
-      <w:r>
+        <w:sectPr>
+          <w:pgSz w:w="12240" w:h="15840"/>
+          <w:pgMar w:top="1296" w:right="1008" w:bottom="1008" w:left="1296" w:header="720" w:footer="720" w:gutter="0"/>
+          <w:cols w:space="720"/>
+          <w:docGrid w:linePitch="360"/>
+        </w:sectPr>
+      </w:pPr>
+    </w:p>
+    <w:p>
+      <w:pPr>
+        <w:pStyle w:val="Heading2"/>
+      </w:pPr>
+      <w:r>
+        <w:lastRenderedPageBreak/>
         <w:t>Skills</w:t>
       </w:r>
     </w:p>
@@ -1858,7 +2098,16 @@
         </w:numPr>
       </w:pPr>
       <w:r>
-        <w:t xml:space="preserve">Basic operations of </w:t>
+        <w:t xml:space="preserve">Basic operations </w:t>
+      </w:r>
+      <w:r>
+        <w:t>and method development</w:t>
+      </w:r>
+      <w:r>
+        <w:t xml:space="preserve"> </w:t>
+      </w:r>
+      <w:r>
+        <w:t xml:space="preserve">of </w:t>
       </w:r>
       <w:r>
         <w:t xml:space="preserve">inductively coupled plasma optical emission </w:t>
@@ -2079,27 +2328,14 @@
             <w:r>
               <w:t xml:space="preserve"> of </w:t>
             </w:r>
-            <w:r>
-              <w:fldChar w:fldCharType="begin"/>
-            </w:r>
-            <w:r>
-              <w:instrText xml:space="preserve"> NUMPAGES  </w:instrText>
-            </w:r>
-            <w:r>
-              <w:fldChar w:fldCharType="separate"/>
-            </w:r>
-            <w:r>
-              <w:rPr>
-                <w:noProof/>
-              </w:rPr>
-              <w:t>2</w:t>
-            </w:r>
-            <w:r>
-              <w:rPr>
-                <w:noProof/>
-              </w:rPr>
-              <w:fldChar w:fldCharType="end"/>
-            </w:r>
+            <w:fldSimple w:instr=" NUMPAGES  ">
+              <w:r>
+                <w:rPr>
+                  <w:noProof/>
+                </w:rPr>
+                <w:t>2</w:t>
+              </w:r>
+            </w:fldSimple>
           </w:p>
         </w:sdtContent>
       </w:sdt>
@@ -2813,6 +3049,119 @@
     </w:lvl>
   </w:abstractNum>
   <w:abstractNum w:abstractNumId="6" w15:restartNumberingAfterBreak="0">
+    <w:nsid w:val="2F453767"/>
+    <w:multiLevelType w:val="hybridMultilevel"/>
+    <w:tmpl w:val="4E8A556C"/>
+    <w:lvl w:ilvl="0" w:tplc="04090001">
+      <w:start w:val="1"/>
+      <w:numFmt w:val="bullet"/>
+      <w:lvlText w:val=""/>
+      <w:lvlJc w:val="left"/>
+      <w:pPr>
+        <w:ind w:left="2701" w:hanging="360"/>
+      </w:pPr>
+      <w:rPr>
+        <w:rFonts w:ascii="Symbol" w:hAnsi="Symbol" w:hint="default"/>
+      </w:rPr>
+    </w:lvl>
+    <w:lvl w:ilvl="1" w:tplc="04090003" w:tentative="1">
+      <w:start w:val="1"/>
+      <w:numFmt w:val="bullet"/>
+      <w:lvlText w:val="o"/>
+      <w:lvlJc w:val="left"/>
+      <w:pPr>
+        <w:ind w:left="3421" w:hanging="360"/>
+      </w:pPr>
+      <w:rPr>
+        <w:rFonts w:ascii="Courier New" w:hAnsi="Courier New" w:cs="Courier New" w:hint="default"/>
+      </w:rPr>
+    </w:lvl>
+    <w:lvl w:ilvl="2" w:tplc="04090005" w:tentative="1">
+      <w:start w:val="1"/>
+      <w:numFmt w:val="bullet"/>
+      <w:lvlText w:val=""/>
+      <w:lvlJc w:val="left"/>
+      <w:pPr>
+        <w:ind w:left="4141" w:hanging="360"/>
+      </w:pPr>
+      <w:rPr>
+        <w:rFonts w:ascii="Wingdings" w:hAnsi="Wingdings" w:hint="default"/>
+      </w:rPr>
+    </w:lvl>
+    <w:lvl w:ilvl="3" w:tplc="04090001" w:tentative="1">
+      <w:start w:val="1"/>
+      <w:numFmt w:val="bullet"/>
+      <w:lvlText w:val=""/>
+      <w:lvlJc w:val="left"/>
+      <w:pPr>
+        <w:ind w:left="4861" w:hanging="360"/>
+      </w:pPr>
+      <w:rPr>
+        <w:rFonts w:ascii="Symbol" w:hAnsi="Symbol" w:hint="default"/>
+      </w:rPr>
+    </w:lvl>
+    <w:lvl w:ilvl="4" w:tplc="04090003" w:tentative="1">
+      <w:start w:val="1"/>
+      <w:numFmt w:val="bullet"/>
+      <w:lvlText w:val="o"/>
+      <w:lvlJc w:val="left"/>
+      <w:pPr>
+        <w:ind w:left="5581" w:hanging="360"/>
+      </w:pPr>
+      <w:rPr>
+        <w:rFonts w:ascii="Courier New" w:hAnsi="Courier New" w:cs="Courier New" w:hint="default"/>
+      </w:rPr>
+    </w:lvl>
+    <w:lvl w:ilvl="5" w:tplc="04090005" w:tentative="1">
+      <w:start w:val="1"/>
+      <w:numFmt w:val="bullet"/>
+      <w:lvlText w:val=""/>
+      <w:lvlJc w:val="left"/>
+      <w:pPr>
+        <w:ind w:left="6301" w:hanging="360"/>
+      </w:pPr>
+      <w:rPr>
+        <w:rFonts w:ascii="Wingdings" w:hAnsi="Wingdings" w:hint="default"/>
+      </w:rPr>
+    </w:lvl>
+    <w:lvl w:ilvl="6" w:tplc="04090001" w:tentative="1">
+      <w:start w:val="1"/>
+      <w:numFmt w:val="bullet"/>
+      <w:lvlText w:val=""/>
+      <w:lvlJc w:val="left"/>
+      <w:pPr>
+        <w:ind w:left="7021" w:hanging="360"/>
+      </w:pPr>
+      <w:rPr>
+        <w:rFonts w:ascii="Symbol" w:hAnsi="Symbol" w:hint="default"/>
+      </w:rPr>
+    </w:lvl>
+    <w:lvl w:ilvl="7" w:tplc="04090003" w:tentative="1">
+      <w:start w:val="1"/>
+      <w:numFmt w:val="bullet"/>
+      <w:lvlText w:val="o"/>
+      <w:lvlJc w:val="left"/>
+      <w:pPr>
+        <w:ind w:left="7741" w:hanging="360"/>
+      </w:pPr>
+      <w:rPr>
+        <w:rFonts w:ascii="Courier New" w:hAnsi="Courier New" w:cs="Courier New" w:hint="default"/>
+      </w:rPr>
+    </w:lvl>
+    <w:lvl w:ilvl="8" w:tplc="04090005" w:tentative="1">
+      <w:start w:val="1"/>
+      <w:numFmt w:val="bullet"/>
+      <w:lvlText w:val=""/>
+      <w:lvlJc w:val="left"/>
+      <w:pPr>
+        <w:ind w:left="8461" w:hanging="360"/>
+      </w:pPr>
+      <w:rPr>
+        <w:rFonts w:ascii="Wingdings" w:hAnsi="Wingdings" w:hint="default"/>
+      </w:rPr>
+    </w:lvl>
+  </w:abstractNum>
+  <w:abstractNum w:abstractNumId="7" w15:restartNumberingAfterBreak="0">
     <w:nsid w:val="4A0615CD"/>
     <w:multiLevelType w:val="hybridMultilevel"/>
     <w:tmpl w:val="074E9D4C"/>
@@ -2925,7 +3274,7 @@
       </w:rPr>
     </w:lvl>
   </w:abstractNum>
-  <w:abstractNum w:abstractNumId="7" w15:restartNumberingAfterBreak="0">
+  <w:abstractNum w:abstractNumId="8" w15:restartNumberingAfterBreak="0">
     <w:nsid w:val="4CF476CD"/>
     <w:multiLevelType w:val="hybridMultilevel"/>
     <w:tmpl w:val="BD02A418"/>
@@ -3032,6 +3381,119 @@
       <w:lvlJc w:val="left"/>
       <w:pPr>
         <w:ind w:left="8640" w:hanging="360"/>
+      </w:pPr>
+      <w:rPr>
+        <w:rFonts w:ascii="Wingdings" w:hAnsi="Wingdings" w:hint="default"/>
+      </w:rPr>
+    </w:lvl>
+  </w:abstractNum>
+  <w:abstractNum w:abstractNumId="9" w15:restartNumberingAfterBreak="0">
+    <w:nsid w:val="62AA6E60"/>
+    <w:multiLevelType w:val="hybridMultilevel"/>
+    <w:tmpl w:val="2BC23B14"/>
+    <w:lvl w:ilvl="0" w:tplc="04090001">
+      <w:start w:val="1"/>
+      <w:numFmt w:val="bullet"/>
+      <w:lvlText w:val=""/>
+      <w:lvlJc w:val="left"/>
+      <w:pPr>
+        <w:ind w:left="720" w:hanging="360"/>
+      </w:pPr>
+      <w:rPr>
+        <w:rFonts w:ascii="Symbol" w:hAnsi="Symbol" w:hint="default"/>
+      </w:rPr>
+    </w:lvl>
+    <w:lvl w:ilvl="1" w:tplc="04090003" w:tentative="1">
+      <w:start w:val="1"/>
+      <w:numFmt w:val="bullet"/>
+      <w:lvlText w:val="o"/>
+      <w:lvlJc w:val="left"/>
+      <w:pPr>
+        <w:ind w:left="1440" w:hanging="360"/>
+      </w:pPr>
+      <w:rPr>
+        <w:rFonts w:ascii="Courier New" w:hAnsi="Courier New" w:cs="Courier New" w:hint="default"/>
+      </w:rPr>
+    </w:lvl>
+    <w:lvl w:ilvl="2" w:tplc="04090005" w:tentative="1">
+      <w:start w:val="1"/>
+      <w:numFmt w:val="bullet"/>
+      <w:lvlText w:val=""/>
+      <w:lvlJc w:val="left"/>
+      <w:pPr>
+        <w:ind w:left="2160" w:hanging="360"/>
+      </w:pPr>
+      <w:rPr>
+        <w:rFonts w:ascii="Wingdings" w:hAnsi="Wingdings" w:hint="default"/>
+      </w:rPr>
+    </w:lvl>
+    <w:lvl w:ilvl="3" w:tplc="04090001" w:tentative="1">
+      <w:start w:val="1"/>
+      <w:numFmt w:val="bullet"/>
+      <w:lvlText w:val=""/>
+      <w:lvlJc w:val="left"/>
+      <w:pPr>
+        <w:ind w:left="2880" w:hanging="360"/>
+      </w:pPr>
+      <w:rPr>
+        <w:rFonts w:ascii="Symbol" w:hAnsi="Symbol" w:hint="default"/>
+      </w:rPr>
+    </w:lvl>
+    <w:lvl w:ilvl="4" w:tplc="04090003" w:tentative="1">
+      <w:start w:val="1"/>
+      <w:numFmt w:val="bullet"/>
+      <w:lvlText w:val="o"/>
+      <w:lvlJc w:val="left"/>
+      <w:pPr>
+        <w:ind w:left="3600" w:hanging="360"/>
+      </w:pPr>
+      <w:rPr>
+        <w:rFonts w:ascii="Courier New" w:hAnsi="Courier New" w:cs="Courier New" w:hint="default"/>
+      </w:rPr>
+    </w:lvl>
+    <w:lvl w:ilvl="5" w:tplc="04090005" w:tentative="1">
+      <w:start w:val="1"/>
+      <w:numFmt w:val="bullet"/>
+      <w:lvlText w:val=""/>
+      <w:lvlJc w:val="left"/>
+      <w:pPr>
+        <w:ind w:left="4320" w:hanging="360"/>
+      </w:pPr>
+      <w:rPr>
+        <w:rFonts w:ascii="Wingdings" w:hAnsi="Wingdings" w:hint="default"/>
+      </w:rPr>
+    </w:lvl>
+    <w:lvl w:ilvl="6" w:tplc="04090001" w:tentative="1">
+      <w:start w:val="1"/>
+      <w:numFmt w:val="bullet"/>
+      <w:lvlText w:val=""/>
+      <w:lvlJc w:val="left"/>
+      <w:pPr>
+        <w:ind w:left="5040" w:hanging="360"/>
+      </w:pPr>
+      <w:rPr>
+        <w:rFonts w:ascii="Symbol" w:hAnsi="Symbol" w:hint="default"/>
+      </w:rPr>
+    </w:lvl>
+    <w:lvl w:ilvl="7" w:tplc="04090003" w:tentative="1">
+      <w:start w:val="1"/>
+      <w:numFmt w:val="bullet"/>
+      <w:lvlText w:val="o"/>
+      <w:lvlJc w:val="left"/>
+      <w:pPr>
+        <w:ind w:left="5760" w:hanging="360"/>
+      </w:pPr>
+      <w:rPr>
+        <w:rFonts w:ascii="Courier New" w:hAnsi="Courier New" w:cs="Courier New" w:hint="default"/>
+      </w:rPr>
+    </w:lvl>
+    <w:lvl w:ilvl="8" w:tplc="04090005" w:tentative="1">
+      <w:start w:val="1"/>
+      <w:numFmt w:val="bullet"/>
+      <w:lvlText w:val=""/>
+      <w:lvlJc w:val="left"/>
+      <w:pPr>
+        <w:ind w:left="6480" w:hanging="360"/>
       </w:pPr>
       <w:rPr>
         <w:rFonts w:ascii="Wingdings" w:hAnsi="Wingdings" w:hint="default"/>
@@ -3042,7 +3504,7 @@
     <w:abstractNumId w:val="5"/>
   </w:num>
   <w:num w:numId="2" w16cid:durableId="812058989">
-    <w:abstractNumId w:val="7"/>
+    <w:abstractNumId w:val="8"/>
   </w:num>
   <w:num w:numId="3" w16cid:durableId="734166157">
     <w:abstractNumId w:val="1"/>
@@ -3057,10 +3519,16 @@
     <w:abstractNumId w:val="2"/>
   </w:num>
   <w:num w:numId="7" w16cid:durableId="137843165">
-    <w:abstractNumId w:val="6"/>
+    <w:abstractNumId w:val="7"/>
   </w:num>
   <w:num w:numId="8" w16cid:durableId="16547595">
     <w:abstractNumId w:val="3"/>
+  </w:num>
+  <w:num w:numId="9" w16cid:durableId="1803188896">
+    <w:abstractNumId w:val="6"/>
+  </w:num>
+  <w:num w:numId="10" w16cid:durableId="1861313925">
+    <w:abstractNumId w:val="9"/>
   </w:num>
 </w:numbering>
 </file>

</xml_diff>

<commit_message>
edit publication, update resume link
</commit_message>
<xml_diff>
--- a/assets/docs/AdiatmaResume.docx
+++ b/assets/docs/AdiatmaResume.docx
@@ -19,1428 +19,767 @@
     <w:p/>
     <w:p>
       <w:pPr>
+        <w:pStyle w:val="Heading2"/>
+      </w:pPr>
+    </w:p>
+    <w:p>
+      <w:pPr>
+        <w:pStyle w:val="Heading2"/>
+      </w:pPr>
+      <w:r>
+        <w:t>Qualification Summary</w:t>
+      </w:r>
+    </w:p>
+    <w:p>
+      <w:pPr>
+        <w:ind w:left="0" w:firstLine="0"/>
+      </w:pPr>
+      <w:r>
+        <w:t xml:space="preserve">PhD in Earth Science with experience in sedimentology, </w:t>
+      </w:r>
+      <w:r>
+        <w:t>chemo</w:t>
+      </w:r>
+      <w:r>
+        <w:t xml:space="preserve">stratigraphy, isotope geochemistry, and numerical modeling. </w:t>
+      </w:r>
+      <w:r>
+        <w:t>My</w:t>
+      </w:r>
+      <w:r>
+        <w:t xml:space="preserve"> research centers in reconstructing changes in geologic processes using geochemical proxies </w:t>
+      </w:r>
+      <w:r>
+        <w:t>(</w:t>
+      </w:r>
+      <w:r>
+        <w:t xml:space="preserve">e.g., </w:t>
+      </w:r>
+      <w:r>
+        <w:rPr>
+          <w:rFonts w:ascii="Calibri" w:hAnsi="Calibri" w:cs="Calibri"/>
+        </w:rPr>
+        <w:t>δ</w:t>
+      </w:r>
+      <w:r>
+        <w:rPr>
+          <w:vertAlign w:val="superscript"/>
+        </w:rPr>
+        <w:t>13</w:t>
+      </w:r>
+      <w:r>
+        <w:t>C</w:t>
+      </w:r>
+      <w:r>
+        <w:t xml:space="preserve">, </w:t>
+      </w:r>
+      <w:r>
+        <w:rPr>
+          <w:vertAlign w:val="superscript"/>
+        </w:rPr>
+        <w:t>87</w:t>
+      </w:r>
+      <w:r>
+        <w:t>Sr/</w:t>
+      </w:r>
+      <w:r>
+        <w:rPr>
+          <w:vertAlign w:val="superscript"/>
+        </w:rPr>
+        <w:t>86</w:t>
+      </w:r>
+      <w:r>
+        <w:t>Sr</w:t>
+      </w:r>
+      <w:r>
+        <w:t xml:space="preserve">, </w:t>
+      </w:r>
+      <w:r>
+        <w:rPr>
+          <w:rFonts w:ascii="Calibri" w:hAnsi="Calibri" w:cs="Calibri"/>
+        </w:rPr>
+        <w:t>δ</w:t>
+      </w:r>
+      <w:r>
+        <w:rPr>
+          <w:rFonts w:ascii="cmr12" w:hAnsi="cmr12"/>
+          <w:vertAlign w:val="superscript"/>
+        </w:rPr>
+        <w:t>44/40</w:t>
+      </w:r>
+      <w:r>
+        <w:rPr>
+          <w:rFonts w:ascii="cmr12" w:hAnsi="cmr12"/>
+        </w:rPr>
+        <w:t>Ca</w:t>
+      </w:r>
+      <w:r>
+        <w:t xml:space="preserve">, </w:t>
+      </w:r>
+      <w:r>
+        <w:rPr>
+          <w:rFonts w:ascii="Calibri" w:hAnsi="Calibri" w:cs="Calibri"/>
+        </w:rPr>
+        <w:t>δ</w:t>
+      </w:r>
+      <w:r>
+        <w:rPr>
+          <w:vertAlign w:val="superscript"/>
+        </w:rPr>
+        <w:t>7</w:t>
+      </w:r>
+      <w:r>
+        <w:t>Li</w:t>
+      </w:r>
+      <w:r>
+        <w:t xml:space="preserve">, </w:t>
+      </w:r>
+      <w:r>
+        <w:rPr>
+          <w:rFonts w:ascii="Calibri" w:hAnsi="Calibri" w:cs="Calibri"/>
+        </w:rPr>
+        <w:t>ε</w:t>
+      </w:r>
+      <w:r>
+        <w:rPr>
+          <w:vertAlign w:val="subscript"/>
+        </w:rPr>
+        <w:t>Nd</w:t>
+      </w:r>
+      <w:r>
+        <w:t>, I/Ca, Fe speciation)</w:t>
+      </w:r>
+      <w:r>
+        <w:t xml:space="preserve"> and</w:t>
+      </w:r>
+      <w:r>
+        <w:t xml:space="preserve"> their roles in shaping the macro-evolution of life on Earth.</w:t>
+      </w:r>
+    </w:p>
+    <w:p/>
+    <w:p/>
+    <w:p>
+      <w:pPr>
+        <w:pStyle w:val="Heading2"/>
+      </w:pPr>
+      <w:r>
+        <w:t>E</w:t>
+      </w:r>
+      <w:r>
+        <w:t>ducation</w:t>
+      </w:r>
+    </w:p>
+    <w:p>
+      <w:pPr>
+        <w:ind w:left="1980" w:hanging="1980"/>
+      </w:pPr>
+      <w:r>
+        <w:t xml:space="preserve">Fall </w:t>
+      </w:r>
+      <w:r>
+        <w:t>2023</w:t>
+      </w:r>
+      <w:r>
+        <w:tab/>
+        <w:t>PhD</w:t>
+      </w:r>
+      <w:r>
+        <w:t xml:space="preserve"> in Earth Scienc</w:t>
+      </w:r>
+      <w:r>
+        <w:t xml:space="preserve">e, </w:t>
+      </w:r>
+      <w:r>
+        <w:t>The Ohio State University</w:t>
+      </w:r>
+    </w:p>
+    <w:p>
+      <w:pPr>
+        <w:ind w:left="1980" w:hanging="1980"/>
+      </w:pPr>
+      <w:r>
+        <w:t>Fall 20</w:t>
+      </w:r>
+      <w:r>
+        <w:t>18</w:t>
+      </w:r>
+      <w:r>
+        <w:tab/>
+        <w:t>MS in Earth Scienc</w:t>
+      </w:r>
+      <w:r>
+        <w:t>e</w:t>
+      </w:r>
+      <w:r>
+        <w:t xml:space="preserve">, </w:t>
+      </w:r>
+      <w:r>
+        <w:t>The Ohio State University</w:t>
+      </w:r>
+    </w:p>
+    <w:p>
+      <w:pPr>
+        <w:ind w:left="1980" w:hanging="1980"/>
+      </w:pPr>
+      <w:r>
+        <w:t>Spring 2014</w:t>
+      </w:r>
+      <w:r>
+        <w:tab/>
+        <w:t>BS in Geology, Institut Teknologi Bandung</w:t>
+      </w:r>
+    </w:p>
+    <w:p>
+      <w:pPr>
+        <w:ind w:left="1980" w:hanging="1980"/>
+      </w:pPr>
+    </w:p>
+    <w:p>
+      <w:pPr>
+        <w:ind w:left="1980" w:hanging="1980"/>
+      </w:pPr>
+    </w:p>
+    <w:p>
+      <w:pPr>
+        <w:pStyle w:val="Heading2"/>
+      </w:pPr>
+      <w:r>
+        <w:t>Academic Appointments</w:t>
+      </w:r>
+    </w:p>
+    <w:p>
+      <w:pPr>
+        <w:ind w:left="1980" w:hanging="1980"/>
+      </w:pPr>
+      <w:r>
+        <w:t>2024 - present</w:t>
+      </w:r>
+      <w:r>
+        <w:tab/>
+        <w:t>Postdoctoral Research Associate, Florida State University</w:t>
+      </w:r>
+    </w:p>
+    <w:p>
+      <w:pPr>
+        <w:ind w:left="1980" w:hanging="1980"/>
+        <w:rPr>
+          <w:i/>
+          <w:iCs/>
+        </w:rPr>
+      </w:pPr>
+      <w:r>
+        <w:tab/>
+      </w:r>
+      <w:r>
+        <w:rPr>
+          <w:i/>
+          <w:iCs/>
+        </w:rPr>
+        <w:t>Perform geochemical</w:t>
+      </w:r>
+      <w:r>
+        <w:rPr>
+          <w:i/>
+          <w:iCs/>
+        </w:rPr>
+        <w:t xml:space="preserve"> </w:t>
+      </w:r>
+      <w:r>
+        <w:rPr>
+          <w:i/>
+          <w:iCs/>
+        </w:rPr>
+        <w:t>analyses (I/Ca, Fe speciation) on</w:t>
+      </w:r>
+      <w:r>
+        <w:rPr>
+          <w:i/>
+          <w:iCs/>
+        </w:rPr>
+        <w:t xml:space="preserve"> Paleozoic-aged </w:t>
+      </w:r>
+      <w:r>
+        <w:rPr>
+          <w:i/>
+          <w:iCs/>
+        </w:rPr>
+        <w:t>sedimentary</w:t>
+      </w:r>
+      <w:r>
+        <w:rPr>
+          <w:i/>
+          <w:iCs/>
+        </w:rPr>
+        <w:t xml:space="preserve"> rocks</w:t>
+      </w:r>
+      <w:r>
+        <w:rPr>
+          <w:i/>
+          <w:iCs/>
+        </w:rPr>
+        <w:t xml:space="preserve"> to reconstruct the paleoredox states of Camb</w:t>
+      </w:r>
+      <w:r>
+        <w:rPr>
+          <w:i/>
+          <w:iCs/>
+        </w:rPr>
+        <w:t>rian -</w:t>
+      </w:r>
+      <w:r>
+        <w:rPr>
+          <w:i/>
+          <w:iCs/>
+        </w:rPr>
+        <w:t xml:space="preserve"> Ordovician seawater.</w:t>
+      </w:r>
+    </w:p>
+    <w:p>
+      <w:pPr>
+        <w:ind w:left="1980" w:hanging="1980"/>
+      </w:pPr>
+    </w:p>
+    <w:p>
+      <w:pPr>
+        <w:ind w:left="1980" w:hanging="1980"/>
+      </w:pPr>
+      <w:r>
+        <w:t xml:space="preserve">Fall </w:t>
+      </w:r>
+      <w:r>
+        <w:t>2023</w:t>
+      </w:r>
+      <w:r>
+        <w:tab/>
+        <w:t xml:space="preserve">Postdoctoral </w:t>
+      </w:r>
+      <w:r>
+        <w:t>Research Associate</w:t>
+      </w:r>
+      <w:r>
+        <w:t>,</w:t>
+      </w:r>
+      <w:r>
+        <w:t xml:space="preserve"> </w:t>
+      </w:r>
+      <w:r>
+        <w:t>The Ohio State University</w:t>
+      </w:r>
+    </w:p>
+    <w:p>
+      <w:pPr>
+        <w:ind w:left="1980" w:hanging="1980"/>
+        <w:rPr>
+          <w:i/>
+          <w:iCs/>
+        </w:rPr>
+      </w:pPr>
+      <w:r>
+        <w:tab/>
+      </w:r>
+      <w:r>
+        <w:rPr>
+          <w:i/>
+          <w:iCs/>
+        </w:rPr>
+        <w:t xml:space="preserve">Performed </w:t>
+      </w:r>
+      <w:r>
+        <w:rPr>
+          <w:i/>
+          <w:iCs/>
+        </w:rPr>
+        <w:t xml:space="preserve">calcium isotope </w:t>
+      </w:r>
+      <w:r>
+        <w:rPr>
+          <w:i/>
+          <w:iCs/>
+        </w:rPr>
+        <w:t>analyses (</w:t>
+      </w:r>
+      <w:r>
+        <w:rPr>
+          <w:i/>
+          <w:iCs/>
+        </w:rPr>
+        <w:t>δ</w:t>
+      </w:r>
+      <w:r>
+        <w:rPr>
+          <w:i/>
+          <w:iCs/>
+          <w:vertAlign w:val="superscript"/>
+        </w:rPr>
+        <w:t>44/40</w:t>
+      </w:r>
+      <w:r>
+        <w:rPr>
+          <w:i/>
+          <w:iCs/>
+        </w:rPr>
+        <w:t>Ca</w:t>
+      </w:r>
+      <w:r>
+        <w:rPr>
+          <w:i/>
+          <w:iCs/>
+        </w:rPr>
+        <w:t>) on</w:t>
+      </w:r>
+      <w:r>
+        <w:rPr>
+          <w:i/>
+          <w:iCs/>
+        </w:rPr>
+        <w:t xml:space="preserve"> Paleozoic-aged carbonate rocks and develop</w:t>
+      </w:r>
+      <w:r>
+        <w:rPr>
+          <w:i/>
+          <w:iCs/>
+        </w:rPr>
+        <w:t>ed</w:t>
+      </w:r>
+      <w:r>
+        <w:rPr>
+          <w:i/>
+          <w:iCs/>
+        </w:rPr>
+        <w:t xml:space="preserve"> numerical model</w:t>
+      </w:r>
+      <w:r>
+        <w:rPr>
+          <w:i/>
+          <w:iCs/>
+        </w:rPr>
+        <w:t>s</w:t>
+      </w:r>
+      <w:r>
+        <w:rPr>
+          <w:i/>
+          <w:iCs/>
+        </w:rPr>
+        <w:t xml:space="preserve"> to constrain the r</w:t>
+      </w:r>
+      <w:r>
+        <w:rPr>
+          <w:i/>
+          <w:iCs/>
+        </w:rPr>
+        <w:t>ole of diagenesis in affecting geochemical proxies in carbonate rocks.</w:t>
+      </w:r>
+    </w:p>
+    <w:p>
+      <w:pPr>
+        <w:ind w:left="1980" w:hanging="1980"/>
+        <w:rPr>
+          <w:i/>
+          <w:iCs/>
+        </w:rPr>
+      </w:pPr>
+    </w:p>
+    <w:p>
+      <w:pPr>
+        <w:ind w:left="1980" w:hanging="1980"/>
+      </w:pPr>
+      <w:r>
+        <w:t>201</w:t>
+      </w:r>
+      <w:r>
+        <w:t>9</w:t>
+      </w:r>
+      <w:r>
+        <w:t xml:space="preserve"> -</w:t>
+      </w:r>
+      <w:r>
+        <w:t xml:space="preserve"> 2023</w:t>
+      </w:r>
+      <w:r>
+        <w:tab/>
+        <w:t xml:space="preserve">Graduate </w:t>
+      </w:r>
+      <w:r>
+        <w:t xml:space="preserve">Research </w:t>
+      </w:r>
+      <w:r>
+        <w:t>Associate</w:t>
+      </w:r>
+      <w:r>
+        <w:t xml:space="preserve">, </w:t>
+      </w:r>
+      <w:r>
+        <w:t xml:space="preserve">The Ohio State University, </w:t>
+      </w:r>
+    </w:p>
+    <w:p>
+      <w:pPr>
+        <w:ind w:left="1980" w:hanging="1980"/>
+        <w:rPr>
+          <w:i/>
+          <w:iCs/>
+        </w:rPr>
+      </w:pPr>
+      <w:r>
+        <w:tab/>
+      </w:r>
+      <w:r>
+        <w:rPr>
+          <w:i/>
+          <w:iCs/>
+        </w:rPr>
+        <w:t>Collected samples</w:t>
+      </w:r>
+      <w:r>
+        <w:t>, p</w:t>
+      </w:r>
+      <w:r>
+        <w:rPr>
+          <w:i/>
+          <w:iCs/>
+        </w:rPr>
+        <w:t>erformed</w:t>
+      </w:r>
+      <w:r>
+        <w:t xml:space="preserve"> </w:t>
+      </w:r>
+      <w:r>
+        <w:rPr>
+          <w:i/>
+          <w:iCs/>
+        </w:rPr>
+        <w:t>geochemical analyses</w:t>
+      </w:r>
+      <w:r>
+        <w:rPr>
+          <w:i/>
+          <w:iCs/>
+        </w:rPr>
+        <w:t xml:space="preserve"> (</w:t>
+      </w:r>
+      <w:r>
+        <w:rPr>
+          <w:i/>
+          <w:iCs/>
+        </w:rPr>
+        <w:t>δ</w:t>
+      </w:r>
+      <w:r>
+        <w:rPr>
+          <w:i/>
+          <w:iCs/>
+          <w:vertAlign w:val="superscript"/>
+        </w:rPr>
+        <w:t>7</w:t>
+      </w:r>
+      <w:r>
+        <w:rPr>
+          <w:i/>
+          <w:iCs/>
+        </w:rPr>
+        <w:t>Li</w:t>
+      </w:r>
+      <w:r>
+        <w:rPr>
+          <w:i/>
+          <w:iCs/>
+        </w:rPr>
+        <w:t xml:space="preserve">, </w:t>
+      </w:r>
+      <w:r>
+        <w:rPr>
+          <w:i/>
+          <w:iCs/>
+          <w:vertAlign w:val="superscript"/>
+        </w:rPr>
+        <w:t>87</w:t>
+      </w:r>
+      <w:r>
+        <w:rPr>
+          <w:i/>
+          <w:iCs/>
+        </w:rPr>
+        <w:t>Sr/</w:t>
+      </w:r>
+      <w:r>
+        <w:rPr>
+          <w:i/>
+          <w:iCs/>
+          <w:vertAlign w:val="superscript"/>
+        </w:rPr>
+        <w:t>86</w:t>
+      </w:r>
+      <w:r>
+        <w:rPr>
+          <w:i/>
+          <w:iCs/>
+        </w:rPr>
+        <w:t>Sr</w:t>
+      </w:r>
+      <w:r>
+        <w:rPr>
+          <w:i/>
+          <w:iCs/>
+        </w:rPr>
+        <w:t xml:space="preserve">, </w:t>
+      </w:r>
+      <w:r>
+        <w:rPr>
+          <w:i/>
+          <w:iCs/>
+        </w:rPr>
+        <w:t>ε</w:t>
+      </w:r>
+      <w:r>
+        <w:rPr>
+          <w:i/>
+          <w:iCs/>
+          <w:vertAlign w:val="subscript"/>
+        </w:rPr>
+        <w:t>Nd</w:t>
+      </w:r>
+      <w:r>
+        <w:rPr>
+          <w:i/>
+          <w:iCs/>
+        </w:rPr>
+        <w:t xml:space="preserve">, Sr/Ca, </w:t>
+      </w:r>
+      <w:r>
+        <w:rPr>
+          <w:i/>
+          <w:iCs/>
+        </w:rPr>
+        <w:t>δ</w:t>
+      </w:r>
+      <w:r>
+        <w:rPr>
+          <w:i/>
+          <w:iCs/>
+          <w:vertAlign w:val="superscript"/>
+        </w:rPr>
+        <w:t>44/40</w:t>
+      </w:r>
+      <w:r>
+        <w:rPr>
+          <w:i/>
+          <w:iCs/>
+        </w:rPr>
+        <w:t>Ca</w:t>
+      </w:r>
+      <w:r>
+        <w:rPr>
+          <w:i/>
+          <w:iCs/>
+        </w:rPr>
+        <w:t>) o</w:t>
+      </w:r>
+      <w:r>
+        <w:rPr>
+          <w:i/>
+          <w:iCs/>
+        </w:rPr>
+        <w:t>n</w:t>
+      </w:r>
+      <w:r>
+        <w:rPr>
+          <w:i/>
+          <w:iCs/>
+        </w:rPr>
+        <w:t xml:space="preserve"> Ordovician-aged carbonate rocks</w:t>
+      </w:r>
+      <w:r>
+        <w:rPr>
+          <w:i/>
+          <w:iCs/>
+        </w:rPr>
+        <w:t>,</w:t>
+      </w:r>
+      <w:r>
+        <w:rPr>
+          <w:i/>
+          <w:iCs/>
+        </w:rPr>
+        <w:t xml:space="preserve"> and developed a suite of numerical models to reconstruct changes in global silicate weathering and its role in causing multimillion year climate cooling.</w:t>
+      </w:r>
+    </w:p>
+    <w:p>
+      <w:pPr>
+        <w:pStyle w:val="Heading2"/>
+      </w:pPr>
+    </w:p>
+    <w:p/>
+    <w:p>
+      <w:pPr>
+        <w:pStyle w:val="Heading2"/>
+      </w:pPr>
+      <w:r>
+        <w:t>Honors and Awards</w:t>
+      </w:r>
+    </w:p>
+    <w:p>
+      <w:pPr>
+        <w:ind w:left="1980" w:hanging="1980"/>
+      </w:pPr>
+      <w:r>
+        <w:t>2022</w:t>
+      </w:r>
+      <w:r>
+        <w:tab/>
+        <w:t xml:space="preserve">The Michael S. Johnson </w:t>
+      </w:r>
+      <w:r>
+        <w:t xml:space="preserve">Outstanding </w:t>
+      </w:r>
+      <w:r>
+        <w:t>Graduate Student Award, The Ohio State University, School of Earth Sciences</w:t>
+      </w:r>
+    </w:p>
+    <w:p>
+      <w:pPr>
+        <w:ind w:left="1980" w:hanging="1980"/>
+      </w:pPr>
+      <w:r>
+        <w:t xml:space="preserve">2010 </w:t>
+      </w:r>
+      <w:r>
+        <w:rPr>
+          <w:rFonts w:ascii="Arial" w:hAnsi="Arial" w:cs="Arial"/>
+        </w:rPr>
+        <w:t>–</w:t>
+      </w:r>
+      <w:r>
+        <w:t xml:space="preserve"> 2013</w:t>
+      </w:r>
+      <w:r>
+        <w:tab/>
+        <w:t>Dean</w:t>
+      </w:r>
+      <w:r>
+        <w:rPr>
+          <w:rFonts w:ascii="Arial" w:hAnsi="Arial" w:cs="Arial"/>
+        </w:rPr>
+        <w:t>’</w:t>
+      </w:r>
+      <w:r>
+        <w:t>s List, Institut Teknologi Bandung, Faculty of Earth Sciences and Technology</w:t>
+      </w:r>
+    </w:p>
+    <w:p>
+      <w:pPr>
+        <w:ind w:left="1980" w:hanging="1980"/>
+      </w:pPr>
+    </w:p>
+    <w:p>
+      <w:pPr>
+        <w:ind w:left="1980" w:hanging="1980"/>
+      </w:pPr>
+    </w:p>
+    <w:p>
+      <w:pPr>
+        <w:pStyle w:val="Heading2"/>
         <w:sectPr>
           <w:footerReference w:type="default" r:id="rId10"/>
-          <w:pgSz w:w="12240" w:h="15840"/>
-          <w:pgMar w:top="1440" w:right="1440" w:bottom="1440" w:left="1440" w:header="720" w:footer="720" w:gutter="0"/>
-          <w:cols w:space="720"/>
-          <w:docGrid w:linePitch="360"/>
-        </w:sectPr>
-      </w:pPr>
-    </w:p>
-    <w:p>
-      <w:pPr>
-        <w:pStyle w:val="Heading2"/>
-      </w:pPr>
-      <w:r>
-        <w:t>Qualification Summary</w:t>
-      </w:r>
-    </w:p>
-    <w:p>
-      <w:pPr>
-        <w:ind w:left="0" w:firstLine="0"/>
-      </w:pPr>
-      <w:r>
-        <w:t xml:space="preserve">PhD in Earth Science with experience in sedimentology, </w:t>
-      </w:r>
-      <w:r>
-        <w:t>chemo</w:t>
-      </w:r>
-      <w:r>
-        <w:t xml:space="preserve">stratigraphy, isotope geochemistry, and numerical modeling. </w:t>
-      </w:r>
-      <w:r>
-        <w:t>My</w:t>
-      </w:r>
-      <w:r>
-        <w:t xml:space="preserve"> research centers in reconstructing changes in geologic processes using geochemical proxies </w:t>
-      </w:r>
-      <w:r>
-        <w:t>(</w:t>
-      </w:r>
-      <w:r>
-        <w:t xml:space="preserve">e.g., </w:t>
-      </w:r>
-      <w:r>
-        <w:rPr>
-          <w:rFonts w:ascii="Calibri" w:hAnsi="Calibri" w:cs="Calibri"/>
-        </w:rPr>
-        <w:t>δ</w:t>
-      </w:r>
-      <w:r>
-        <w:rPr>
-          <w:vertAlign w:val="superscript"/>
-        </w:rPr>
-        <w:t>13</w:t>
-      </w:r>
-      <w:r>
-        <w:t>C</w:t>
-      </w:r>
-      <w:r>
-        <w:t xml:space="preserve">, </w:t>
-      </w:r>
-      <w:r>
-        <w:rPr>
-          <w:vertAlign w:val="superscript"/>
-        </w:rPr>
-        <w:t>87</w:t>
-      </w:r>
-      <w:r>
-        <w:t>Sr/</w:t>
-      </w:r>
-      <w:r>
-        <w:rPr>
-          <w:vertAlign w:val="superscript"/>
-        </w:rPr>
-        <w:t>86</w:t>
-      </w:r>
-      <w:r>
-        <w:t>Sr</w:t>
-      </w:r>
-      <w:r>
-        <w:t xml:space="preserve">, </w:t>
-      </w:r>
-      <w:r>
-        <w:rPr>
-          <w:rFonts w:ascii="Calibri" w:hAnsi="Calibri" w:cs="Calibri"/>
-        </w:rPr>
-        <w:t>δ</w:t>
-      </w:r>
-      <w:r>
-        <w:rPr>
-          <w:rFonts w:ascii="cmr12" w:hAnsi="cmr12"/>
-          <w:vertAlign w:val="superscript"/>
-        </w:rPr>
-        <w:t>44/40</w:t>
-      </w:r>
-      <w:r>
-        <w:rPr>
-          <w:rFonts w:ascii="cmr12" w:hAnsi="cmr12"/>
-        </w:rPr>
-        <w:t>Ca</w:t>
-      </w:r>
-      <w:r>
-        <w:t xml:space="preserve">, </w:t>
-      </w:r>
-      <w:r>
-        <w:rPr>
-          <w:rFonts w:ascii="Calibri" w:hAnsi="Calibri" w:cs="Calibri"/>
-        </w:rPr>
-        <w:t>δ</w:t>
-      </w:r>
-      <w:r>
-        <w:rPr>
-          <w:vertAlign w:val="superscript"/>
-        </w:rPr>
-        <w:t>7</w:t>
-      </w:r>
-      <w:r>
-        <w:t>Li</w:t>
-      </w:r>
-      <w:r>
-        <w:t xml:space="preserve">, </w:t>
-      </w:r>
-      <w:r>
-        <w:rPr>
-          <w:rFonts w:ascii="Calibri" w:hAnsi="Calibri" w:cs="Calibri"/>
-        </w:rPr>
-        <w:t>ε</w:t>
-      </w:r>
-      <w:r>
-        <w:rPr>
-          <w:vertAlign w:val="subscript"/>
-        </w:rPr>
-        <w:t>Nd</w:t>
-      </w:r>
-      <w:r>
-        <w:t>)</w:t>
-      </w:r>
-      <w:r>
-        <w:t xml:space="preserve"> and</w:t>
-      </w:r>
-      <w:r>
-        <w:t xml:space="preserve"> their roles in shaping the macro-evolution of life on Earth.</w:t>
-      </w:r>
-    </w:p>
-    <w:p/>
-    <w:p/>
-    <w:p>
-      <w:pPr>
-        <w:pStyle w:val="Heading2"/>
-      </w:pPr>
-      <w:r>
-        <w:t>E</w:t>
-      </w:r>
-      <w:r>
-        <w:t>ducation</w:t>
-      </w:r>
-    </w:p>
-    <w:p>
-      <w:pPr>
-        <w:ind w:left="1980" w:hanging="1980"/>
-      </w:pPr>
-      <w:r>
-        <w:t xml:space="preserve">Fall </w:t>
-      </w:r>
-      <w:r>
-        <w:t>2023</w:t>
-      </w:r>
-      <w:r>
-        <w:tab/>
-        <w:t>PhD</w:t>
-      </w:r>
-      <w:r>
-        <w:t xml:space="preserve"> in Earth Scienc</w:t>
-      </w:r>
-      <w:r>
-        <w:t xml:space="preserve">e, </w:t>
-      </w:r>
-      <w:r>
-        <w:t>The Ohio State University</w:t>
-      </w:r>
-    </w:p>
-    <w:p>
-      <w:pPr>
-        <w:ind w:left="1980" w:hanging="1980"/>
-      </w:pPr>
-      <w:r>
-        <w:t>Fall 20</w:t>
-      </w:r>
-      <w:r>
-        <w:t>18</w:t>
-      </w:r>
-      <w:r>
-        <w:tab/>
-        <w:t>MS in Earth Scienc</w:t>
-      </w:r>
-      <w:r>
-        <w:t>e</w:t>
-      </w:r>
-      <w:r>
-        <w:t xml:space="preserve">, </w:t>
-      </w:r>
-      <w:r>
-        <w:t>The Ohio State University</w:t>
-      </w:r>
-    </w:p>
-    <w:p>
-      <w:pPr>
-        <w:ind w:left="1980" w:hanging="1980"/>
-      </w:pPr>
-      <w:r>
-        <w:t>Spring 2014</w:t>
-      </w:r>
-      <w:r>
-        <w:tab/>
-        <w:t xml:space="preserve">BS in Geology, </w:t>
-      </w:r>
-      <w:proofErr w:type="spellStart"/>
-      <w:r>
-        <w:t>Institut</w:t>
-      </w:r>
-      <w:proofErr w:type="spellEnd"/>
-      <w:r>
-        <w:t xml:space="preserve"> </w:t>
-      </w:r>
-      <w:proofErr w:type="spellStart"/>
-      <w:r>
-        <w:t>Teknologi</w:t>
-      </w:r>
-      <w:proofErr w:type="spellEnd"/>
-      <w:r>
-        <w:t xml:space="preserve"> Bandung</w:t>
-      </w:r>
-    </w:p>
-    <w:p>
-      <w:pPr>
-        <w:ind w:left="1980" w:hanging="1980"/>
-      </w:pPr>
-    </w:p>
-    <w:p>
-      <w:pPr>
-        <w:ind w:left="1980" w:hanging="1980"/>
-      </w:pPr>
-    </w:p>
-    <w:p>
-      <w:pPr>
-        <w:ind w:left="1980" w:hanging="1980"/>
-      </w:pPr>
-    </w:p>
-    <w:p>
-      <w:pPr>
-        <w:pStyle w:val="Heading2"/>
-      </w:pPr>
-      <w:r>
-        <w:t>Academic Appointments</w:t>
-      </w:r>
-    </w:p>
-    <w:p>
-      <w:pPr>
-        <w:ind w:left="1980" w:hanging="1980"/>
-      </w:pPr>
-      <w:r>
-        <w:t>2024 - present</w:t>
-      </w:r>
-      <w:r>
-        <w:tab/>
-        <w:t>Postdoctoral Research Associate, Florida State University</w:t>
-      </w:r>
-    </w:p>
-    <w:p>
-      <w:pPr>
-        <w:ind w:left="1980" w:hanging="1980"/>
-        <w:rPr>
-          <w:i/>
-          <w:iCs/>
-        </w:rPr>
-      </w:pPr>
-      <w:r>
-        <w:tab/>
-      </w:r>
-      <w:r>
-        <w:rPr>
-          <w:i/>
-          <w:iCs/>
-        </w:rPr>
-        <w:t>Perform geochemical</w:t>
-      </w:r>
-      <w:r>
-        <w:rPr>
-          <w:i/>
-          <w:iCs/>
-        </w:rPr>
-        <w:t xml:space="preserve"> </w:t>
-      </w:r>
-      <w:r>
-        <w:rPr>
-          <w:i/>
-          <w:iCs/>
-        </w:rPr>
-        <w:t>analyses (I/Ca, Fe speciation) on</w:t>
-      </w:r>
-      <w:r>
-        <w:rPr>
-          <w:i/>
-          <w:iCs/>
-        </w:rPr>
-        <w:t xml:space="preserve"> Paleozoic-aged </w:t>
-      </w:r>
-      <w:r>
-        <w:rPr>
-          <w:i/>
-          <w:iCs/>
-        </w:rPr>
-        <w:t>sedimentary</w:t>
-      </w:r>
-      <w:r>
-        <w:rPr>
-          <w:i/>
-          <w:iCs/>
-        </w:rPr>
-        <w:t xml:space="preserve"> rocks</w:t>
-      </w:r>
-      <w:r>
-        <w:rPr>
-          <w:i/>
-          <w:iCs/>
-        </w:rPr>
-        <w:t xml:space="preserve"> to reconstruct the paleoredox states of Camb</w:t>
-      </w:r>
-      <w:r>
-        <w:rPr>
-          <w:i/>
-          <w:iCs/>
-        </w:rPr>
-        <w:t>rian -</w:t>
-      </w:r>
-      <w:r>
-        <w:rPr>
-          <w:i/>
-          <w:iCs/>
-        </w:rPr>
-        <w:t xml:space="preserve"> Ordovician seawater.</w:t>
-      </w:r>
-    </w:p>
-    <w:p>
-      <w:pPr>
-        <w:ind w:left="1980" w:hanging="1980"/>
-      </w:pPr>
-    </w:p>
-    <w:p>
-      <w:pPr>
-        <w:ind w:left="1980" w:hanging="1980"/>
-      </w:pPr>
-      <w:r>
-        <w:t xml:space="preserve">Fall </w:t>
-      </w:r>
-      <w:r>
-        <w:t>2023</w:t>
-      </w:r>
-      <w:r>
-        <w:tab/>
-        <w:t xml:space="preserve">Postdoctoral </w:t>
-      </w:r>
-      <w:r>
-        <w:t>Research Associate</w:t>
-      </w:r>
-      <w:r>
-        <w:t>,</w:t>
-      </w:r>
-      <w:r>
-        <w:t xml:space="preserve"> </w:t>
-      </w:r>
-      <w:r>
-        <w:t>The Ohio State University</w:t>
-      </w:r>
-    </w:p>
-    <w:p>
-      <w:pPr>
-        <w:ind w:left="1980" w:hanging="1980"/>
-        <w:rPr>
-          <w:i/>
-          <w:iCs/>
-        </w:rPr>
-      </w:pPr>
-      <w:r>
-        <w:tab/>
-      </w:r>
-      <w:r>
-        <w:rPr>
-          <w:i/>
-          <w:iCs/>
-        </w:rPr>
-        <w:t xml:space="preserve">Performed </w:t>
-      </w:r>
-      <w:r>
-        <w:rPr>
-          <w:i/>
-          <w:iCs/>
-        </w:rPr>
-        <w:t xml:space="preserve">calcium isotope </w:t>
-      </w:r>
-      <w:r>
-        <w:rPr>
-          <w:i/>
-          <w:iCs/>
-        </w:rPr>
-        <w:t>analyses (</w:t>
-      </w:r>
-      <w:r>
-        <w:rPr>
-          <w:i/>
-          <w:iCs/>
-        </w:rPr>
-        <w:t>δ</w:t>
-      </w:r>
-      <w:r>
-        <w:rPr>
-          <w:i/>
-          <w:iCs/>
-          <w:vertAlign w:val="superscript"/>
-        </w:rPr>
-        <w:t>44/40</w:t>
-      </w:r>
-      <w:r>
-        <w:rPr>
-          <w:i/>
-          <w:iCs/>
-        </w:rPr>
-        <w:t>Ca</w:t>
-      </w:r>
-      <w:r>
-        <w:rPr>
-          <w:i/>
-          <w:iCs/>
-        </w:rPr>
-        <w:t>) on</w:t>
-      </w:r>
-      <w:r>
-        <w:rPr>
-          <w:i/>
-          <w:iCs/>
-        </w:rPr>
-        <w:t xml:space="preserve"> Paleozoic-aged carbonate rocks and develop</w:t>
-      </w:r>
-      <w:r>
-        <w:rPr>
-          <w:i/>
-          <w:iCs/>
-        </w:rPr>
-        <w:t>ed</w:t>
-      </w:r>
-      <w:r>
-        <w:rPr>
-          <w:i/>
-          <w:iCs/>
-        </w:rPr>
-        <w:t xml:space="preserve"> numerical model</w:t>
-      </w:r>
-      <w:r>
-        <w:rPr>
-          <w:i/>
-          <w:iCs/>
-        </w:rPr>
-        <w:t>s</w:t>
-      </w:r>
-      <w:r>
-        <w:rPr>
-          <w:i/>
-          <w:iCs/>
-        </w:rPr>
-        <w:t xml:space="preserve"> to constrain the r</w:t>
-      </w:r>
-      <w:r>
-        <w:rPr>
-          <w:i/>
-          <w:iCs/>
-        </w:rPr>
-        <w:t>ole of diagenesis in affecting geochemical proxies in carbonate rocks.</w:t>
-      </w:r>
-    </w:p>
-    <w:p>
-      <w:pPr>
-        <w:ind w:left="1980" w:hanging="1980"/>
-        <w:rPr>
-          <w:i/>
-          <w:iCs/>
-        </w:rPr>
-      </w:pPr>
-    </w:p>
-    <w:p>
-      <w:pPr>
-        <w:ind w:left="1980" w:hanging="1980"/>
-      </w:pPr>
-      <w:r>
-        <w:t>201</w:t>
-      </w:r>
-      <w:r>
-        <w:t>9</w:t>
-      </w:r>
-      <w:r>
-        <w:t xml:space="preserve"> -</w:t>
-      </w:r>
-      <w:r>
-        <w:t xml:space="preserve"> 2023</w:t>
-      </w:r>
-      <w:r>
-        <w:tab/>
-        <w:t xml:space="preserve">Graduate </w:t>
-      </w:r>
-      <w:r>
-        <w:t xml:space="preserve">Research </w:t>
-      </w:r>
-      <w:r>
-        <w:t>Associate</w:t>
-      </w:r>
-      <w:r>
-        <w:t xml:space="preserve">, </w:t>
-      </w:r>
-      <w:r>
-        <w:t xml:space="preserve">The Ohio State University, </w:t>
-      </w:r>
-    </w:p>
-    <w:p>
-      <w:pPr>
-        <w:ind w:left="1980" w:hanging="1980"/>
-        <w:rPr>
-          <w:i/>
-          <w:iCs/>
-        </w:rPr>
-      </w:pPr>
-      <w:r>
-        <w:tab/>
-      </w:r>
-      <w:r>
-        <w:rPr>
-          <w:i/>
-          <w:iCs/>
-        </w:rPr>
-        <w:t>Collected samples</w:t>
-      </w:r>
-      <w:r>
-        <w:t>, p</w:t>
-      </w:r>
-      <w:r>
-        <w:rPr>
-          <w:i/>
-          <w:iCs/>
-        </w:rPr>
-        <w:t>erformed</w:t>
-      </w:r>
-      <w:r>
-        <w:t xml:space="preserve"> </w:t>
-      </w:r>
-      <w:r>
-        <w:rPr>
-          <w:i/>
-          <w:iCs/>
-        </w:rPr>
-        <w:t>geochemical analyses</w:t>
-      </w:r>
-      <w:r>
-        <w:rPr>
-          <w:i/>
-          <w:iCs/>
-        </w:rPr>
-        <w:t xml:space="preserve"> (</w:t>
-      </w:r>
-      <w:r>
-        <w:rPr>
-          <w:i/>
-          <w:iCs/>
-        </w:rPr>
-        <w:t>δ</w:t>
-      </w:r>
-      <w:r>
-        <w:rPr>
-          <w:i/>
-          <w:iCs/>
-          <w:vertAlign w:val="superscript"/>
-        </w:rPr>
-        <w:t>7</w:t>
-      </w:r>
-      <w:r>
-        <w:rPr>
-          <w:i/>
-          <w:iCs/>
-        </w:rPr>
-        <w:t>Li</w:t>
-      </w:r>
-      <w:r>
-        <w:rPr>
-          <w:i/>
-          <w:iCs/>
-        </w:rPr>
-        <w:t xml:space="preserve">, </w:t>
-      </w:r>
-      <w:r>
-        <w:rPr>
-          <w:i/>
-          <w:iCs/>
-          <w:vertAlign w:val="superscript"/>
-        </w:rPr>
-        <w:t>87</w:t>
-      </w:r>
-      <w:r>
-        <w:rPr>
-          <w:i/>
-          <w:iCs/>
-        </w:rPr>
-        <w:t>Sr/</w:t>
-      </w:r>
-      <w:r>
-        <w:rPr>
-          <w:i/>
-          <w:iCs/>
-          <w:vertAlign w:val="superscript"/>
-        </w:rPr>
-        <w:t>86</w:t>
-      </w:r>
-      <w:r>
-        <w:rPr>
-          <w:i/>
-          <w:iCs/>
-        </w:rPr>
-        <w:t>Sr</w:t>
-      </w:r>
-      <w:r>
-        <w:rPr>
-          <w:i/>
-          <w:iCs/>
-        </w:rPr>
-        <w:t xml:space="preserve">, </w:t>
-      </w:r>
-      <w:r>
-        <w:rPr>
-          <w:i/>
-          <w:iCs/>
-        </w:rPr>
-        <w:t>ε</w:t>
-      </w:r>
-      <w:r>
-        <w:rPr>
-          <w:i/>
-          <w:iCs/>
-          <w:vertAlign w:val="subscript"/>
-        </w:rPr>
-        <w:t>Nd</w:t>
-      </w:r>
-      <w:r>
-        <w:rPr>
-          <w:i/>
-          <w:iCs/>
-        </w:rPr>
-        <w:t xml:space="preserve">, Sr/Ca, </w:t>
-      </w:r>
-      <w:r>
-        <w:rPr>
-          <w:i/>
-          <w:iCs/>
-        </w:rPr>
-        <w:t>δ</w:t>
-      </w:r>
-      <w:r>
-        <w:rPr>
-          <w:i/>
-          <w:iCs/>
-          <w:vertAlign w:val="superscript"/>
-        </w:rPr>
-        <w:t>44/40</w:t>
-      </w:r>
-      <w:r>
-        <w:rPr>
-          <w:i/>
-          <w:iCs/>
-        </w:rPr>
-        <w:t>Ca</w:t>
-      </w:r>
-      <w:r>
-        <w:rPr>
-          <w:i/>
-          <w:iCs/>
-        </w:rPr>
-        <w:t>) o</w:t>
-      </w:r>
-      <w:r>
-        <w:rPr>
-          <w:i/>
-          <w:iCs/>
-        </w:rPr>
-        <w:t>n</w:t>
-      </w:r>
-      <w:r>
-        <w:rPr>
-          <w:i/>
-          <w:iCs/>
-        </w:rPr>
-        <w:t xml:space="preserve"> Ordovician-aged carbonate rocks</w:t>
-      </w:r>
-      <w:r>
-        <w:rPr>
-          <w:i/>
-          <w:iCs/>
-        </w:rPr>
-        <w:t>,</w:t>
-      </w:r>
-      <w:r>
-        <w:rPr>
-          <w:i/>
-          <w:iCs/>
-        </w:rPr>
-        <w:t xml:space="preserve"> and developed a suite of numerical models to reconstruct changes in global silicate weathering and its role in causing multimillion year climate cooling.</w:t>
-      </w:r>
-    </w:p>
-    <w:p>
-      <w:pPr>
-        <w:pStyle w:val="Heading2"/>
-      </w:pPr>
-    </w:p>
-    <w:p/>
-    <w:p>
-      <w:pPr>
-        <w:pStyle w:val="Heading2"/>
-      </w:pPr>
-      <w:r>
-        <w:t>Publications</w:t>
-      </w:r>
-    </w:p>
-    <w:p>
-      <w:pPr>
-        <w:ind w:left="1980" w:hanging="1980"/>
-      </w:pPr>
-      <w:r>
-        <w:t>Peer-rev</w:t>
-      </w:r>
-      <w:r>
-        <w:t>iewed articles</w:t>
-      </w:r>
-    </w:p>
-    <w:p>
-      <w:pPr>
-        <w:ind w:left="1980" w:hanging="1980"/>
-      </w:pPr>
-    </w:p>
-    <w:p>
-      <w:pPr>
-        <w:ind w:left="1980" w:hanging="1980"/>
-        <w:rPr>
-          <w:rFonts w:cs="CMTI10"/>
-        </w:rPr>
-      </w:pPr>
-      <w:r>
-        <w:t>2024</w:t>
-      </w:r>
-      <w:r>
-        <w:rPr>
-          <w:rFonts w:cs="CMBX10"/>
-          <w:b/>
-          <w:bCs/>
-        </w:rPr>
-        <w:tab/>
-      </w:r>
-      <w:r>
-        <w:rPr>
-          <w:rFonts w:cs="CMBX10"/>
-          <w:b/>
-          <w:bCs/>
-        </w:rPr>
-        <w:t>Adiatma, Y.D.</w:t>
-      </w:r>
-      <w:r>
-        <w:t>, Saltzman, M.R., Liu X-M., Wang, X</w:t>
-      </w:r>
-      <w:r>
-        <w:t>-K</w:t>
-      </w:r>
-      <w:r>
-        <w:t>.</w:t>
-      </w:r>
-      <w:r>
-        <w:t>, Edwards, C.T.</w:t>
-      </w:r>
-      <w:r>
-        <w:t xml:space="preserve">, </w:t>
-      </w:r>
-      <w:r>
-        <w:rPr>
-          <w:i/>
-          <w:iCs/>
-        </w:rPr>
-        <w:t xml:space="preserve">Lithium isotope </w:t>
-      </w:r>
-      <w:r>
-        <w:rPr>
-          <w:i/>
-          <w:iCs/>
-        </w:rPr>
-        <w:t xml:space="preserve">stratigraphy </w:t>
-      </w:r>
-      <w:r>
-        <w:rPr>
-          <w:i/>
-          <w:iCs/>
-        </w:rPr>
-        <w:t>and</w:t>
-      </w:r>
-      <w:r>
-        <w:rPr>
-          <w:i/>
-          <w:iCs/>
-        </w:rPr>
-        <w:t xml:space="preserve"> Ordovician</w:t>
-      </w:r>
-      <w:r>
-        <w:rPr>
-          <w:i/>
-          <w:iCs/>
-        </w:rPr>
-        <w:t xml:space="preserve"> weathering</w:t>
-      </w:r>
-      <w:r>
-        <w:rPr>
-          <w:i/>
-          <w:iCs/>
-        </w:rPr>
-        <w:t>.</w:t>
-      </w:r>
-      <w:r>
-        <w:rPr>
-          <w:i/>
-          <w:iCs/>
-        </w:rPr>
-        <w:t xml:space="preserve"> </w:t>
-      </w:r>
-      <w:r>
-        <w:t>Earth and Planetary Science Letters 64</w:t>
-      </w:r>
-      <w:r>
-        <w:t>7</w:t>
-      </w:r>
-      <w:r>
-        <w:t xml:space="preserve">, </w:t>
-      </w:r>
-      <w:r>
-        <w:t>119030</w:t>
-      </w:r>
-      <w:r>
-        <w:t>.</w:t>
-      </w:r>
-    </w:p>
-    <w:p>
-      <w:pPr>
-        <w:ind w:left="1980" w:hanging="1980"/>
-      </w:pPr>
-      <w:r>
-        <w:tab/>
-      </w:r>
-      <w:r>
-        <w:rPr>
-          <w:b/>
-          <w:bCs/>
-        </w:rPr>
-        <w:t>Adiatma, Y.D.,</w:t>
-      </w:r>
-      <w:r>
-        <w:t xml:space="preserve"> Saltzman, M.R., Griffith, E.M., 2024. </w:t>
-      </w:r>
-      <w:r>
-        <w:rPr>
-          <w:i/>
-          <w:iCs/>
-        </w:rPr>
-        <w:t>Calcium isotope constraints on a Middle Ordovician carbon isotope excursion</w:t>
-      </w:r>
-      <w:r>
-        <w:t>. Earth and Planetary Science Letters 641, 118805.</w:t>
-      </w:r>
-    </w:p>
-    <w:p>
-      <w:pPr>
-        <w:ind w:left="1980" w:hanging="1980"/>
-      </w:pPr>
-      <w:r>
-        <w:t>2022</w:t>
-      </w:r>
-      <w:r>
-        <w:tab/>
-      </w:r>
-      <w:r>
-        <w:t xml:space="preserve">Avila, T.D., Saltzman, M.R., </w:t>
-      </w:r>
-      <w:r>
-        <w:rPr>
-          <w:b/>
-          <w:bCs/>
-        </w:rPr>
-        <w:t>Adiatma, Y.D.</w:t>
-      </w:r>
-      <w:r>
-        <w:t xml:space="preserve">, </w:t>
-      </w:r>
-      <w:proofErr w:type="spellStart"/>
-      <w:r>
-        <w:t>Joachimski</w:t>
-      </w:r>
-      <w:proofErr w:type="spellEnd"/>
-      <w:r>
-        <w:t xml:space="preserve">, M.M., Griffith, E.M., Olesik, J.W., 2022. </w:t>
-      </w:r>
-      <w:r>
-        <w:rPr>
-          <w:i/>
-          <w:iCs/>
-        </w:rPr>
-        <w:t xml:space="preserve">Role of seafloor production versus continental basalt </w:t>
-      </w:r>
-      <w:r>
-        <w:rPr>
-          <w:i/>
-          <w:iCs/>
-        </w:rPr>
-        <w:lastRenderedPageBreak/>
-        <w:t xml:space="preserve">weathering in Middle to Late Ordovician seawater </w:t>
-      </w:r>
-      <w:r>
-        <w:rPr>
-          <w:i/>
-          <w:iCs/>
-          <w:vertAlign w:val="superscript"/>
-        </w:rPr>
-        <w:t>87</w:t>
-      </w:r>
-      <w:r>
-        <w:rPr>
-          <w:i/>
-          <w:iCs/>
-        </w:rPr>
-        <w:t>Sr/</w:t>
-      </w:r>
-      <w:r>
-        <w:rPr>
-          <w:i/>
-          <w:iCs/>
-          <w:vertAlign w:val="superscript"/>
-        </w:rPr>
-        <w:t>86</w:t>
-      </w:r>
-      <w:r>
-        <w:rPr>
-          <w:i/>
-          <w:iCs/>
-        </w:rPr>
-        <w:t>Sr and climate</w:t>
-      </w:r>
-      <w:r>
-        <w:t>. Earth and Planetary Science Letters 593, 117641.</w:t>
-      </w:r>
-    </w:p>
-    <w:p>
-      <w:pPr>
-        <w:ind w:left="1980" w:hanging="1980"/>
-      </w:pPr>
-      <w:r>
-        <w:t>2022</w:t>
-      </w:r>
-      <w:r>
-        <w:tab/>
-      </w:r>
-      <w:r>
-        <w:t xml:space="preserve">Conwell, C.T., Saltzman, M.R., Edwards, C.T., Griffith, E.M., </w:t>
-      </w:r>
-      <w:r>
-        <w:rPr>
-          <w:b/>
-          <w:bCs/>
-        </w:rPr>
-        <w:t>Adiatma, Y.D.</w:t>
-      </w:r>
-      <w:r>
-        <w:t xml:space="preserve">, 2022. </w:t>
-      </w:r>
-      <w:r>
-        <w:rPr>
-          <w:i/>
-          <w:iCs/>
-        </w:rPr>
-        <w:t>Nd isotopic evidence for enhanced mafic weathering leading to Ordovician cooling</w:t>
-      </w:r>
-      <w:r>
-        <w:t>. Geology.</w:t>
-      </w:r>
-    </w:p>
-    <w:p>
-      <w:pPr>
-        <w:ind w:left="1980" w:hanging="1980"/>
-      </w:pPr>
-      <w:r>
-        <w:t>2019</w:t>
-      </w:r>
-      <w:r>
-        <w:rPr>
-          <w:b/>
-          <w:bCs/>
-        </w:rPr>
-        <w:tab/>
-      </w:r>
-      <w:r>
-        <w:rPr>
-          <w:b/>
-          <w:bCs/>
-        </w:rPr>
-        <w:t>Adiatma, Y.D</w:t>
-      </w:r>
-      <w:r>
-        <w:t xml:space="preserve">., Saltzman, M.R., Young, S.A., Griffith, E.M., Kozik, N.P., Edwards, C.T., Leslie, S.A., Bancroft, A.M., 2019. </w:t>
-      </w:r>
-      <w:r>
-        <w:rPr>
-          <w:i/>
-          <w:iCs/>
-        </w:rPr>
-        <w:t>Did early land plants produce a stepwise change in atmospheric oxygen during the Late Ordovician (Sandbian ~458 Ma)?</w:t>
-      </w:r>
-      <w:r>
-        <w:t xml:space="preserve"> </w:t>
-      </w:r>
-      <w:proofErr w:type="spellStart"/>
-      <w:r>
-        <w:t>Palaeogeography</w:t>
-      </w:r>
-      <w:proofErr w:type="spellEnd"/>
-      <w:r>
-        <w:t xml:space="preserve">, Palaeoclimatology, </w:t>
-      </w:r>
-      <w:proofErr w:type="spellStart"/>
-      <w:r>
-        <w:t>Palaeoecology</w:t>
-      </w:r>
-      <w:proofErr w:type="spellEnd"/>
-      <w:r>
-        <w:t xml:space="preserve"> 534, 109341.</w:t>
-      </w:r>
-    </w:p>
-    <w:p>
-      <w:pPr>
-        <w:ind w:left="1980" w:hanging="1980"/>
-      </w:pPr>
-    </w:p>
-    <w:p>
-      <w:pPr>
-        <w:ind w:left="1980" w:hanging="1980"/>
-      </w:pPr>
-      <w:r>
-        <w:t>Manuscripts in review / in preparation</w:t>
-      </w:r>
-    </w:p>
-    <w:p>
-      <w:pPr>
-        <w:ind w:left="1980" w:hanging="1980"/>
-      </w:pPr>
-    </w:p>
-    <w:p>
-      <w:pPr>
-        <w:ind w:left="1980" w:hanging="1980"/>
-        <w:rPr>
-          <w:i/>
-          <w:iCs/>
-        </w:rPr>
-      </w:pPr>
-      <w:r>
-        <w:rPr>
-          <w:i/>
-          <w:iCs/>
-        </w:rPr>
-        <w:t>in review</w:t>
-      </w:r>
-      <w:r>
-        <w:rPr>
-          <w:i/>
-          <w:iCs/>
-        </w:rPr>
-        <w:tab/>
-      </w:r>
-      <w:r>
-        <w:t xml:space="preserve">Wang, X-K., Liu, X-M., </w:t>
-      </w:r>
-      <w:proofErr w:type="spellStart"/>
-      <w:r>
-        <w:t>Husinec</w:t>
-      </w:r>
-      <w:proofErr w:type="spellEnd"/>
-      <w:r>
-        <w:t>, A., Cao, C., Dera, G.,</w:t>
-      </w:r>
-      <w:r>
-        <w:t xml:space="preserve"> </w:t>
-      </w:r>
-      <w:r>
-        <w:rPr>
-          <w:b/>
-          <w:bCs/>
-        </w:rPr>
-        <w:t>Adiatma, Y. D.</w:t>
-      </w:r>
-      <w:r>
-        <w:t>,</w:t>
-      </w:r>
-      <w:r>
-        <w:t xml:space="preserve"> </w:t>
-      </w:r>
-      <w:r>
-        <w:rPr>
-          <w:i/>
-          <w:iCs/>
-        </w:rPr>
-        <w:t>Lithium isotope evidence for enhanced hydrothermal activity in the Jurassic</w:t>
-      </w:r>
-    </w:p>
-    <w:p>
-      <w:pPr>
-        <w:ind w:left="1980" w:hanging="1980"/>
-      </w:pPr>
-    </w:p>
-    <w:p>
-      <w:pPr>
-        <w:ind w:left="1980" w:hanging="1980"/>
-      </w:pPr>
-    </w:p>
-    <w:p>
-      <w:pPr>
-        <w:pStyle w:val="Heading2"/>
-      </w:pPr>
-      <w:r>
-        <w:t>Teaching Experience</w:t>
-      </w:r>
-    </w:p>
-    <w:p>
-      <w:pPr>
-        <w:ind w:left="1980" w:hanging="1980"/>
-      </w:pPr>
-      <w:r>
-        <w:t>Fall 2024</w:t>
-      </w:r>
-      <w:r>
-        <w:tab/>
-        <w:t>ESC1000 Introductory Earth Science</w:t>
-      </w:r>
-    </w:p>
-    <w:p>
-      <w:pPr>
-        <w:ind w:left="1980" w:hanging="1980"/>
-      </w:pPr>
-      <w:r>
-        <w:tab/>
-        <w:t>Florida State University, Department of Earth Ocean &amp; Atmospheric Science</w:t>
-      </w:r>
-    </w:p>
-    <w:p>
-      <w:pPr>
-        <w:pStyle w:val="ListParagraph"/>
-        <w:numPr>
-          <w:ilvl w:val="0"/>
-          <w:numId w:val="8"/>
-        </w:numPr>
-        <w:ind w:left="2880"/>
-      </w:pPr>
-      <w:r>
-        <w:t>Instructor of records</w:t>
-      </w:r>
-    </w:p>
-    <w:p>
-      <w:pPr>
-        <w:ind w:left="1980" w:hanging="1980"/>
-      </w:pPr>
-    </w:p>
-    <w:p>
-      <w:pPr>
-        <w:ind w:left="1980" w:hanging="1980"/>
-      </w:pPr>
-      <w:r>
-        <w:t>Spring 2023</w:t>
-      </w:r>
-      <w:r>
-        <w:tab/>
-        <w:t>ES2155 – ENR2155 Energy and Environment</w:t>
-      </w:r>
-    </w:p>
-    <w:p>
-      <w:pPr>
-        <w:ind w:left="1980" w:hanging="1980"/>
-      </w:pPr>
-      <w:r>
-        <w:tab/>
-        <w:t>The Ohio State University, Scho</w:t>
-      </w:r>
-      <w:r>
-        <w:t>o</w:t>
-      </w:r>
-      <w:r>
-        <w:t>l of Earth Sciences and School of Environment and Natural Resources</w:t>
-      </w:r>
-    </w:p>
-    <w:p>
-      <w:pPr>
-        <w:pStyle w:val="ListParagraph"/>
-        <w:numPr>
-          <w:ilvl w:val="0"/>
-          <w:numId w:val="8"/>
-        </w:numPr>
-        <w:ind w:left="2880"/>
-      </w:pPr>
-      <w:r>
-        <w:t>Guest lecture (an overview of Earth system and the anthropogenic climate change)</w:t>
-      </w:r>
-    </w:p>
-    <w:p>
-      <w:pPr>
-        <w:pStyle w:val="ListParagraph"/>
-        <w:ind w:left="2970" w:firstLine="0"/>
-      </w:pPr>
-    </w:p>
-    <w:p>
-      <w:pPr>
-        <w:ind w:left="1980" w:hanging="1980"/>
-      </w:pPr>
-      <w:r>
-        <w:t>Summer 2023</w:t>
-      </w:r>
-      <w:r>
-        <w:tab/>
-        <w:t>ES5189 Field Geology</w:t>
-      </w:r>
-    </w:p>
-    <w:p>
-      <w:pPr>
-        <w:ind w:left="1980" w:hanging="1980"/>
-      </w:pPr>
-      <w:r>
-        <w:tab/>
-        <w:t>The Ohio State University, School of Earth Sciences</w:t>
-      </w:r>
-    </w:p>
-    <w:p>
-      <w:pPr>
-        <w:pStyle w:val="ListParagraph"/>
-        <w:numPr>
-          <w:ilvl w:val="0"/>
-          <w:numId w:val="8"/>
-        </w:numPr>
-        <w:ind w:left="2880"/>
-      </w:pPr>
-      <w:r>
-        <w:t>Assisted students during field camp (6 weeks) in Utah</w:t>
-      </w:r>
-    </w:p>
-    <w:p>
-      <w:pPr>
-        <w:pStyle w:val="ListParagraph"/>
-        <w:ind w:left="2970" w:firstLine="0"/>
-      </w:pPr>
-    </w:p>
-    <w:p>
-      <w:pPr>
-        <w:ind w:left="1980" w:hanging="1980"/>
-      </w:pPr>
-      <w:r>
-        <w:t>Spring 2022</w:t>
-      </w:r>
-      <w:r>
-        <w:tab/>
-        <w:t>ES1200 Introduction to Earth Science Lab.</w:t>
-      </w:r>
-    </w:p>
-    <w:p>
-      <w:pPr>
-        <w:ind w:left="1980" w:hanging="1980"/>
-      </w:pPr>
-      <w:r>
-        <w:tab/>
-        <w:t>The Ohio State University, School of Earth Sciences</w:t>
-      </w:r>
-    </w:p>
-    <w:p>
-      <w:pPr>
-        <w:pStyle w:val="ListParagraph"/>
-        <w:numPr>
-          <w:ilvl w:val="0"/>
-          <w:numId w:val="8"/>
-        </w:numPr>
-        <w:ind w:left="2880"/>
-      </w:pPr>
-      <w:r>
-        <w:t>Taught lab sessions and held office hours</w:t>
-      </w:r>
-    </w:p>
-    <w:p/>
-    <w:p>
-      <w:pPr>
-        <w:ind w:left="1980" w:hanging="1980"/>
-      </w:pPr>
-      <w:r>
-        <w:t>Fall 2020</w:t>
-      </w:r>
-      <w:r>
-        <w:tab/>
-        <w:t>ES1122 Earth through Time</w:t>
-      </w:r>
-    </w:p>
-    <w:p>
-      <w:pPr>
-        <w:ind w:left="1980" w:hanging="1980"/>
-      </w:pPr>
-      <w:r>
-        <w:tab/>
-        <w:t>The Ohio State University, School of Earth Sciences</w:t>
-      </w:r>
-    </w:p>
-    <w:p>
-      <w:pPr>
-        <w:pStyle w:val="ListParagraph"/>
-        <w:numPr>
-          <w:ilvl w:val="0"/>
-          <w:numId w:val="8"/>
-        </w:numPr>
-        <w:ind w:left="2880"/>
-      </w:pPr>
-      <w:r>
-        <w:t>Taught lab sessions and held office hours</w:t>
-      </w:r>
-    </w:p>
-    <w:p>
-      <w:pPr>
-        <w:pStyle w:val="ListParagraph"/>
-        <w:numPr>
-          <w:ilvl w:val="0"/>
-          <w:numId w:val="8"/>
-        </w:numPr>
-        <w:ind w:left="2880"/>
-      </w:pPr>
-      <w:r>
-        <w:t>Spearheaded efforts to create an online version of the lab materials</w:t>
-      </w:r>
-    </w:p>
-    <w:p>
-      <w:pPr>
-        <w:pStyle w:val="ListParagraph"/>
-        <w:ind w:left="2880" w:firstLine="0"/>
-      </w:pPr>
-    </w:p>
-    <w:p>
-      <w:pPr>
-        <w:ind w:left="1980" w:hanging="1980"/>
-      </w:pPr>
-      <w:r>
-        <w:t>Spring 2019</w:t>
-      </w:r>
-      <w:r>
-        <w:tab/>
-        <w:t>ES1122 Earth through Time</w:t>
-      </w:r>
-    </w:p>
-    <w:p>
-      <w:pPr>
-        <w:ind w:left="1980" w:hanging="1980"/>
-      </w:pPr>
-      <w:r>
-        <w:tab/>
-        <w:t>The Ohio State University, School of Earth Sciences</w:t>
-      </w:r>
-    </w:p>
-    <w:p>
-      <w:pPr>
-        <w:pStyle w:val="ListParagraph"/>
-        <w:numPr>
-          <w:ilvl w:val="0"/>
-          <w:numId w:val="8"/>
-        </w:numPr>
-        <w:ind w:left="2880"/>
-      </w:pPr>
-      <w:r>
-        <w:t>Taught lab sessions and held office hours</w:t>
-      </w:r>
-    </w:p>
-    <w:p>
-      <w:pPr>
-        <w:pStyle w:val="ListParagraph"/>
-        <w:ind w:left="2880" w:firstLine="0"/>
-      </w:pPr>
-    </w:p>
-    <w:p>
-      <w:pPr>
-        <w:ind w:left="1980" w:hanging="1980"/>
-      </w:pPr>
-      <w:r>
-        <w:tab/>
-        <w:t>ES1121 Dynamic Earth</w:t>
-      </w:r>
-    </w:p>
-    <w:p>
-      <w:pPr>
-        <w:ind w:left="1980" w:hanging="1980"/>
-      </w:pPr>
-      <w:r>
-        <w:tab/>
-        <w:t>The Ohio State University, School of Earth Sciences</w:t>
-      </w:r>
-    </w:p>
-    <w:p>
-      <w:pPr>
-        <w:pStyle w:val="ListParagraph"/>
-        <w:numPr>
-          <w:ilvl w:val="0"/>
-          <w:numId w:val="8"/>
-        </w:numPr>
-        <w:ind w:left="2880"/>
-      </w:pPr>
-      <w:r>
-        <w:t>Taught lab sessions and held office hours</w:t>
-      </w:r>
-    </w:p>
-    <w:p>
-      <w:pPr>
-        <w:ind w:left="1980" w:hanging="1980"/>
-        <w:sectPr>
-          <w:type w:val="continuous"/>
           <w:pgSz w:w="12240" w:h="15840"/>
           <w:pgMar w:top="1296" w:right="1008" w:bottom="1008" w:left="1296" w:header="720" w:footer="720" w:gutter="0"/>
           <w:cols w:space="720"/>
@@ -1450,519 +789,10 @@
     </w:p>
     <w:p>
       <w:pPr>
-        <w:ind w:left="1980" w:hanging="1980"/>
+        <w:pStyle w:val="Heading2"/>
       </w:pPr>
       <w:r>
         <w:lastRenderedPageBreak/>
-        <w:t xml:space="preserve">Spring </w:t>
-      </w:r>
-      <w:r>
-        <w:rPr>
-          <w:rFonts w:ascii="Arial" w:hAnsi="Arial" w:cs="Arial"/>
-        </w:rPr>
-        <w:t>–</w:t>
-      </w:r>
-      <w:r>
-        <w:t xml:space="preserve"> Fall 2013</w:t>
-      </w:r>
-      <w:r>
-        <w:tab/>
-        <w:t>Sedimentology (undergraduate head TA)</w:t>
-      </w:r>
-    </w:p>
-    <w:p>
-      <w:pPr>
-        <w:ind w:left="1980" w:hanging="1980"/>
-      </w:pPr>
-      <w:r>
-        <w:tab/>
-      </w:r>
-      <w:proofErr w:type="spellStart"/>
-      <w:r>
-        <w:t>Institut</w:t>
-      </w:r>
-      <w:proofErr w:type="spellEnd"/>
-      <w:r>
-        <w:t xml:space="preserve"> </w:t>
-      </w:r>
-      <w:proofErr w:type="spellStart"/>
-      <w:r>
-        <w:t>Teknologi</w:t>
-      </w:r>
-      <w:proofErr w:type="spellEnd"/>
-      <w:r>
-        <w:t xml:space="preserve"> Bandung, Faculty of Earth Sciences and Technology</w:t>
-      </w:r>
-    </w:p>
-    <w:p>
-      <w:pPr>
-        <w:pStyle w:val="ListParagraph"/>
-        <w:numPr>
-          <w:ilvl w:val="0"/>
-          <w:numId w:val="2"/>
-        </w:numPr>
-      </w:pPr>
-      <w:r>
-        <w:t>Conducted training for new teaching assistants</w:t>
-      </w:r>
-    </w:p>
-    <w:p>
-      <w:pPr>
-        <w:pStyle w:val="ListParagraph"/>
-        <w:numPr>
-          <w:ilvl w:val="0"/>
-          <w:numId w:val="2"/>
-        </w:numPr>
-      </w:pPr>
-      <w:r>
-        <w:t xml:space="preserve">Prepared lab materials </w:t>
-      </w:r>
-    </w:p>
-    <w:p>
-      <w:pPr>
-        <w:pStyle w:val="ListParagraph"/>
-        <w:numPr>
-          <w:ilvl w:val="0"/>
-          <w:numId w:val="2"/>
-        </w:numPr>
-      </w:pPr>
-      <w:r>
-        <w:t>Graded exams and quizzes</w:t>
-      </w:r>
-    </w:p>
-    <w:p>
-      <w:pPr>
-        <w:pStyle w:val="ListParagraph"/>
-        <w:numPr>
-          <w:ilvl w:val="0"/>
-          <w:numId w:val="2"/>
-        </w:numPr>
-      </w:pPr>
-      <w:r>
-        <w:t>Coordinated class fieldtrips for &gt;80 students</w:t>
-      </w:r>
-    </w:p>
-    <w:p/>
-    <w:p>
-      <w:pPr>
-        <w:ind w:left="1980" w:hanging="1980"/>
-      </w:pPr>
-      <w:r>
-        <w:t>Fall 2013</w:t>
-      </w:r>
-      <w:r>
-        <w:tab/>
-        <w:t>Well Logging and Petrophysics</w:t>
-      </w:r>
-    </w:p>
-    <w:p>
-      <w:pPr>
-        <w:ind w:left="1980" w:hanging="1980"/>
-      </w:pPr>
-      <w:r>
-        <w:tab/>
-      </w:r>
-      <w:proofErr w:type="spellStart"/>
-      <w:r>
-        <w:t>Institut</w:t>
-      </w:r>
-      <w:proofErr w:type="spellEnd"/>
-      <w:r>
-        <w:t xml:space="preserve"> </w:t>
-      </w:r>
-      <w:proofErr w:type="spellStart"/>
-      <w:r>
-        <w:t>Teknologi</w:t>
-      </w:r>
-      <w:proofErr w:type="spellEnd"/>
-      <w:r>
-        <w:t xml:space="preserve"> Bandung, Faculty of Earth Sciences and Technology</w:t>
-      </w:r>
-    </w:p>
-    <w:p>
-      <w:pPr>
-        <w:pStyle w:val="ListParagraph"/>
-        <w:numPr>
-          <w:ilvl w:val="0"/>
-          <w:numId w:val="3"/>
-        </w:numPr>
-      </w:pPr>
-      <w:r>
-        <w:t>Taught lab sessions and held office hours</w:t>
-      </w:r>
-    </w:p>
-    <w:p>
-      <w:pPr>
-        <w:ind w:left="1980" w:hanging="1980"/>
-      </w:pPr>
-    </w:p>
-    <w:p>
-      <w:pPr>
-        <w:ind w:left="1980" w:hanging="1980"/>
-      </w:pPr>
-    </w:p>
-    <w:p>
-      <w:pPr>
-        <w:pStyle w:val="Heading2"/>
-      </w:pPr>
-      <w:r>
-        <w:t>Honors and Awards</w:t>
-      </w:r>
-    </w:p>
-    <w:p>
-      <w:pPr>
-        <w:ind w:left="1980" w:hanging="1980"/>
-      </w:pPr>
-      <w:r>
-        <w:t>2022</w:t>
-      </w:r>
-      <w:r>
-        <w:tab/>
-        <w:t xml:space="preserve">The Michael S. Johnson </w:t>
-      </w:r>
-      <w:r>
-        <w:t xml:space="preserve">Outstanding </w:t>
-      </w:r>
-      <w:r>
-        <w:t>Graduate Student Award, The Ohio State University, School of Earth Sciences</w:t>
-      </w:r>
-    </w:p>
-    <w:p>
-      <w:pPr>
-        <w:ind w:left="1980" w:hanging="1980"/>
-      </w:pPr>
-      <w:r>
-        <w:t xml:space="preserve">2010 </w:t>
-      </w:r>
-      <w:r>
-        <w:rPr>
-          <w:rFonts w:ascii="Arial" w:hAnsi="Arial" w:cs="Arial"/>
-        </w:rPr>
-        <w:t>–</w:t>
-      </w:r>
-      <w:r>
-        <w:t xml:space="preserve"> 2013</w:t>
-      </w:r>
-      <w:r>
-        <w:tab/>
-        <w:t>Dean</w:t>
-      </w:r>
-      <w:r>
-        <w:rPr>
-          <w:rFonts w:ascii="Arial" w:hAnsi="Arial" w:cs="Arial"/>
-        </w:rPr>
-        <w:t>’</w:t>
-      </w:r>
-      <w:r>
-        <w:t xml:space="preserve">s List, </w:t>
-      </w:r>
-      <w:proofErr w:type="spellStart"/>
-      <w:r>
-        <w:t>Institut</w:t>
-      </w:r>
-      <w:proofErr w:type="spellEnd"/>
-      <w:r>
-        <w:t xml:space="preserve"> </w:t>
-      </w:r>
-      <w:proofErr w:type="spellStart"/>
-      <w:r>
-        <w:t>Teknologi</w:t>
-      </w:r>
-      <w:proofErr w:type="spellEnd"/>
-      <w:r>
-        <w:t xml:space="preserve"> Bandung, Faculty of Earth Sciences and Technology</w:t>
-      </w:r>
-    </w:p>
-    <w:p>
-      <w:pPr>
-        <w:ind w:left="1980" w:hanging="1980"/>
-      </w:pPr>
-    </w:p>
-    <w:p>
-      <w:pPr>
-        <w:ind w:left="1980" w:hanging="1980"/>
-      </w:pPr>
-    </w:p>
-    <w:p>
-      <w:pPr>
-        <w:pStyle w:val="Heading2"/>
-      </w:pPr>
-      <w:r>
-        <w:t>Research Grants</w:t>
-      </w:r>
-    </w:p>
-    <w:p>
-      <w:pPr>
-        <w:ind w:left="1980" w:hanging="1980"/>
-      </w:pPr>
-      <w:r>
-        <w:t>2020</w:t>
-      </w:r>
-      <w:r>
-        <w:tab/>
-      </w:r>
-      <w:r>
-        <w:t>Graduate Student Research Grants</w:t>
-      </w:r>
-      <w:r>
-        <w:t xml:space="preserve">, </w:t>
-      </w:r>
-      <w:r>
-        <w:t>Geological Society of America</w:t>
-      </w:r>
-      <w:r>
-        <w:t xml:space="preserve"> ($2800)</w:t>
-      </w:r>
-    </w:p>
-    <w:p>
-      <w:pPr>
-        <w:ind w:left="1980" w:hanging="1980"/>
-      </w:pPr>
-      <w:r>
-        <w:t>2020</w:t>
-      </w:r>
-      <w:r>
-        <w:tab/>
-        <w:t>Grants-in-Aid</w:t>
-      </w:r>
-      <w:r>
-        <w:t xml:space="preserve">, </w:t>
-      </w:r>
-      <w:r>
-        <w:t>American Association of Petroleum Geologist</w:t>
-      </w:r>
-      <w:r>
-        <w:t xml:space="preserve"> ($2500)</w:t>
-      </w:r>
-    </w:p>
-    <w:p>
-      <w:pPr>
-        <w:ind w:left="1980" w:hanging="1980"/>
-      </w:pPr>
-      <w:r>
-        <w:t>2017 -</w:t>
-      </w:r>
-      <w:r>
-        <w:t xml:space="preserve"> 2021</w:t>
-      </w:r>
-      <w:r>
-        <w:tab/>
-        <w:t>Friends of Orton Hall</w:t>
-      </w:r>
-      <w:r>
-        <w:t xml:space="preserve">, </w:t>
-      </w:r>
-      <w:r>
-        <w:t>The Ohio State University, School of Earth Sciences</w:t>
-      </w:r>
-      <w:r>
-        <w:t xml:space="preserve"> (</w:t>
-      </w:r>
-      <w:r>
-        <w:t xml:space="preserve">range from $1500 to </w:t>
-      </w:r>
-      <w:r>
-        <w:t>$5000)</w:t>
-      </w:r>
-    </w:p>
-    <w:p>
-      <w:pPr>
-        <w:ind w:left="1980" w:hanging="1980"/>
-      </w:pPr>
-      <w:r>
-        <w:t>2013</w:t>
-      </w:r>
-      <w:r>
-        <w:tab/>
-        <w:t>L. Austin Weeks Grant</w:t>
-      </w:r>
-      <w:r>
-        <w:t xml:space="preserve"> </w:t>
-      </w:r>
-      <w:r>
-        <w:t xml:space="preserve">American </w:t>
-      </w:r>
-      <w:r>
-        <w:t>Association of Petroleum Geologist</w:t>
-      </w:r>
-      <w:r>
-        <w:t xml:space="preserve"> ($500)</w:t>
-      </w:r>
-    </w:p>
-    <w:p>
-      <w:pPr>
-        <w:ind w:left="1980" w:hanging="1980"/>
-      </w:pPr>
-    </w:p>
-    <w:p>
-      <w:pPr>
-        <w:ind w:left="1980" w:hanging="1980"/>
-      </w:pPr>
-    </w:p>
-    <w:p>
-      <w:pPr>
-        <w:pStyle w:val="Heading2"/>
-      </w:pPr>
-      <w:r>
-        <w:t>Field</w:t>
-      </w:r>
-      <w:r>
-        <w:t xml:space="preserve"> Work</w:t>
-      </w:r>
-      <w:r>
-        <w:t xml:space="preserve"> Experience</w:t>
-      </w:r>
-    </w:p>
-    <w:p>
-      <w:pPr>
-        <w:ind w:left="1980" w:hanging="1980"/>
-      </w:pPr>
-      <w:r>
-        <w:t>2024</w:t>
-      </w:r>
-      <w:r>
-        <w:tab/>
-        <w:t>Trail Creek, Idaho, USA (12 days)</w:t>
-      </w:r>
-    </w:p>
-    <w:p>
-      <w:pPr>
-        <w:ind w:left="1980" w:hanging="1980"/>
-      </w:pPr>
-      <w:r>
-        <w:t>2019</w:t>
-      </w:r>
-      <w:r>
-        <w:tab/>
-      </w:r>
-      <w:r>
-        <w:t>Collierstown</w:t>
-      </w:r>
-      <w:r>
-        <w:t>, Virginia,</w:t>
-      </w:r>
-      <w:r>
-        <w:t xml:space="preserve"> USA</w:t>
-      </w:r>
-      <w:r>
-        <w:t xml:space="preserve"> (1 week)</w:t>
-      </w:r>
-    </w:p>
-    <w:p>
-      <w:pPr>
-        <w:ind w:left="1980" w:hanging="1980"/>
-      </w:pPr>
-      <w:r>
-        <w:t>2018</w:t>
-      </w:r>
-      <w:r>
-        <w:tab/>
-      </w:r>
-      <w:r>
-        <w:t>Germany Valley</w:t>
-      </w:r>
-      <w:r>
-        <w:t>,</w:t>
-      </w:r>
-      <w:r>
-        <w:t xml:space="preserve"> W</w:t>
-      </w:r>
-      <w:r>
-        <w:t xml:space="preserve">est </w:t>
-      </w:r>
-      <w:r>
-        <w:t>V</w:t>
-      </w:r>
-      <w:r>
-        <w:t>irginia</w:t>
-      </w:r>
-      <w:r>
-        <w:t>, USA (1 week)</w:t>
-      </w:r>
-    </w:p>
-    <w:p>
-      <w:pPr>
-        <w:ind w:left="1980" w:hanging="1980"/>
-      </w:pPr>
-      <w:r>
-        <w:t>2018</w:t>
-      </w:r>
-      <w:r>
-        <w:tab/>
-        <w:t>Antelope Range</w:t>
-      </w:r>
-      <w:r>
-        <w:t>,</w:t>
-      </w:r>
-      <w:r>
-        <w:t xml:space="preserve"> N</w:t>
-      </w:r>
-      <w:r>
-        <w:t>evada</w:t>
-      </w:r>
-      <w:r>
-        <w:t>, USA (</w:t>
-      </w:r>
-      <w:r>
-        <w:t>1 week)</w:t>
-      </w:r>
-    </w:p>
-    <w:p>
-      <w:pPr>
-        <w:ind w:left="1980" w:hanging="1980"/>
-      </w:pPr>
-      <w:r>
-        <w:t>2017</w:t>
-      </w:r>
-      <w:r>
-        <w:tab/>
-        <w:t>East River Mountain</w:t>
-      </w:r>
-      <w:r>
-        <w:t>,</w:t>
-      </w:r>
-      <w:r>
-        <w:t xml:space="preserve"> W</w:t>
-      </w:r>
-      <w:r>
-        <w:t xml:space="preserve">est </w:t>
-      </w:r>
-      <w:r>
-        <w:t>V</w:t>
-      </w:r>
-      <w:r>
-        <w:t>irginia</w:t>
-      </w:r>
-      <w:r>
-        <w:t>, USA (1 week)</w:t>
-      </w:r>
-    </w:p>
-    <w:p>
-      <w:pPr>
-        <w:ind w:left="1980" w:hanging="1980"/>
-      </w:pPr>
-      <w:r>
-        <w:t>2013</w:t>
-      </w:r>
-      <w:r>
-        <w:tab/>
-      </w:r>
-      <w:proofErr w:type="spellStart"/>
-      <w:r>
-        <w:t>Tapin</w:t>
-      </w:r>
-      <w:proofErr w:type="spellEnd"/>
-      <w:r>
-        <w:t xml:space="preserve"> District, South Kalimantan, Indonesia (5 weeks)</w:t>
-      </w:r>
-    </w:p>
-    <w:p/>
-    <w:p/>
-    <w:p>
-      <w:pPr>
-        <w:pStyle w:val="Heading2"/>
-      </w:pPr>
-      <w:r>
         <w:t>Professional Associations</w:t>
       </w:r>
       <w:r>
@@ -2034,20 +864,8 @@
     <w:p>
       <w:pPr>
         <w:pStyle w:val="Heading2"/>
-        <w:sectPr>
-          <w:pgSz w:w="12240" w:h="15840"/>
-          <w:pgMar w:top="1296" w:right="1008" w:bottom="1008" w:left="1296" w:header="720" w:footer="720" w:gutter="0"/>
-          <w:cols w:space="720"/>
-          <w:docGrid w:linePitch="360"/>
-        </w:sectPr>
-      </w:pPr>
-    </w:p>
-    <w:p>
-      <w:pPr>
-        <w:pStyle w:val="Heading2"/>
-      </w:pPr>
-      <w:r>
-        <w:lastRenderedPageBreak/>
+      </w:pPr>
+      <w:r>
         <w:t>Skills</w:t>
       </w:r>
     </w:p>
@@ -2101,10 +919,7 @@
         <w:t xml:space="preserve">Basic operations </w:t>
       </w:r>
       <w:r>
-        <w:t>and method development</w:t>
-      </w:r>
-      <w:r>
-        <w:t xml:space="preserve"> </w:t>
+        <w:t xml:space="preserve">and method development </w:t>
       </w:r>
       <w:r>
         <w:t xml:space="preserve">of </w:t>
@@ -2132,6 +947,54 @@
       </w:pPr>
       <w:r>
         <w:t>Geochemical modeling</w:t>
+      </w:r>
+    </w:p>
+    <w:p/>
+    <w:p>
+      <w:r>
+        <w:t>Petrotechnical skill</w:t>
+      </w:r>
+    </w:p>
+    <w:p>
+      <w:pPr>
+        <w:pStyle w:val="ListParagraph"/>
+        <w:numPr>
+          <w:ilvl w:val="0"/>
+          <w:numId w:val="11"/>
+        </w:numPr>
+      </w:pPr>
+      <w:r>
+        <w:t>Static reservoir modeling (Petrel)</w:t>
+      </w:r>
+    </w:p>
+    <w:p>
+      <w:pPr>
+        <w:pStyle w:val="ListParagraph"/>
+        <w:numPr>
+          <w:ilvl w:val="0"/>
+          <w:numId w:val="11"/>
+        </w:numPr>
+      </w:pPr>
+      <w:r>
+        <w:t>Petrophysics and well logging (Interactive Petrophysics, Geolog</w:t>
+      </w:r>
+      <w:r>
+        <w:t>, TechLog</w:t>
+      </w:r>
+      <w:r>
+        <w:t>)</w:t>
+      </w:r>
+    </w:p>
+    <w:p>
+      <w:pPr>
+        <w:pStyle w:val="ListParagraph"/>
+        <w:numPr>
+          <w:ilvl w:val="0"/>
+          <w:numId w:val="11"/>
+        </w:numPr>
+      </w:pPr>
+      <w:r>
+        <w:t>Seismic interpretation (Kingdom)</w:t>
       </w:r>
     </w:p>
     <w:p/>
@@ -2184,11 +1047,9 @@
                 <w:numId w:val="6"/>
               </w:numPr>
             </w:pPr>
-            <w:proofErr w:type="spellStart"/>
             <w:r>
               <w:t>Matlab</w:t>
             </w:r>
-            <w:proofErr w:type="spellEnd"/>
           </w:p>
           <w:p>
             <w:pPr>
@@ -2250,6 +1111,48 @@
       </w:tr>
     </w:tbl>
     <w:p/>
+    <w:p>
+      <w:r>
+        <w:t xml:space="preserve">Website: </w:t>
+      </w:r>
+      <w:hyperlink r:id="rId11" w:history="1">
+        <w:r>
+          <w:rPr>
+            <w:rStyle w:val="Hyperlink"/>
+          </w:rPr>
+          <w:t>https://www.adtma.pw</w:t>
+        </w:r>
+      </w:hyperlink>
+    </w:p>
+    <w:p>
+      <w:r>
+        <w:t xml:space="preserve">Github: </w:t>
+      </w:r>
+      <w:hyperlink r:id="rId12" w:history="1">
+        <w:r>
+          <w:rPr>
+            <w:rStyle w:val="Hyperlink"/>
+          </w:rPr>
+          <w:t>https://github.com/datuadiatma/</w:t>
+        </w:r>
+      </w:hyperlink>
+    </w:p>
+    <w:p>
+      <w:r>
+        <w:t xml:space="preserve">ORCID: </w:t>
+      </w:r>
+      <w:hyperlink r:id="rId13" w:history="1">
+        <w:r>
+          <w:rPr>
+            <w:rStyle w:val="Hyperlink"/>
+          </w:rPr>
+          <w:t>https://orcid.org/0000-0002-1002-9443</w:t>
+        </w:r>
+      </w:hyperlink>
+      <w:r>
+        <w:t xml:space="preserve"> </w:t>
+      </w:r>
+    </w:p>
     <w:sectPr>
       <w:pgSz w:w="12240" w:h="15840"/>
       <w:pgMar w:top="1296" w:right="1008" w:bottom="1008" w:left="1296" w:header="720" w:footer="720" w:gutter="0"/>
@@ -2328,14 +1231,27 @@
             <w:r>
               <w:t xml:space="preserve"> of </w:t>
             </w:r>
-            <w:fldSimple w:instr=" NUMPAGES  ">
-              <w:r>
-                <w:rPr>
-                  <w:noProof/>
-                </w:rPr>
-                <w:t>2</w:t>
-              </w:r>
-            </w:fldSimple>
+            <w:r>
+              <w:fldChar w:fldCharType="begin"/>
+            </w:r>
+            <w:r>
+              <w:instrText xml:space="preserve"> NUMPAGES  </w:instrText>
+            </w:r>
+            <w:r>
+              <w:fldChar w:fldCharType="separate"/>
+            </w:r>
+            <w:r>
+              <w:rPr>
+                <w:noProof/>
+              </w:rPr>
+              <w:t>2</w:t>
+            </w:r>
+            <w:r>
+              <w:rPr>
+                <w:noProof/>
+              </w:rPr>
+              <w:fldChar w:fldCharType="end"/>
+            </w:r>
           </w:p>
         </w:sdtContent>
       </w:sdt>
@@ -3162,6 +2078,119 @@
     </w:lvl>
   </w:abstractNum>
   <w:abstractNum w:abstractNumId="7" w15:restartNumberingAfterBreak="0">
+    <w:nsid w:val="37F6241D"/>
+    <w:multiLevelType w:val="hybridMultilevel"/>
+    <w:tmpl w:val="2BBAE1C4"/>
+    <w:lvl w:ilvl="0" w:tplc="04090001">
+      <w:start w:val="1"/>
+      <w:numFmt w:val="bullet"/>
+      <w:lvlText w:val=""/>
+      <w:lvlJc w:val="left"/>
+      <w:pPr>
+        <w:ind w:left="720" w:hanging="360"/>
+      </w:pPr>
+      <w:rPr>
+        <w:rFonts w:ascii="Symbol" w:hAnsi="Symbol" w:hint="default"/>
+      </w:rPr>
+    </w:lvl>
+    <w:lvl w:ilvl="1" w:tplc="04090003" w:tentative="1">
+      <w:start w:val="1"/>
+      <w:numFmt w:val="bullet"/>
+      <w:lvlText w:val="o"/>
+      <w:lvlJc w:val="left"/>
+      <w:pPr>
+        <w:ind w:left="1440" w:hanging="360"/>
+      </w:pPr>
+      <w:rPr>
+        <w:rFonts w:ascii="Courier New" w:hAnsi="Courier New" w:cs="Courier New" w:hint="default"/>
+      </w:rPr>
+    </w:lvl>
+    <w:lvl w:ilvl="2" w:tplc="04090005" w:tentative="1">
+      <w:start w:val="1"/>
+      <w:numFmt w:val="bullet"/>
+      <w:lvlText w:val=""/>
+      <w:lvlJc w:val="left"/>
+      <w:pPr>
+        <w:ind w:left="2160" w:hanging="360"/>
+      </w:pPr>
+      <w:rPr>
+        <w:rFonts w:ascii="Wingdings" w:hAnsi="Wingdings" w:hint="default"/>
+      </w:rPr>
+    </w:lvl>
+    <w:lvl w:ilvl="3" w:tplc="04090001" w:tentative="1">
+      <w:start w:val="1"/>
+      <w:numFmt w:val="bullet"/>
+      <w:lvlText w:val=""/>
+      <w:lvlJc w:val="left"/>
+      <w:pPr>
+        <w:ind w:left="2880" w:hanging="360"/>
+      </w:pPr>
+      <w:rPr>
+        <w:rFonts w:ascii="Symbol" w:hAnsi="Symbol" w:hint="default"/>
+      </w:rPr>
+    </w:lvl>
+    <w:lvl w:ilvl="4" w:tplc="04090003" w:tentative="1">
+      <w:start w:val="1"/>
+      <w:numFmt w:val="bullet"/>
+      <w:lvlText w:val="o"/>
+      <w:lvlJc w:val="left"/>
+      <w:pPr>
+        <w:ind w:left="3600" w:hanging="360"/>
+      </w:pPr>
+      <w:rPr>
+        <w:rFonts w:ascii="Courier New" w:hAnsi="Courier New" w:cs="Courier New" w:hint="default"/>
+      </w:rPr>
+    </w:lvl>
+    <w:lvl w:ilvl="5" w:tplc="04090005" w:tentative="1">
+      <w:start w:val="1"/>
+      <w:numFmt w:val="bullet"/>
+      <w:lvlText w:val=""/>
+      <w:lvlJc w:val="left"/>
+      <w:pPr>
+        <w:ind w:left="4320" w:hanging="360"/>
+      </w:pPr>
+      <w:rPr>
+        <w:rFonts w:ascii="Wingdings" w:hAnsi="Wingdings" w:hint="default"/>
+      </w:rPr>
+    </w:lvl>
+    <w:lvl w:ilvl="6" w:tplc="04090001" w:tentative="1">
+      <w:start w:val="1"/>
+      <w:numFmt w:val="bullet"/>
+      <w:lvlText w:val=""/>
+      <w:lvlJc w:val="left"/>
+      <w:pPr>
+        <w:ind w:left="5040" w:hanging="360"/>
+      </w:pPr>
+      <w:rPr>
+        <w:rFonts w:ascii="Symbol" w:hAnsi="Symbol" w:hint="default"/>
+      </w:rPr>
+    </w:lvl>
+    <w:lvl w:ilvl="7" w:tplc="04090003" w:tentative="1">
+      <w:start w:val="1"/>
+      <w:numFmt w:val="bullet"/>
+      <w:lvlText w:val="o"/>
+      <w:lvlJc w:val="left"/>
+      <w:pPr>
+        <w:ind w:left="5760" w:hanging="360"/>
+      </w:pPr>
+      <w:rPr>
+        <w:rFonts w:ascii="Courier New" w:hAnsi="Courier New" w:cs="Courier New" w:hint="default"/>
+      </w:rPr>
+    </w:lvl>
+    <w:lvl w:ilvl="8" w:tplc="04090005" w:tentative="1">
+      <w:start w:val="1"/>
+      <w:numFmt w:val="bullet"/>
+      <w:lvlText w:val=""/>
+      <w:lvlJc w:val="left"/>
+      <w:pPr>
+        <w:ind w:left="6480" w:hanging="360"/>
+      </w:pPr>
+      <w:rPr>
+        <w:rFonts w:ascii="Wingdings" w:hAnsi="Wingdings" w:hint="default"/>
+      </w:rPr>
+    </w:lvl>
+  </w:abstractNum>
+  <w:abstractNum w:abstractNumId="8" w15:restartNumberingAfterBreak="0">
     <w:nsid w:val="4A0615CD"/>
     <w:multiLevelType w:val="hybridMultilevel"/>
     <w:tmpl w:val="074E9D4C"/>
@@ -3274,7 +2303,7 @@
       </w:rPr>
     </w:lvl>
   </w:abstractNum>
-  <w:abstractNum w:abstractNumId="8" w15:restartNumberingAfterBreak="0">
+  <w:abstractNum w:abstractNumId="9" w15:restartNumberingAfterBreak="0">
     <w:nsid w:val="4CF476CD"/>
     <w:multiLevelType w:val="hybridMultilevel"/>
     <w:tmpl w:val="BD02A418"/>
@@ -3387,7 +2416,7 @@
       </w:rPr>
     </w:lvl>
   </w:abstractNum>
-  <w:abstractNum w:abstractNumId="9" w15:restartNumberingAfterBreak="0">
+  <w:abstractNum w:abstractNumId="10" w15:restartNumberingAfterBreak="0">
     <w:nsid w:val="62AA6E60"/>
     <w:multiLevelType w:val="hybridMultilevel"/>
     <w:tmpl w:val="2BC23B14"/>
@@ -3504,7 +2533,7 @@
     <w:abstractNumId w:val="5"/>
   </w:num>
   <w:num w:numId="2" w16cid:durableId="812058989">
-    <w:abstractNumId w:val="8"/>
+    <w:abstractNumId w:val="9"/>
   </w:num>
   <w:num w:numId="3" w16cid:durableId="734166157">
     <w:abstractNumId w:val="1"/>
@@ -3519,7 +2548,7 @@
     <w:abstractNumId w:val="2"/>
   </w:num>
   <w:num w:numId="7" w16cid:durableId="137843165">
-    <w:abstractNumId w:val="7"/>
+    <w:abstractNumId w:val="8"/>
   </w:num>
   <w:num w:numId="8" w16cid:durableId="16547595">
     <w:abstractNumId w:val="3"/>
@@ -3528,7 +2557,10 @@
     <w:abstractNumId w:val="6"/>
   </w:num>
   <w:num w:numId="10" w16cid:durableId="1861313925">
-    <w:abstractNumId w:val="9"/>
+    <w:abstractNumId w:val="10"/>
+  </w:num>
+  <w:num w:numId="11" w16cid:durableId="1321885663">
+    <w:abstractNumId w:val="7"/>
   </w:num>
 </w:numbering>
 </file>
@@ -4433,14 +3465,12 @@
 </file>
 
 <file path=customXml/item1.xml><?xml version="1.0" encoding="utf-8"?>
-<p:properties xmlns:p="http://schemas.microsoft.com/office/2006/metadata/properties" xmlns:xsi="http://www.w3.org/2001/XMLSchema-instance" xmlns:pc="http://schemas.microsoft.com/office/infopath/2007/PartnerControls">
-  <documentManagement>
-    <TaxCatchAll xmlns="843b9c1d-8df0-4ec0-81a9-4bc2f34606ca" xsi:nil="true"/>
-    <lcf76f155ced4ddcb4097134ff3c332f xmlns="57e84181-875d-44d0-9488-c8281ece40b3">
-      <Terms xmlns="http://schemas.microsoft.com/office/infopath/2007/PartnerControls"/>
-    </lcf76f155ced4ddcb4097134ff3c332f>
-  </documentManagement>
-</p:properties>
+<?mso-contentType ?>
+<FormTemplates xmlns="http://schemas.microsoft.com/sharepoint/v3/contenttype/forms">
+  <Display>DocumentLibraryForm</Display>
+  <Edit>DocumentLibraryForm</Edit>
+  <New>DocumentLibraryForm</New>
+</FormTemplates>
 </file>
 
 <file path=customXml/item2.xml><?xml version="1.0" encoding="utf-8"?>
@@ -4699,21 +3729,20 @@
 </file>
 
 <file path=customXml/item3.xml><?xml version="1.0" encoding="utf-8"?>
-<?mso-contentType ?>
-<FormTemplates xmlns="http://schemas.microsoft.com/sharepoint/v3/contenttype/forms">
-  <Display>DocumentLibraryForm</Display>
-  <Edit>DocumentLibraryForm</Edit>
-  <New>DocumentLibraryForm</New>
-</FormTemplates>
+<p:properties xmlns:p="http://schemas.microsoft.com/office/2006/metadata/properties" xmlns:xsi="http://www.w3.org/2001/XMLSchema-instance" xmlns:pc="http://schemas.microsoft.com/office/infopath/2007/PartnerControls">
+  <documentManagement>
+    <TaxCatchAll xmlns="843b9c1d-8df0-4ec0-81a9-4bc2f34606ca" xsi:nil="true"/>
+    <lcf76f155ced4ddcb4097134ff3c332f xmlns="57e84181-875d-44d0-9488-c8281ece40b3">
+      <Terms xmlns="http://schemas.microsoft.com/office/infopath/2007/PartnerControls"/>
+    </lcf76f155ced4ddcb4097134ff3c332f>
+  </documentManagement>
+</p:properties>
 </file>
 
 <file path=customXml/itemProps1.xml><?xml version="1.0" encoding="utf-8"?>
-<ds:datastoreItem xmlns:ds="http://schemas.openxmlformats.org/officeDocument/2006/customXml" ds:itemID="{7E6AA6B4-2086-4B5D-8281-16AC6E0C9CF1}">
+<ds:datastoreItem xmlns:ds="http://schemas.openxmlformats.org/officeDocument/2006/customXml" ds:itemID="{84ADC7DD-00C6-4EB3-97C0-305F3349B289}">
   <ds:schemaRefs>
-    <ds:schemaRef ds:uri="http://schemas.microsoft.com/office/2006/metadata/properties"/>
-    <ds:schemaRef ds:uri="http://schemas.microsoft.com/office/infopath/2007/PartnerControls"/>
-    <ds:schemaRef ds:uri="843b9c1d-8df0-4ec0-81a9-4bc2f34606ca"/>
-    <ds:schemaRef ds:uri="57e84181-875d-44d0-9488-c8281ece40b3"/>
+    <ds:schemaRef ds:uri="http://schemas.microsoft.com/sharepoint/v3/contenttype/forms"/>
   </ds:schemaRefs>
 </ds:datastoreItem>
 </file>
@@ -4738,9 +3767,12 @@
 </file>
 
 <file path=customXml/itemProps3.xml><?xml version="1.0" encoding="utf-8"?>
-<ds:datastoreItem xmlns:ds="http://schemas.openxmlformats.org/officeDocument/2006/customXml" ds:itemID="{84ADC7DD-00C6-4EB3-97C0-305F3349B289}">
+<ds:datastoreItem xmlns:ds="http://schemas.openxmlformats.org/officeDocument/2006/customXml" ds:itemID="{7E6AA6B4-2086-4B5D-8281-16AC6E0C9CF1}">
   <ds:schemaRefs>
-    <ds:schemaRef ds:uri="http://schemas.microsoft.com/sharepoint/v3/contenttype/forms"/>
+    <ds:schemaRef ds:uri="http://schemas.microsoft.com/office/2006/metadata/properties"/>
+    <ds:schemaRef ds:uri="http://schemas.microsoft.com/office/infopath/2007/PartnerControls"/>
+    <ds:schemaRef ds:uri="843b9c1d-8df0-4ec0-81a9-4bc2f34606ca"/>
+    <ds:schemaRef ds:uri="57e84181-875d-44d0-9488-c8281ece40b3"/>
   </ds:schemaRefs>
 </ds:datastoreItem>
 </file>
</xml_diff>